<commit_message>
Sistema de Servicio Social FEI
Versión para entregar
</commit_message>
<xml_diff>
--- a/Sistema de Servicio Social FEI.docx
+++ b/Sistema de Servicio Social FEI.docx
@@ -51,7 +51,7 @@
                         <pic:cNvPicPr/>
                       </pic:nvPicPr>
                       <pic:blipFill>
-                        <a:blip r:embed="rId7" cstate="print">
+                        <a:blip r:embed="rId9" cstate="print">
                           <a:duotone>
                             <a:schemeClr val="accent1">
                               <a:shade val="45000"/>
@@ -160,6 +160,7 @@
             <w:dataBinding w:prefixMappings="xmlns:ns0='http://purl.org/dc/elements/1.1/' xmlns:ns1='http://schemas.openxmlformats.org/package/2006/metadata/core-properties' " w:xpath="/ns1:coreProperties[1]/ns0:subject[1]" w:storeItemID="{6C3C8BC8-F283-45AE-878A-BAB7291924A1}"/>
             <w:text/>
           </w:sdtPr>
+          <w:sdtEndPr/>
           <w:sdtContent>
             <w:p>
               <w:pPr>
@@ -274,6 +275,7 @@
                                     <w:calendar w:val="gregorian"/>
                                   </w:date>
                                 </w:sdtPr>
+                                <w:sdtEndPr/>
                                 <w:sdtContent>
                                   <w:p>
                                     <w:pPr>
@@ -320,6 +322,7 @@
                                     <w:dataBinding w:prefixMappings="xmlns:ns0='http://schemas.openxmlformats.org/officeDocument/2006/extended-properties' " w:xpath="/ns0:Properties[1]/ns0:Company[1]" w:storeItemID="{6668398D-A668-4E3E-A5EB-62B293D839F1}"/>
                                     <w:text/>
                                   </w:sdtPr>
+                                  <w:sdtEndPr/>
                                   <w:sdtContent>
                                     <w:r>
                                       <w:rPr>
@@ -350,6 +353,7 @@
                                     <w:dataBinding w:prefixMappings="xmlns:ns0='http://schemas.microsoft.com/office/2006/coverPageProps' " w:xpath="/ns0:CoverPageProperties[1]/ns0:CompanyAddress[1]" w:storeItemID="{55AF091B-3C7A-41E3-B477-F2FDAA23CFDA}"/>
                                     <w:text/>
                                   </w:sdtPr>
+                                  <w:sdtEndPr/>
                                   <w:sdtContent>
                                     <w:r>
                                       <w:rPr>
@@ -414,6 +418,7 @@
                               <w:calendar w:val="gregorian"/>
                             </w:date>
                           </w:sdtPr>
+                          <w:sdtEndPr/>
                           <w:sdtContent>
                             <w:p>
                               <w:pPr>
@@ -460,6 +465,7 @@
                               <w:dataBinding w:prefixMappings="xmlns:ns0='http://schemas.openxmlformats.org/officeDocument/2006/extended-properties' " w:xpath="/ns0:Properties[1]/ns0:Company[1]" w:storeItemID="{6668398D-A668-4E3E-A5EB-62B293D839F1}"/>
                               <w:text/>
                             </w:sdtPr>
+                            <w:sdtEndPr/>
                             <w:sdtContent>
                               <w:r>
                                 <w:rPr>
@@ -490,6 +496,7 @@
                               <w:dataBinding w:prefixMappings="xmlns:ns0='http://schemas.microsoft.com/office/2006/coverPageProps' " w:xpath="/ns0:CoverPageProperties[1]/ns0:CompanyAddress[1]" w:storeItemID="{55AF091B-3C7A-41E3-B477-F2FDAA23CFDA}"/>
                               <w:text/>
                             </w:sdtPr>
+                            <w:sdtEndPr/>
                             <w:sdtContent>
                               <w:r>
                                 <w:rPr>
@@ -535,7 +542,7 @@
                         <pic:cNvPicPr/>
                       </pic:nvPicPr>
                       <pic:blipFill>
-                        <a:blip r:embed="rId8" cstate="print">
+                        <a:blip r:embed="rId10" cstate="print">
                           <a:duotone>
                             <a:schemeClr val="accent1">
                               <a:shade val="45000"/>
@@ -811,8 +818,6 @@
               </w:rPr>
               <w:t>Propósito</w:t>
             </w:r>
-            <w:bookmarkStart w:id="0" w:name="_GoBack"/>
-            <w:bookmarkEnd w:id="0"/>
             <w:r>
               <w:rPr>
                 <w:noProof/>
@@ -3584,12 +3589,12 @@
       <w:pPr>
         <w:pStyle w:val="Ttulo1"/>
       </w:pPr>
-      <w:bookmarkStart w:id="1" w:name="_Toc436773741"/>
+      <w:bookmarkStart w:id="0" w:name="_Toc436773741"/>
       <w:r>
         <w:lastRenderedPageBreak/>
         <w:t>Control de versiones</w:t>
       </w:r>
-      <w:bookmarkEnd w:id="1"/>
+      <w:bookmarkEnd w:id="0"/>
     </w:p>
     <w:tbl>
       <w:tblPr>
@@ -3696,10 +3701,7 @@
               <w:jc w:val="both"/>
             </w:pPr>
             <w:r>
-              <w:t>Sólo se subió una primera versión sin revisar</w:t>
-            </w:r>
-            <w:r>
-              <w:t>.</w:t>
+              <w:t>Sólo se subió una primera versión sin revisar.</w:t>
             </w:r>
           </w:p>
         </w:tc>
@@ -3821,10 +3823,7 @@
               <w:jc w:val="both"/>
             </w:pPr>
             <w:r>
-              <w:t>Cambiar algunos puntos en el caso de éxito principal</w:t>
-            </w:r>
-            <w:r>
-              <w:t>.</w:t>
+              <w:t>Cambiar algunos puntos en el caso de éxito principal.</w:t>
             </w:r>
           </w:p>
         </w:tc>
@@ -4042,7 +4041,7 @@
               <w:jc w:val="both"/>
             </w:pPr>
             <w:r>
-              <w:t>Casos de uso</w:t>
+              <w:t>Avance</w:t>
             </w:r>
           </w:p>
         </w:tc>
@@ -4055,10 +4054,10 @@
               <w:jc w:val="both"/>
             </w:pPr>
             <w:r>
-              <w:t>Lunes 27</w:t>
-            </w:r>
-            <w:r>
-              <w:t xml:space="preserve"> de Noviembre de 2015</w:t>
+              <w:t>Viernes</w:t>
+            </w:r>
+            <w:r>
+              <w:t xml:space="preserve"> 27 de Noviembre de 2015</w:t>
             </w:r>
           </w:p>
         </w:tc>
@@ -4071,15 +4070,10 @@
               <w:jc w:val="both"/>
             </w:pPr>
             <w:r>
-              <w:t xml:space="preserve">Modificar </w:t>
-            </w:r>
-            <w:proofErr w:type="gramStart"/>
-            <w:r>
-              <w:t>los</w:t>
-            </w:r>
-            <w:proofErr w:type="gramEnd"/>
-            <w:r>
-              <w:t xml:space="preserve"> suposiciones y dependencias y modificar el esquema de contexto.</w:t>
+              <w:t>Modificar la</w:t>
+            </w:r>
+            <w:r>
+              <w:t>s suposiciones y dependencias y modificar el esquema de contexto.</w:t>
             </w:r>
           </w:p>
         </w:tc>
@@ -4095,6 +4089,128 @@
         </w:tc>
       </w:tr>
     </w:tbl>
+    <w:p/>
+    <w:tbl>
+      <w:tblPr>
+        <w:tblStyle w:val="Tablaconcuadrcula"/>
+        <w:tblW w:w="0" w:type="auto"/>
+        <w:tblLook w:val="04A0" w:firstRow="1" w:lastRow="0" w:firstColumn="1" w:lastColumn="0" w:noHBand="0" w:noVBand="1"/>
+      </w:tblPr>
+      <w:tblGrid>
+        <w:gridCol w:w="1995"/>
+        <w:gridCol w:w="2175"/>
+        <w:gridCol w:w="2361"/>
+        <w:gridCol w:w="2297"/>
+      </w:tblGrid>
+      <w:tr>
+        <w:tc>
+          <w:tcPr>
+            <w:tcW w:w="1995" w:type="dxa"/>
+          </w:tcPr>
+          <w:p>
+            <w:pPr>
+              <w:jc w:val="both"/>
+            </w:pPr>
+            <w:r>
+              <w:t>Aspecto a evaluar</w:t>
+            </w:r>
+          </w:p>
+        </w:tc>
+        <w:tc>
+          <w:tcPr>
+            <w:tcW w:w="2175" w:type="dxa"/>
+          </w:tcPr>
+          <w:p>
+            <w:pPr>
+              <w:jc w:val="both"/>
+            </w:pPr>
+            <w:r>
+              <w:t>Fecha</w:t>
+            </w:r>
+          </w:p>
+        </w:tc>
+        <w:tc>
+          <w:tcPr>
+            <w:tcW w:w="2361" w:type="dxa"/>
+          </w:tcPr>
+          <w:p>
+            <w:pPr>
+              <w:jc w:val="both"/>
+            </w:pPr>
+            <w:r>
+              <w:t>Comentario</w:t>
+            </w:r>
+          </w:p>
+        </w:tc>
+        <w:tc>
+          <w:tcPr>
+            <w:tcW w:w="2297" w:type="dxa"/>
+          </w:tcPr>
+          <w:p>
+            <w:pPr>
+              <w:jc w:val="both"/>
+            </w:pPr>
+            <w:r>
+              <w:t>Aprobado</w:t>
+            </w:r>
+          </w:p>
+        </w:tc>
+      </w:tr>
+      <w:tr>
+        <w:trPr>
+          <w:trHeight w:val="1129"/>
+        </w:trPr>
+        <w:tc>
+          <w:tcPr>
+            <w:tcW w:w="1995" w:type="dxa"/>
+          </w:tcPr>
+          <w:p>
+            <w:pPr>
+              <w:jc w:val="both"/>
+            </w:pPr>
+            <w:r>
+              <w:t>Entrega final</w:t>
+            </w:r>
+          </w:p>
+        </w:tc>
+        <w:tc>
+          <w:tcPr>
+            <w:tcW w:w="2175" w:type="dxa"/>
+          </w:tcPr>
+          <w:p>
+            <w:pPr>
+              <w:jc w:val="both"/>
+            </w:pPr>
+            <w:r>
+              <w:t>Lunes 02 de Diciembre</w:t>
+            </w:r>
+            <w:r>
+              <w:t xml:space="preserve"> de 2015</w:t>
+            </w:r>
+          </w:p>
+        </w:tc>
+        <w:tc>
+          <w:tcPr>
+            <w:tcW w:w="2361" w:type="dxa"/>
+          </w:tcPr>
+          <w:p>
+            <w:pPr>
+              <w:jc w:val="both"/>
+            </w:pPr>
+          </w:p>
+        </w:tc>
+        <w:tc>
+          <w:tcPr>
+            <w:tcW w:w="2297" w:type="dxa"/>
+          </w:tcPr>
+          <w:p>
+            <w:pPr>
+              <w:jc w:val="both"/>
+            </w:pPr>
+          </w:p>
+        </w:tc>
+      </w:tr>
+    </w:tbl>
     <w:p>
       <w:r>
         <w:br w:type="page"/>
@@ -4108,12 +4224,12 @@
           <w:numId w:val="1"/>
         </w:numPr>
       </w:pPr>
-      <w:bookmarkStart w:id="2" w:name="_Toc436773742"/>
+      <w:bookmarkStart w:id="1" w:name="_Toc436773742"/>
       <w:r>
         <w:lastRenderedPageBreak/>
         <w:t>Introducción</w:t>
       </w:r>
-      <w:bookmarkEnd w:id="2"/>
+      <w:bookmarkEnd w:id="1"/>
     </w:p>
     <w:p>
       <w:pPr>
@@ -4123,11 +4239,11 @@
           <w:numId w:val="1"/>
         </w:numPr>
       </w:pPr>
-      <w:bookmarkStart w:id="3" w:name="_Toc436773743"/>
+      <w:bookmarkStart w:id="2" w:name="_Toc436773743"/>
       <w:r>
         <w:t>Propósito</w:t>
       </w:r>
-      <w:bookmarkEnd w:id="3"/>
+      <w:bookmarkEnd w:id="2"/>
     </w:p>
     <w:p>
       <w:pPr>
@@ -4178,14 +4294,14 @@
           <w:numId w:val="1"/>
         </w:numPr>
       </w:pPr>
-      <w:bookmarkStart w:id="4" w:name="_Toc436773744"/>
+      <w:bookmarkStart w:id="3" w:name="_Toc436773744"/>
       <w:r>
         <w:t>Enfoque del P</w:t>
       </w:r>
       <w:r>
         <w:t>royecto</w:t>
       </w:r>
-      <w:bookmarkEnd w:id="4"/>
+      <w:bookmarkEnd w:id="3"/>
     </w:p>
     <w:p>
       <w:pPr>
@@ -4206,11 +4322,11 @@
           <w:numId w:val="1"/>
         </w:numPr>
       </w:pPr>
-      <w:bookmarkStart w:id="5" w:name="_Toc436773745"/>
+      <w:bookmarkStart w:id="4" w:name="_Toc436773745"/>
       <w:r>
         <w:t>Definiciones, Acrónimos y Abreviaturas</w:t>
       </w:r>
-      <w:bookmarkEnd w:id="5"/>
+      <w:bookmarkEnd w:id="4"/>
     </w:p>
     <w:p>
       <w:r>
@@ -4300,11 +4416,11 @@
           <w:numId w:val="1"/>
         </w:numPr>
       </w:pPr>
-      <w:bookmarkStart w:id="6" w:name="_Toc436773746"/>
+      <w:bookmarkStart w:id="5" w:name="_Toc436773746"/>
       <w:r>
         <w:t>Referencias</w:t>
       </w:r>
-      <w:bookmarkEnd w:id="6"/>
+      <w:bookmarkEnd w:id="5"/>
     </w:p>
     <w:p>
       <w:pPr>
@@ -4833,6 +4949,8 @@
         </w:rPr>
         <w:t xml:space="preserve">. Obtenido de http://clases3gingsof.wikifoundry.com/page/Técnicas+de+Recopilación+de+Requerimientos </w:t>
       </w:r>
+      <w:bookmarkStart w:id="6" w:name="_GoBack"/>
+      <w:bookmarkEnd w:id="6"/>
     </w:p>
     <w:p>
       <w:pPr>
@@ -5373,7 +5491,7 @@
                     </pic:cNvPicPr>
                   </pic:nvPicPr>
                   <pic:blipFill>
-                    <a:blip r:embed="rId9" cstate="print">
+                    <a:blip r:embed="rId11" cstate="print">
                       <a:extLst>
                         <a:ext uri="{28A0092B-C50C-407E-A947-70E740481C1C}">
                           <a14:useLocalDpi xmlns:a14="http://schemas.microsoft.com/office/drawing/2010/main" val="0"/>
@@ -5413,27 +5531,14 @@
       <w:r>
         <w:t xml:space="preserve">Ilustración </w:t>
       </w:r>
-      <w:r>
-        <w:fldChar w:fldCharType="begin"/>
-      </w:r>
-      <w:r>
-        <w:instrText xml:space="preserve"> SEQ Ilustración \* ARABIC </w:instrText>
-      </w:r>
-      <w:r>
-        <w:fldChar w:fldCharType="separate"/>
-      </w:r>
-      <w:r>
-        <w:rPr>
-          <w:noProof/>
-        </w:rPr>
-        <w:t>1</w:t>
-      </w:r>
-      <w:r>
-        <w:rPr>
-          <w:noProof/>
-        </w:rPr>
-        <w:fldChar w:fldCharType="end"/>
-      </w:r>
+      <w:fldSimple w:instr=" SEQ Ilustración \* ARABIC ">
+        <w:r>
+          <w:rPr>
+            <w:noProof/>
+          </w:rPr>
+          <w:t>1</w:t>
+        </w:r>
+      </w:fldSimple>
       <w:r>
         <w:t xml:space="preserve"> Diagrama del contexto cuando SS FEI salga</w:t>
       </w:r>
@@ -6593,7 +6698,7 @@
                     </pic:cNvPicPr>
                   </pic:nvPicPr>
                   <pic:blipFill>
-                    <a:blip r:embed="rId10" cstate="print">
+                    <a:blip r:embed="rId12" cstate="print">
                       <a:extLst>
                         <a:ext uri="{28A0092B-C50C-407E-A947-70E740481C1C}">
                           <a14:useLocalDpi xmlns:a14="http://schemas.microsoft.com/office/drawing/2010/main" val="0"/>
@@ -6637,7 +6742,7 @@
     </w:p>
     <w:tbl>
       <w:tblPr>
-        <w:tblStyle w:val="Tablaconcuadrcula"/>
+        <w:tblStyle w:val="Tablanormal11"/>
         <w:tblW w:w="0" w:type="auto"/>
         <w:tblLook w:val="04A0" w:firstRow="1" w:lastRow="0" w:firstColumn="1" w:lastColumn="0" w:noHBand="0" w:noVBand="1"/>
       </w:tblPr>
@@ -6646,8 +6751,12 @@
         <w:gridCol w:w="6990"/>
       </w:tblGrid>
       <w:tr>
+        <w:trPr>
+          <w:cnfStyle w:val="100000000000" w:firstRow="1" w:lastRow="0" w:firstColumn="0" w:lastColumn="0" w:oddVBand="0" w:evenVBand="0" w:oddHBand="0" w:evenHBand="0" w:firstRowFirstColumn="0" w:firstRowLastColumn="0" w:lastRowFirstColumn="0" w:lastRowLastColumn="0"/>
+        </w:trPr>
         <w:tc>
           <w:tcPr>
+            <w:cnfStyle w:val="001000000000" w:firstRow="0" w:lastRow="0" w:firstColumn="1" w:lastColumn="0" w:oddVBand="0" w:evenVBand="0" w:oddHBand="0" w:evenHBand="0" w:firstRowFirstColumn="0" w:firstRowLastColumn="0" w:lastRowFirstColumn="0" w:lastRowLastColumn="0"/>
             <w:tcW w:w="1838" w:type="dxa"/>
           </w:tcPr>
           <w:p>
@@ -6666,12 +6775,97 @@
           <w:p>
             <w:pPr>
               <w:jc w:val="both"/>
+              <w:cnfStyle w:val="100000000000" w:firstRow="1" w:lastRow="0" w:firstColumn="0" w:lastColumn="0" w:oddVBand="0" w:evenVBand="0" w:oddHBand="0" w:evenHBand="0" w:firstRowFirstColumn="0" w:firstRowLastColumn="0" w:lastRowFirstColumn="0" w:lastRowLastColumn="0"/>
             </w:pPr>
             <w:r>
               <w:t xml:space="preserve">CU </w:t>
             </w:r>
             <w:r>
               <w:t>1: Consultar un Documento</w:t>
+            </w:r>
+          </w:p>
+        </w:tc>
+      </w:tr>
+      <w:tr>
+        <w:trPr>
+          <w:cnfStyle w:val="000000100000" w:firstRow="0" w:lastRow="0" w:firstColumn="0" w:lastColumn="0" w:oddVBand="0" w:evenVBand="0" w:oddHBand="1" w:evenHBand="0" w:firstRowFirstColumn="0" w:firstRowLastColumn="0" w:lastRowFirstColumn="0" w:lastRowLastColumn="0"/>
+        </w:trPr>
+        <w:tc>
+          <w:tcPr>
+            <w:cnfStyle w:val="001000000000" w:firstRow="0" w:lastRow="0" w:firstColumn="1" w:lastColumn="0" w:oddVBand="0" w:evenVBand="0" w:oddHBand="0" w:evenHBand="0" w:firstRowFirstColumn="0" w:firstRowLastColumn="0" w:lastRowFirstColumn="0" w:lastRowLastColumn="0"/>
+            <w:tcW w:w="1838" w:type="dxa"/>
+          </w:tcPr>
+          <w:p>
+            <w:pPr>
+              <w:jc w:val="both"/>
+            </w:pPr>
+            <w:r>
+              <w:t>Actor primario</w:t>
+            </w:r>
+          </w:p>
+        </w:tc>
+        <w:tc>
+          <w:tcPr>
+            <w:tcW w:w="6990" w:type="dxa"/>
+          </w:tcPr>
+          <w:p>
+            <w:pPr>
+              <w:jc w:val="both"/>
+              <w:cnfStyle w:val="000000100000" w:firstRow="0" w:lastRow="0" w:firstColumn="0" w:lastColumn="0" w:oddVBand="0" w:evenVBand="0" w:oddHBand="1" w:evenHBand="0" w:firstRowFirstColumn="0" w:firstRowLastColumn="0" w:lastRowFirstColumn="0" w:lastRowLastColumn="0"/>
+            </w:pPr>
+            <w:r>
+              <w:t>En este caso de uso puede ser hecho por los siguientes 3 actores primarios:</w:t>
+            </w:r>
+          </w:p>
+          <w:p>
+            <w:pPr>
+              <w:pStyle w:val="Prrafodelista"/>
+              <w:numPr>
+                <w:ilvl w:val="0"/>
+                <w:numId w:val="2"/>
+              </w:numPr>
+              <w:jc w:val="both"/>
+              <w:cnfStyle w:val="000000100000" w:firstRow="0" w:lastRow="0" w:firstColumn="0" w:lastColumn="0" w:oddVBand="0" w:evenVBand="0" w:oddHBand="1" w:evenHBand="0" w:firstRowFirstColumn="0" w:firstRowLastColumn="0" w:lastRowFirstColumn="0" w:lastRowLastColumn="0"/>
+            </w:pPr>
+            <w:r>
+              <w:t>Coordinación de Servicio Social y Experiencia Recepcional</w:t>
+            </w:r>
+            <w:r>
+              <w:t>.</w:t>
+            </w:r>
+          </w:p>
+          <w:p>
+            <w:pPr>
+              <w:pStyle w:val="Prrafodelista"/>
+              <w:numPr>
+                <w:ilvl w:val="0"/>
+                <w:numId w:val="2"/>
+              </w:numPr>
+              <w:jc w:val="both"/>
+              <w:cnfStyle w:val="000000100000" w:firstRow="0" w:lastRow="0" w:firstColumn="0" w:lastColumn="0" w:oddVBand="0" w:evenVBand="0" w:oddHBand="1" w:evenHBand="0" w:firstRowFirstColumn="0" w:firstRowLastColumn="0" w:lastRowFirstColumn="0" w:lastRowLastColumn="0"/>
+            </w:pPr>
+            <w:r>
+              <w:t>Académico Titular de Servicio Social</w:t>
+            </w:r>
+            <w:r>
+              <w:t>.</w:t>
+            </w:r>
+          </w:p>
+          <w:p>
+            <w:pPr>
+              <w:pStyle w:val="Prrafodelista"/>
+              <w:numPr>
+                <w:ilvl w:val="0"/>
+                <w:numId w:val="2"/>
+              </w:numPr>
+              <w:jc w:val="both"/>
+              <w:cnfStyle w:val="000000100000" w:firstRow="0" w:lastRow="0" w:firstColumn="0" w:lastColumn="0" w:oddVBand="0" w:evenVBand="0" w:oddHBand="1" w:evenHBand="0" w:firstRowFirstColumn="0" w:firstRowLastColumn="0" w:lastRowFirstColumn="0" w:lastRowLastColumn="0"/>
+            </w:pPr>
+            <w:r>
+              <w:t>Titular de Dependencia</w:t>
+            </w:r>
+            <w:r>
+              <w:t>.</w:t>
             </w:r>
           </w:p>
         </w:tc>
@@ -6679,6 +6873,7 @@
       <w:tr>
         <w:tc>
           <w:tcPr>
+            <w:cnfStyle w:val="001000000000" w:firstRow="0" w:lastRow="0" w:firstColumn="1" w:lastColumn="0" w:oddVBand="0" w:evenVBand="0" w:oddHBand="0" w:evenHBand="0" w:firstRowFirstColumn="0" w:firstRowLastColumn="0" w:lastRowFirstColumn="0" w:lastRowLastColumn="0"/>
             <w:tcW w:w="1838" w:type="dxa"/>
           </w:tcPr>
           <w:p>
@@ -6686,7 +6881,7 @@
               <w:jc w:val="both"/>
             </w:pPr>
             <w:r>
-              <w:t>Actor primario</w:t>
+              <w:t>Descripción</w:t>
             </w:r>
           </w:p>
         </w:tc>
@@ -6697,57 +6892,51 @@
           <w:p>
             <w:pPr>
               <w:jc w:val="both"/>
-            </w:pPr>
-            <w:r>
-              <w:t>En este caso de uso puede ser hecho por los siguientes 3 actores primarios:</w:t>
-            </w:r>
-          </w:p>
-          <w:p>
-            <w:pPr>
-              <w:pStyle w:val="Prrafodelista"/>
-              <w:numPr>
-                <w:ilvl w:val="0"/>
-                <w:numId w:val="2"/>
-              </w:numPr>
-              <w:jc w:val="both"/>
-            </w:pPr>
-            <w:r>
-              <w:t>Coordinación de Servicio Social y Experiencia Recepcional</w:t>
-            </w:r>
-            <w:r>
-              <w:t>.</w:t>
-            </w:r>
-          </w:p>
-          <w:p>
-            <w:pPr>
-              <w:pStyle w:val="Prrafodelista"/>
-              <w:numPr>
-                <w:ilvl w:val="0"/>
-                <w:numId w:val="2"/>
-              </w:numPr>
-              <w:jc w:val="both"/>
-            </w:pPr>
-            <w:r>
-              <w:t>Académico Titular de Servicio Social</w:t>
-            </w:r>
-            <w:r>
-              <w:t>.</w:t>
-            </w:r>
-          </w:p>
-          <w:p>
-            <w:pPr>
-              <w:pStyle w:val="Prrafodelista"/>
-              <w:numPr>
-                <w:ilvl w:val="0"/>
-                <w:numId w:val="2"/>
-              </w:numPr>
-              <w:jc w:val="both"/>
-            </w:pPr>
-            <w:r>
-              <w:t>Titular de Dependencia</w:t>
-            </w:r>
-            <w:r>
-              <w:t>.</w:t>
+              <w:cnfStyle w:val="000000000000" w:firstRow="0" w:lastRow="0" w:firstColumn="0" w:lastColumn="0" w:oddVBand="0" w:evenVBand="0" w:oddHBand="0" w:evenHBand="0" w:firstRowFirstColumn="0" w:firstRowLastColumn="0" w:lastRowFirstColumn="0" w:lastRowLastColumn="0"/>
+            </w:pPr>
+            <w:r>
+              <w:t>La Coordinación</w:t>
+            </w:r>
+            <w:r>
+              <w:t>/el Maestro/el Responsable acceden al Sistema de Servicio Social FEI, selecciona el Alumno del qu</w:t>
+            </w:r>
+            <w:r>
+              <w:t>e quiere consultar su progreso, una vez en el expediente del Alumno La Coordinación/el Maestro/el Responsable selecciona que documento del Expediente desea ver.</w:t>
+            </w:r>
+          </w:p>
+        </w:tc>
+      </w:tr>
+      <w:tr>
+        <w:trPr>
+          <w:cnfStyle w:val="000000100000" w:firstRow="0" w:lastRow="0" w:firstColumn="0" w:lastColumn="0" w:oddVBand="0" w:evenVBand="0" w:oddHBand="1" w:evenHBand="0" w:firstRowFirstColumn="0" w:firstRowLastColumn="0" w:lastRowFirstColumn="0" w:lastRowLastColumn="0"/>
+        </w:trPr>
+        <w:tc>
+          <w:tcPr>
+            <w:cnfStyle w:val="001000000000" w:firstRow="0" w:lastRow="0" w:firstColumn="1" w:lastColumn="0" w:oddVBand="0" w:evenVBand="0" w:oddHBand="0" w:evenHBand="0" w:firstRowFirstColumn="0" w:firstRowLastColumn="0" w:lastRowFirstColumn="0" w:lastRowLastColumn="0"/>
+            <w:tcW w:w="1838" w:type="dxa"/>
+          </w:tcPr>
+          <w:p>
+            <w:pPr>
+              <w:jc w:val="both"/>
+            </w:pPr>
+            <w:proofErr w:type="spellStart"/>
+            <w:r>
+              <w:t>Trigger</w:t>
+            </w:r>
+            <w:proofErr w:type="spellEnd"/>
+          </w:p>
+        </w:tc>
+        <w:tc>
+          <w:tcPr>
+            <w:tcW w:w="6990" w:type="dxa"/>
+          </w:tcPr>
+          <w:p>
+            <w:pPr>
+              <w:jc w:val="both"/>
+              <w:cnfStyle w:val="000000100000" w:firstRow="0" w:lastRow="0" w:firstColumn="0" w:lastColumn="0" w:oddVBand="0" w:evenVBand="0" w:oddHBand="1" w:evenHBand="0" w:firstRowFirstColumn="0" w:firstRowLastColumn="0" w:lastRowFirstColumn="0" w:lastRowLastColumn="0"/>
+            </w:pPr>
+            <w:r>
+              <w:t>La Coordinación/el Maestro/el Responsable desean ver el progreso del Alumno.</w:t>
             </w:r>
           </w:p>
         </w:tc>
@@ -6755,6 +6944,7 @@
       <w:tr>
         <w:tc>
           <w:tcPr>
+            <w:cnfStyle w:val="001000000000" w:firstRow="0" w:lastRow="0" w:firstColumn="1" w:lastColumn="0" w:oddVBand="0" w:evenVBand="0" w:oddHBand="0" w:evenHBand="0" w:firstRowFirstColumn="0" w:firstRowLastColumn="0" w:lastRowFirstColumn="0" w:lastRowLastColumn="0"/>
             <w:tcW w:w="1838" w:type="dxa"/>
           </w:tcPr>
           <w:p>
@@ -6762,7 +6952,7 @@
               <w:jc w:val="both"/>
             </w:pPr>
             <w:r>
-              <w:t>Descripción</w:t>
+              <w:t>Pre-condiciones</w:t>
             </w:r>
           </w:p>
         </w:tc>
@@ -6773,15 +6963,65 @@
           <w:p>
             <w:pPr>
               <w:jc w:val="both"/>
-            </w:pPr>
-            <w:r>
-              <w:t>La Coordinación</w:t>
-            </w:r>
-            <w:r>
-              <w:t>/el Maestro/el Responsable acceden al Sistema de Servicio Social FEI, selecciona el Alumno del qu</w:t>
-            </w:r>
-            <w:r>
-              <w:t>e quiere consultar su progreso, una vez en el expediente del Alumno La Coordinación/el Maestro/el Responsable selecciona que documento del Expediente desea ver.</w:t>
+              <w:cnfStyle w:val="000000000000" w:firstRow="0" w:lastRow="0" w:firstColumn="0" w:lastColumn="0" w:oddVBand="0" w:evenVBand="0" w:oddHBand="0" w:evenHBand="0" w:firstRowFirstColumn="0" w:firstRowLastColumn="0" w:lastRowFirstColumn="0" w:lastRowLastColumn="0"/>
+            </w:pPr>
+            <w:r>
+              <w:t>Pre – 01</w:t>
+            </w:r>
+            <w:r>
+              <w:t>: El Actor principal debe de haber iniciado sesión.</w:t>
+            </w:r>
+          </w:p>
+          <w:p>
+            <w:pPr>
+              <w:jc w:val="both"/>
+              <w:cnfStyle w:val="000000000000" w:firstRow="0" w:lastRow="0" w:firstColumn="0" w:lastColumn="0" w:oddVBand="0" w:evenVBand="0" w:oddHBand="0" w:evenHBand="0" w:firstRowFirstColumn="0" w:firstRowLastColumn="0" w:lastRowFirstColumn="0" w:lastRowLastColumn="0"/>
+            </w:pPr>
+            <w:r>
+              <w:t>Pre – 02</w:t>
+            </w:r>
+            <w:r>
+              <w:t>: En caso de ser el Responsable, primero debe de estar registrado en el Sistema por el Coordinador.</w:t>
+            </w:r>
+          </w:p>
+        </w:tc>
+      </w:tr>
+      <w:tr>
+        <w:trPr>
+          <w:cnfStyle w:val="000000100000" w:firstRow="0" w:lastRow="0" w:firstColumn="0" w:lastColumn="0" w:oddVBand="0" w:evenVBand="0" w:oddHBand="1" w:evenHBand="0" w:firstRowFirstColumn="0" w:firstRowLastColumn="0" w:lastRowFirstColumn="0" w:lastRowLastColumn="0"/>
+          <w:trHeight w:val="388"/>
+        </w:trPr>
+        <w:tc>
+          <w:tcPr>
+            <w:cnfStyle w:val="001000000000" w:firstRow="0" w:lastRow="0" w:firstColumn="1" w:lastColumn="0" w:oddVBand="0" w:evenVBand="0" w:oddHBand="0" w:evenHBand="0" w:firstRowFirstColumn="0" w:firstRowLastColumn="0" w:lastRowFirstColumn="0" w:lastRowLastColumn="0"/>
+            <w:tcW w:w="1838" w:type="dxa"/>
+          </w:tcPr>
+          <w:p>
+            <w:pPr>
+              <w:jc w:val="both"/>
+            </w:pPr>
+            <w:r>
+              <w:t>Post-condiciones</w:t>
+            </w:r>
+          </w:p>
+        </w:tc>
+        <w:tc>
+          <w:tcPr>
+            <w:tcW w:w="6990" w:type="dxa"/>
+          </w:tcPr>
+          <w:p>
+            <w:pPr>
+              <w:jc w:val="both"/>
+              <w:cnfStyle w:val="000000100000" w:firstRow="0" w:lastRow="0" w:firstColumn="0" w:lastColumn="0" w:oddVBand="0" w:evenVBand="0" w:oddHBand="1" w:evenHBand="0" w:firstRowFirstColumn="0" w:firstRowLastColumn="0" w:lastRowFirstColumn="0" w:lastRowLastColumn="0"/>
+            </w:pPr>
+            <w:r>
+              <w:t>Post – 01</w:t>
+            </w:r>
+            <w:r>
+              <w:t>: El documento que se quería consultar se pudo ver</w:t>
+            </w:r>
+            <w:r>
+              <w:t xml:space="preserve"> porque la conexión a Internet se fue o se fue la luz.</w:t>
             </w:r>
           </w:p>
         </w:tc>
@@ -6789,17 +7029,16 @@
       <w:tr>
         <w:tc>
           <w:tcPr>
+            <w:cnfStyle w:val="001000000000" w:firstRow="0" w:lastRow="0" w:firstColumn="1" w:lastColumn="0" w:oddVBand="0" w:evenVBand="0" w:oddHBand="0" w:evenHBand="0" w:firstRowFirstColumn="0" w:firstRowLastColumn="0" w:lastRowFirstColumn="0" w:lastRowLastColumn="0"/>
             <w:tcW w:w="1838" w:type="dxa"/>
           </w:tcPr>
           <w:p>
             <w:pPr>
               <w:jc w:val="both"/>
             </w:pPr>
-            <w:proofErr w:type="spellStart"/>
-            <w:r>
-              <w:t>Trigger</w:t>
-            </w:r>
-            <w:proofErr w:type="spellEnd"/>
+            <w:r>
+              <w:t>Flujo normal</w:t>
+            </w:r>
           </w:p>
         </w:tc>
         <w:tc>
@@ -6808,10 +7047,173 @@
           </w:tcPr>
           <w:p>
             <w:pPr>
-              <w:jc w:val="both"/>
-            </w:pPr>
-            <w:r>
-              <w:t>La Coordinación/el Maestro/el Responsable desean ver el progreso del Alumno.</w:t>
+              <w:pStyle w:val="Prrafodelista"/>
+              <w:numPr>
+                <w:ilvl w:val="0"/>
+                <w:numId w:val="3"/>
+              </w:numPr>
+              <w:jc w:val="both"/>
+              <w:cnfStyle w:val="000000000000" w:firstRow="0" w:lastRow="0" w:firstColumn="0" w:lastColumn="0" w:oddVBand="0" w:evenVBand="0" w:oddHBand="0" w:evenHBand="0" w:firstRowFirstColumn="0" w:firstRowLastColumn="0" w:lastRowFirstColumn="0" w:lastRowLastColumn="0"/>
+            </w:pPr>
+            <w:r>
+              <w:t>La Coordinación/el Maestro/el Responsable accede a la opción de ver Expedientes</w:t>
+            </w:r>
+          </w:p>
+          <w:p>
+            <w:pPr>
+              <w:pStyle w:val="Prrafodelista"/>
+              <w:numPr>
+                <w:ilvl w:val="0"/>
+                <w:numId w:val="3"/>
+              </w:numPr>
+              <w:jc w:val="both"/>
+              <w:cnfStyle w:val="000000000000" w:firstRow="0" w:lastRow="0" w:firstColumn="0" w:lastColumn="0" w:oddVBand="0" w:evenVBand="0" w:oddHBand="0" w:evenHBand="0" w:firstRowFirstColumn="0" w:firstRowLastColumn="0" w:lastRowFirstColumn="0" w:lastRowLastColumn="0"/>
+            </w:pPr>
+            <w:r>
+              <w:t xml:space="preserve">Se </w:t>
+            </w:r>
+            <w:r>
+              <w:t>muestra</w:t>
+            </w:r>
+            <w:r>
+              <w:t xml:space="preserve"> una lista con todos los alumnos</w:t>
+            </w:r>
+          </w:p>
+          <w:p>
+            <w:pPr>
+              <w:pStyle w:val="Prrafodelista"/>
+              <w:numPr>
+                <w:ilvl w:val="1"/>
+                <w:numId w:val="3"/>
+              </w:numPr>
+              <w:jc w:val="both"/>
+              <w:cnfStyle w:val="000000000000" w:firstRow="0" w:lastRow="0" w:firstColumn="0" w:lastColumn="0" w:oddVBand="0" w:evenVBand="0" w:oddHBand="0" w:evenHBand="0" w:firstRowFirstColumn="0" w:firstRowLastColumn="0" w:lastRowFirstColumn="0" w:lastRowLastColumn="0"/>
+            </w:pPr>
+            <w:r>
+              <w:lastRenderedPageBreak/>
+              <w:t xml:space="preserve">En caso de ser la Coordinación, se </w:t>
+            </w:r>
+            <w:r>
+              <w:t>mostrará</w:t>
+            </w:r>
+            <w:r>
+              <w:t xml:space="preserve"> una lista con todos los alumnos inscritos a la EE.</w:t>
+            </w:r>
+          </w:p>
+          <w:p>
+            <w:pPr>
+              <w:pStyle w:val="Prrafodelista"/>
+              <w:numPr>
+                <w:ilvl w:val="1"/>
+                <w:numId w:val="3"/>
+              </w:numPr>
+              <w:jc w:val="both"/>
+              <w:cnfStyle w:val="000000000000" w:firstRow="0" w:lastRow="0" w:firstColumn="0" w:lastColumn="0" w:oddVBand="0" w:evenVBand="0" w:oddHBand="0" w:evenHBand="0" w:firstRowFirstColumn="0" w:firstRowLastColumn="0" w:lastRowFirstColumn="0" w:lastRowLastColumn="0"/>
+            </w:pPr>
+            <w:r>
+              <w:t xml:space="preserve">En caso de ser el Maestro, la lista que se </w:t>
+            </w:r>
+            <w:r>
+              <w:t xml:space="preserve">muestra, </w:t>
+            </w:r>
+            <w:r>
+              <w:t>solo contiene a los alumnos que están inscritos con él.</w:t>
+            </w:r>
+          </w:p>
+          <w:p>
+            <w:pPr>
+              <w:pStyle w:val="Prrafodelista"/>
+              <w:numPr>
+                <w:ilvl w:val="1"/>
+                <w:numId w:val="3"/>
+              </w:numPr>
+              <w:jc w:val="both"/>
+              <w:cnfStyle w:val="000000000000" w:firstRow="0" w:lastRow="0" w:firstColumn="0" w:lastColumn="0" w:oddVBand="0" w:evenVBand="0" w:oddHBand="0" w:evenHBand="0" w:firstRowFirstColumn="0" w:firstRowLastColumn="0" w:lastRowFirstColumn="0" w:lastRowLastColumn="0"/>
+            </w:pPr>
+            <w:r>
+              <w:t xml:space="preserve">En caso de ser el Responsable, la lista que </w:t>
+            </w:r>
+            <w:r>
+              <w:t xml:space="preserve">se muestra, </w:t>
+            </w:r>
+            <w:r>
+              <w:t>contendrá a los alumnos que están registrados en la Dependencia.</w:t>
+            </w:r>
+          </w:p>
+          <w:p>
+            <w:pPr>
+              <w:pStyle w:val="Prrafodelista"/>
+              <w:numPr>
+                <w:ilvl w:val="0"/>
+                <w:numId w:val="3"/>
+              </w:numPr>
+              <w:jc w:val="both"/>
+              <w:cnfStyle w:val="000000000000" w:firstRow="0" w:lastRow="0" w:firstColumn="0" w:lastColumn="0" w:oddVBand="0" w:evenVBand="0" w:oddHBand="0" w:evenHBand="0" w:firstRowFirstColumn="0" w:firstRowLastColumn="0" w:lastRowFirstColumn="0" w:lastRowLastColumn="0"/>
+            </w:pPr>
+            <w:r>
+              <w:t>La Coordinación/el Maestro/el Responsable selecciona el Alumno del cual desea consultar su expediente.</w:t>
+            </w:r>
+          </w:p>
+          <w:p>
+            <w:pPr>
+              <w:pStyle w:val="Prrafodelista"/>
+              <w:numPr>
+                <w:ilvl w:val="0"/>
+                <w:numId w:val="3"/>
+              </w:numPr>
+              <w:jc w:val="both"/>
+              <w:cnfStyle w:val="000000000000" w:firstRow="0" w:lastRow="0" w:firstColumn="0" w:lastColumn="0" w:oddVBand="0" w:evenVBand="0" w:oddHBand="0" w:evenHBand="0" w:firstRowFirstColumn="0" w:firstRowLastColumn="0" w:lastRowFirstColumn="0" w:lastRowLastColumn="0"/>
+            </w:pPr>
+            <w:r>
+              <w:t>Se despliega una lista con todos los Documentos que ha agregado el Alumno a su Expediente.</w:t>
+            </w:r>
+          </w:p>
+          <w:p>
+            <w:pPr>
+              <w:pStyle w:val="Prrafodelista"/>
+              <w:numPr>
+                <w:ilvl w:val="0"/>
+                <w:numId w:val="3"/>
+              </w:numPr>
+              <w:jc w:val="both"/>
+              <w:cnfStyle w:val="000000000000" w:firstRow="0" w:lastRow="0" w:firstColumn="0" w:lastColumn="0" w:oddVBand="0" w:evenVBand="0" w:oddHBand="0" w:evenHBand="0" w:firstRowFirstColumn="0" w:firstRowLastColumn="0" w:lastRowFirstColumn="0" w:lastRowLastColumn="0"/>
+            </w:pPr>
+            <w:r>
+              <w:t>La Coordinación/el Maestro/el Responsable selecciona el Documento que desea consultar.</w:t>
+            </w:r>
+          </w:p>
+        </w:tc>
+      </w:tr>
+      <w:tr>
+        <w:trPr>
+          <w:cnfStyle w:val="000000100000" w:firstRow="0" w:lastRow="0" w:firstColumn="0" w:lastColumn="0" w:oddVBand="0" w:evenVBand="0" w:oddHBand="1" w:evenHBand="0" w:firstRowFirstColumn="0" w:firstRowLastColumn="0" w:lastRowFirstColumn="0" w:lastRowLastColumn="0"/>
+        </w:trPr>
+        <w:tc>
+          <w:tcPr>
+            <w:cnfStyle w:val="001000000000" w:firstRow="0" w:lastRow="0" w:firstColumn="1" w:lastColumn="0" w:oddVBand="0" w:evenVBand="0" w:oddHBand="0" w:evenHBand="0" w:firstRowFirstColumn="0" w:firstRowLastColumn="0" w:lastRowFirstColumn="0" w:lastRowLastColumn="0"/>
+            <w:tcW w:w="1838" w:type="dxa"/>
+          </w:tcPr>
+          <w:p>
+            <w:pPr>
+              <w:jc w:val="both"/>
+            </w:pPr>
+            <w:r>
+              <w:lastRenderedPageBreak/>
+              <w:t>Flujo alternativo</w:t>
+            </w:r>
+          </w:p>
+        </w:tc>
+        <w:tc>
+          <w:tcPr>
+            <w:tcW w:w="6990" w:type="dxa"/>
+          </w:tcPr>
+          <w:p>
+            <w:pPr>
+              <w:jc w:val="both"/>
+              <w:cnfStyle w:val="000000100000" w:firstRow="0" w:lastRow="0" w:firstColumn="0" w:lastColumn="0" w:oddVBand="0" w:evenVBand="0" w:oddHBand="1" w:evenHBand="0" w:firstRowFirstColumn="0" w:firstRowLastColumn="0" w:lastRowFirstColumn="0" w:lastRowLastColumn="0"/>
+            </w:pPr>
+            <w:r>
+              <w:t>No aplica para este Caso de Uso.</w:t>
             </w:r>
           </w:p>
         </w:tc>
@@ -6819,6 +7221,7 @@
       <w:tr>
         <w:tc>
           <w:tcPr>
+            <w:cnfStyle w:val="001000000000" w:firstRow="0" w:lastRow="0" w:firstColumn="1" w:lastColumn="0" w:oddVBand="0" w:evenVBand="0" w:oddHBand="0" w:evenHBand="0" w:firstRowFirstColumn="0" w:firstRowLastColumn="0" w:lastRowFirstColumn="0" w:lastRowLastColumn="0"/>
             <w:tcW w:w="1838" w:type="dxa"/>
           </w:tcPr>
           <w:p>
@@ -6826,7 +7229,7 @@
               <w:jc w:val="both"/>
             </w:pPr>
             <w:r>
-              <w:t>Pre-condiciones</w:t>
+              <w:t>Excepciones</w:t>
             </w:r>
           </w:p>
         </w:tc>
@@ -6837,33 +7240,30 @@
           <w:p>
             <w:pPr>
               <w:jc w:val="both"/>
-            </w:pPr>
-            <w:r>
-              <w:t>Pre – 01</w:t>
-            </w:r>
-            <w:r>
-              <w:t>: El Actor principal debe de haber iniciado sesión.</w:t>
-            </w:r>
-          </w:p>
-          <w:p>
-            <w:pPr>
-              <w:jc w:val="both"/>
-            </w:pPr>
-            <w:r>
-              <w:t>Pre – 02</w:t>
-            </w:r>
-            <w:r>
-              <w:t>: En caso de ser el Responsable, primero debe de estar registrado en el Sistema por el Coordinador.</w:t>
+              <w:cnfStyle w:val="000000000000" w:firstRow="0" w:lastRow="0" w:firstColumn="0" w:lastColumn="0" w:oddVBand="0" w:evenVBand="0" w:oddHBand="0" w:evenHBand="0" w:firstRowFirstColumn="0" w:firstRowLastColumn="0" w:lastRowFirstColumn="0" w:lastRowLastColumn="0"/>
+            </w:pPr>
+            <w:r>
+              <w:t>Ex – 01: La luz se fue</w:t>
+            </w:r>
+            <w:r>
+              <w:t xml:space="preserve"> o se fue la conexión a Internet</w:t>
+            </w:r>
+            <w:r>
+              <w:t xml:space="preserve"> y no se pudo acceder al expediente</w:t>
+            </w:r>
+            <w:r>
+              <w:t>.</w:t>
             </w:r>
           </w:p>
         </w:tc>
       </w:tr>
       <w:tr>
         <w:trPr>
-          <w:trHeight w:val="388"/>
+          <w:cnfStyle w:val="000000100000" w:firstRow="0" w:lastRow="0" w:firstColumn="0" w:lastColumn="0" w:oddVBand="0" w:evenVBand="0" w:oddHBand="1" w:evenHBand="0" w:firstRowFirstColumn="0" w:firstRowLastColumn="0" w:lastRowFirstColumn="0" w:lastRowLastColumn="0"/>
         </w:trPr>
         <w:tc>
           <w:tcPr>
+            <w:cnfStyle w:val="001000000000" w:firstRow="0" w:lastRow="0" w:firstColumn="1" w:lastColumn="0" w:oddVBand="0" w:evenVBand="0" w:oddHBand="0" w:evenHBand="0" w:firstRowFirstColumn="0" w:firstRowLastColumn="0" w:lastRowFirstColumn="0" w:lastRowLastColumn="0"/>
             <w:tcW w:w="1838" w:type="dxa"/>
           </w:tcPr>
           <w:p>
@@ -6871,7 +7271,7 @@
               <w:jc w:val="both"/>
             </w:pPr>
             <w:r>
-              <w:t>Post-condiciones</w:t>
+              <w:t>Prioridad</w:t>
             </w:r>
           </w:p>
         </w:tc>
@@ -6882,15 +7282,101 @@
           <w:p>
             <w:pPr>
               <w:jc w:val="both"/>
-            </w:pPr>
-            <w:r>
-              <w:t>Post – 01</w:t>
-            </w:r>
-            <w:r>
-              <w:t>: El documento que se quería consultar se pudo ver</w:t>
-            </w:r>
-            <w:r>
-              <w:t xml:space="preserve"> porque la conexión a Internet se fue o se fue la luz.</w:t>
+              <w:cnfStyle w:val="000000100000" w:firstRow="0" w:lastRow="0" w:firstColumn="0" w:lastColumn="0" w:oddVBand="0" w:evenVBand="0" w:oddHBand="1" w:evenHBand="0" w:firstRowFirstColumn="0" w:firstRowLastColumn="0" w:lastRowFirstColumn="0" w:lastRowLastColumn="0"/>
+            </w:pPr>
+            <w:r>
+              <w:t>Alta.</w:t>
+            </w:r>
+          </w:p>
+        </w:tc>
+      </w:tr>
+    </w:tbl>
+    <w:p/>
+    <w:p>
+      <w:pPr>
+        <w:pStyle w:val="Ttulo3"/>
+      </w:pPr>
+      <w:bookmarkStart w:id="27" w:name="_Toc436773767"/>
+      <w:r>
+        <w:t>Academia de Servicio Social y Experiencia Recepcional</w:t>
+      </w:r>
+      <w:bookmarkEnd w:id="27"/>
+    </w:p>
+    <w:tbl>
+      <w:tblPr>
+        <w:tblStyle w:val="Tablanormal11"/>
+        <w:tblW w:w="8834" w:type="dxa"/>
+        <w:tblLook w:val="04A0" w:firstRow="1" w:lastRow="0" w:firstColumn="1" w:lastColumn="0" w:noHBand="0" w:noVBand="1"/>
+      </w:tblPr>
+      <w:tblGrid>
+        <w:gridCol w:w="1844"/>
+        <w:gridCol w:w="6990"/>
+      </w:tblGrid>
+      <w:tr>
+        <w:trPr>
+          <w:cnfStyle w:val="100000000000" w:firstRow="1" w:lastRow="0" w:firstColumn="0" w:lastColumn="0" w:oddVBand="0" w:evenVBand="0" w:oddHBand="0" w:evenHBand="0" w:firstRowFirstColumn="0" w:firstRowLastColumn="0" w:lastRowFirstColumn="0" w:lastRowLastColumn="0"/>
+        </w:trPr>
+        <w:tc>
+          <w:tcPr>
+            <w:cnfStyle w:val="001000000000" w:firstRow="0" w:lastRow="0" w:firstColumn="1" w:lastColumn="0" w:oddVBand="0" w:evenVBand="0" w:oddHBand="0" w:evenHBand="0" w:firstRowFirstColumn="0" w:firstRowLastColumn="0" w:lastRowFirstColumn="0" w:lastRowLastColumn="0"/>
+            <w:tcW w:w="1844" w:type="dxa"/>
+          </w:tcPr>
+          <w:p>
+            <w:pPr>
+              <w:jc w:val="both"/>
+            </w:pPr>
+            <w:r>
+              <w:t>ID y Nombre</w:t>
+            </w:r>
+          </w:p>
+        </w:tc>
+        <w:tc>
+          <w:tcPr>
+            <w:tcW w:w="6990" w:type="dxa"/>
+          </w:tcPr>
+          <w:p>
+            <w:pPr>
+              <w:jc w:val="both"/>
+              <w:cnfStyle w:val="100000000000" w:firstRow="1" w:lastRow="0" w:firstColumn="0" w:lastColumn="0" w:oddVBand="0" w:evenVBand="0" w:oddHBand="0" w:evenHBand="0" w:firstRowFirstColumn="0" w:firstRowLastColumn="0" w:lastRowFirstColumn="0" w:lastRowLastColumn="0"/>
+            </w:pPr>
+            <w:r>
+              <w:t>CU 1</w:t>
+            </w:r>
+            <w:r>
+              <w:t>: Asignación de Alumno a Dependencia</w:t>
+            </w:r>
+          </w:p>
+        </w:tc>
+      </w:tr>
+      <w:tr>
+        <w:trPr>
+          <w:cnfStyle w:val="000000100000" w:firstRow="0" w:lastRow="0" w:firstColumn="0" w:lastColumn="0" w:oddVBand="0" w:evenVBand="0" w:oddHBand="1" w:evenHBand="0" w:firstRowFirstColumn="0" w:firstRowLastColumn="0" w:lastRowFirstColumn="0" w:lastRowLastColumn="0"/>
+        </w:trPr>
+        <w:tc>
+          <w:tcPr>
+            <w:cnfStyle w:val="001000000000" w:firstRow="0" w:lastRow="0" w:firstColumn="1" w:lastColumn="0" w:oddVBand="0" w:evenVBand="0" w:oddHBand="0" w:evenHBand="0" w:firstRowFirstColumn="0" w:firstRowLastColumn="0" w:lastRowFirstColumn="0" w:lastRowLastColumn="0"/>
+            <w:tcW w:w="1844" w:type="dxa"/>
+          </w:tcPr>
+          <w:p>
+            <w:pPr>
+              <w:jc w:val="both"/>
+            </w:pPr>
+            <w:r>
+              <w:t>Actor primario</w:t>
+            </w:r>
+          </w:p>
+        </w:tc>
+        <w:tc>
+          <w:tcPr>
+            <w:tcW w:w="6990" w:type="dxa"/>
+          </w:tcPr>
+          <w:p>
+            <w:pPr>
+              <w:jc w:val="both"/>
+              <w:cnfStyle w:val="000000100000" w:firstRow="0" w:lastRow="0" w:firstColumn="0" w:lastColumn="0" w:oddVBand="0" w:evenVBand="0" w:oddHBand="1" w:evenHBand="0" w:firstRowFirstColumn="0" w:firstRowLastColumn="0" w:lastRowFirstColumn="0" w:lastRowLastColumn="0"/>
+            </w:pPr>
+            <w:r>
+              <w:t>Academia de Servicio Social y Experiencia Recepcional</w:t>
             </w:r>
           </w:p>
         </w:tc>
@@ -6898,14 +7384,15 @@
       <w:tr>
         <w:tc>
           <w:tcPr>
-            <w:tcW w:w="1838" w:type="dxa"/>
+            <w:cnfStyle w:val="001000000000" w:firstRow="0" w:lastRow="0" w:firstColumn="1" w:lastColumn="0" w:oddVBand="0" w:evenVBand="0" w:oddHBand="0" w:evenHBand="0" w:firstRowFirstColumn="0" w:firstRowLastColumn="0" w:lastRowFirstColumn="0" w:lastRowLastColumn="0"/>
+            <w:tcW w:w="1844" w:type="dxa"/>
           </w:tcPr>
           <w:p>
             <w:pPr>
               <w:jc w:val="both"/>
             </w:pPr>
             <w:r>
-              <w:t>Flujo normal</w:t>
+              <w:t>Descripción</w:t>
             </w:r>
           </w:p>
         </w:tc>
@@ -6915,131 +7402,46 @@
           </w:tcPr>
           <w:p>
             <w:pPr>
-              <w:pStyle w:val="Prrafodelista"/>
-              <w:numPr>
-                <w:ilvl w:val="0"/>
-                <w:numId w:val="3"/>
-              </w:numPr>
-              <w:jc w:val="both"/>
-            </w:pPr>
-            <w:r>
-              <w:t>La Coordinación/el Maestro/el Responsable accede a la opción de ver Expedientes</w:t>
-            </w:r>
-          </w:p>
-          <w:p>
-            <w:pPr>
-              <w:pStyle w:val="Prrafodelista"/>
-              <w:numPr>
-                <w:ilvl w:val="0"/>
-                <w:numId w:val="3"/>
-              </w:numPr>
-              <w:jc w:val="both"/>
-            </w:pPr>
-            <w:r>
-              <w:t xml:space="preserve">Se </w:t>
-            </w:r>
-            <w:r>
-              <w:t>muestra</w:t>
-            </w:r>
-            <w:r>
-              <w:t xml:space="preserve"> una lista con todos los alumnos</w:t>
-            </w:r>
-          </w:p>
-          <w:p>
-            <w:pPr>
-              <w:pStyle w:val="Prrafodelista"/>
-              <w:numPr>
-                <w:ilvl w:val="1"/>
-                <w:numId w:val="3"/>
-              </w:numPr>
-              <w:jc w:val="both"/>
-            </w:pPr>
-            <w:r>
-              <w:lastRenderedPageBreak/>
-              <w:t xml:space="preserve">En caso de ser la Coordinación, se </w:t>
-            </w:r>
-            <w:r>
-              <w:t>mostrará</w:t>
-            </w:r>
-            <w:r>
-              <w:t xml:space="preserve"> una lista con todos los alumnos inscritos a la EE.</w:t>
-            </w:r>
-          </w:p>
-          <w:p>
-            <w:pPr>
-              <w:pStyle w:val="Prrafodelista"/>
-              <w:numPr>
-                <w:ilvl w:val="1"/>
-                <w:numId w:val="3"/>
-              </w:numPr>
-              <w:jc w:val="both"/>
-            </w:pPr>
-            <w:r>
-              <w:t xml:space="preserve">En caso de ser el Maestro, la lista que se </w:t>
-            </w:r>
-            <w:r>
-              <w:t xml:space="preserve">muestra, </w:t>
-            </w:r>
-            <w:r>
-              <w:t>solo contiene a los alumnos que están inscritos con él.</w:t>
-            </w:r>
-          </w:p>
-          <w:p>
-            <w:pPr>
-              <w:pStyle w:val="Prrafodelista"/>
-              <w:numPr>
-                <w:ilvl w:val="1"/>
-                <w:numId w:val="3"/>
-              </w:numPr>
-              <w:jc w:val="both"/>
-            </w:pPr>
-            <w:r>
-              <w:t xml:space="preserve">En caso de ser el Responsable, la lista que </w:t>
-            </w:r>
-            <w:r>
-              <w:t xml:space="preserve">se muestra, </w:t>
-            </w:r>
-            <w:r>
-              <w:t>contendrá a los alumnos que están registrados en la Dependencia.</w:t>
-            </w:r>
-          </w:p>
-          <w:p>
-            <w:pPr>
-              <w:pStyle w:val="Prrafodelista"/>
-              <w:numPr>
-                <w:ilvl w:val="0"/>
-                <w:numId w:val="3"/>
-              </w:numPr>
-              <w:jc w:val="both"/>
-            </w:pPr>
-            <w:r>
-              <w:t>La Coordinación/el Maestro/el Responsable selecciona el Alumno del cual desea consultar su expediente.</w:t>
-            </w:r>
-          </w:p>
-          <w:p>
-            <w:pPr>
-              <w:pStyle w:val="Prrafodelista"/>
-              <w:numPr>
-                <w:ilvl w:val="0"/>
-                <w:numId w:val="3"/>
-              </w:numPr>
-              <w:jc w:val="both"/>
-            </w:pPr>
-            <w:r>
-              <w:t>Se despliega una lista con todos los Documentos que ha agregado el Alumno a su Expediente.</w:t>
-            </w:r>
-          </w:p>
-          <w:p>
-            <w:pPr>
-              <w:pStyle w:val="Prrafodelista"/>
-              <w:numPr>
-                <w:ilvl w:val="0"/>
-                <w:numId w:val="3"/>
-              </w:numPr>
-              <w:jc w:val="both"/>
-            </w:pPr>
-            <w:r>
-              <w:t>La Coordinación/el Maestro/el Responsable selecciona el Documento que desea consultar.</w:t>
+              <w:jc w:val="both"/>
+              <w:cnfStyle w:val="000000000000" w:firstRow="0" w:lastRow="0" w:firstColumn="0" w:lastColumn="0" w:oddVBand="0" w:evenVBand="0" w:oddHBand="0" w:evenHBand="0" w:firstRowFirstColumn="0" w:firstRowLastColumn="0" w:lastRowFirstColumn="0" w:lastRowLastColumn="0"/>
+            </w:pPr>
+            <w:r>
+              <w:t>La Academia se reúne, accede al Sistema SS FEI, entra a la opción de asignar, selecciona la opción en la cual el Alumno tiene una calificación aprobatoria y su horario le permite asistir a la Dependencia.</w:t>
+            </w:r>
+          </w:p>
+        </w:tc>
+      </w:tr>
+      <w:tr>
+        <w:trPr>
+          <w:cnfStyle w:val="000000100000" w:firstRow="0" w:lastRow="0" w:firstColumn="0" w:lastColumn="0" w:oddVBand="0" w:evenVBand="0" w:oddHBand="1" w:evenHBand="0" w:firstRowFirstColumn="0" w:firstRowLastColumn="0" w:lastRowFirstColumn="0" w:lastRowLastColumn="0"/>
+        </w:trPr>
+        <w:tc>
+          <w:tcPr>
+            <w:cnfStyle w:val="001000000000" w:firstRow="0" w:lastRow="0" w:firstColumn="1" w:lastColumn="0" w:oddVBand="0" w:evenVBand="0" w:oddHBand="0" w:evenHBand="0" w:firstRowFirstColumn="0" w:firstRowLastColumn="0" w:lastRowFirstColumn="0" w:lastRowLastColumn="0"/>
+            <w:tcW w:w="1844" w:type="dxa"/>
+          </w:tcPr>
+          <w:p>
+            <w:pPr>
+              <w:jc w:val="both"/>
+            </w:pPr>
+            <w:proofErr w:type="spellStart"/>
+            <w:r>
+              <w:t>Trigger</w:t>
+            </w:r>
+            <w:proofErr w:type="spellEnd"/>
+          </w:p>
+        </w:tc>
+        <w:tc>
+          <w:tcPr>
+            <w:tcW w:w="6990" w:type="dxa"/>
+          </w:tcPr>
+          <w:p>
+            <w:pPr>
+              <w:jc w:val="both"/>
+              <w:cnfStyle w:val="000000100000" w:firstRow="0" w:lastRow="0" w:firstColumn="0" w:lastColumn="0" w:oddVBand="0" w:evenVBand="0" w:oddHBand="1" w:evenHBand="0" w:firstRowFirstColumn="0" w:firstRowLastColumn="0" w:lastRowFirstColumn="0" w:lastRowLastColumn="0"/>
+            </w:pPr>
+            <w:r>
+              <w:t>La Academia se reúne para asignar a los Alumnos a Dependencias.</w:t>
             </w:r>
           </w:p>
         </w:tc>
@@ -7047,15 +7449,15 @@
       <w:tr>
         <w:tc>
           <w:tcPr>
-            <w:tcW w:w="1838" w:type="dxa"/>
+            <w:cnfStyle w:val="001000000000" w:firstRow="0" w:lastRow="0" w:firstColumn="1" w:lastColumn="0" w:oddVBand="0" w:evenVBand="0" w:oddHBand="0" w:evenHBand="0" w:firstRowFirstColumn="0" w:firstRowLastColumn="0" w:lastRowFirstColumn="0" w:lastRowLastColumn="0"/>
+            <w:tcW w:w="1844" w:type="dxa"/>
           </w:tcPr>
           <w:p>
             <w:pPr>
               <w:jc w:val="both"/>
             </w:pPr>
             <w:r>
-              <w:lastRenderedPageBreak/>
-              <w:t>Flujo alternativo</w:t>
+              <w:t>Pre-condiciones</w:t>
             </w:r>
           </w:p>
         </w:tc>
@@ -7066,9 +7468,58 @@
           <w:p>
             <w:pPr>
               <w:jc w:val="both"/>
-            </w:pPr>
-            <w:r>
-              <w:t>No aplica para este Caso de Uso.</w:t>
+              <w:cnfStyle w:val="000000000000" w:firstRow="0" w:lastRow="0" w:firstColumn="0" w:lastColumn="0" w:oddVBand="0" w:evenVBand="0" w:oddHBand="0" w:evenHBand="0" w:firstRowFirstColumn="0" w:firstRowLastColumn="0" w:lastRowFirstColumn="0" w:lastRowLastColumn="0"/>
+            </w:pPr>
+            <w:r>
+              <w:t>Pre – 01: La Academia debe de haber iniciado sesión</w:t>
+            </w:r>
+          </w:p>
+          <w:p>
+            <w:pPr>
+              <w:jc w:val="both"/>
+              <w:cnfStyle w:val="000000000000" w:firstRow="0" w:lastRow="0" w:firstColumn="0" w:lastColumn="0" w:oddVBand="0" w:evenVBand="0" w:oddHBand="0" w:evenHBand="0" w:firstRowFirstColumn="0" w:firstRowLastColumn="0" w:lastRowFirstColumn="0" w:lastRowLastColumn="0"/>
+            </w:pPr>
+            <w:r>
+              <w:t>Pre – 02: El Alumno a a</w:t>
+            </w:r>
+            <w:r>
+              <w:t>signar tuvo que haber escogido las 3 propuestas</w:t>
+            </w:r>
+            <w:r>
+              <w:t xml:space="preserve"> en la aplicación de la facultad.</w:t>
+            </w:r>
+          </w:p>
+        </w:tc>
+      </w:tr>
+      <w:tr>
+        <w:trPr>
+          <w:cnfStyle w:val="000000100000" w:firstRow="0" w:lastRow="0" w:firstColumn="0" w:lastColumn="0" w:oddVBand="0" w:evenVBand="0" w:oddHBand="1" w:evenHBand="0" w:firstRowFirstColumn="0" w:firstRowLastColumn="0" w:lastRowFirstColumn="0" w:lastRowLastColumn="0"/>
+        </w:trPr>
+        <w:tc>
+          <w:tcPr>
+            <w:cnfStyle w:val="001000000000" w:firstRow="0" w:lastRow="0" w:firstColumn="1" w:lastColumn="0" w:oddVBand="0" w:evenVBand="0" w:oddHBand="0" w:evenHBand="0" w:firstRowFirstColumn="0" w:firstRowLastColumn="0" w:lastRowFirstColumn="0" w:lastRowLastColumn="0"/>
+            <w:tcW w:w="1844" w:type="dxa"/>
+          </w:tcPr>
+          <w:p>
+            <w:pPr>
+              <w:jc w:val="both"/>
+            </w:pPr>
+            <w:r>
+              <w:t>Post-condiciones</w:t>
+            </w:r>
+          </w:p>
+        </w:tc>
+        <w:tc>
+          <w:tcPr>
+            <w:tcW w:w="6990" w:type="dxa"/>
+          </w:tcPr>
+          <w:p>
+            <w:pPr>
+              <w:jc w:val="both"/>
+              <w:cnfStyle w:val="000000100000" w:firstRow="0" w:lastRow="0" w:firstColumn="0" w:lastColumn="0" w:oddVBand="0" w:evenVBand="0" w:oddHBand="1" w:evenHBand="0" w:firstRowFirstColumn="0" w:firstRowLastColumn="0" w:lastRowFirstColumn="0" w:lastRowLastColumn="0"/>
+            </w:pPr>
+            <w:r>
+              <w:t>Post – 01: El Alumno fue asignado a una dependencia.</w:t>
             </w:r>
           </w:p>
         </w:tc>
@@ -7076,14 +7527,15 @@
       <w:tr>
         <w:tc>
           <w:tcPr>
-            <w:tcW w:w="1838" w:type="dxa"/>
+            <w:cnfStyle w:val="001000000000" w:firstRow="0" w:lastRow="0" w:firstColumn="1" w:lastColumn="0" w:oddVBand="0" w:evenVBand="0" w:oddHBand="0" w:evenHBand="0" w:firstRowFirstColumn="0" w:firstRowLastColumn="0" w:lastRowFirstColumn="0" w:lastRowLastColumn="0"/>
+            <w:tcW w:w="1844" w:type="dxa"/>
           </w:tcPr>
           <w:p>
             <w:pPr>
               <w:jc w:val="both"/>
             </w:pPr>
             <w:r>
-              <w:t>Excepciones</w:t>
+              <w:t>Flujo normal</w:t>
             </w:r>
           </w:p>
         </w:tc>
@@ -7093,19 +7545,197 @@
           </w:tcPr>
           <w:p>
             <w:pPr>
-              <w:jc w:val="both"/>
-            </w:pPr>
-            <w:r>
-              <w:t>Ex – 01: La luz se fue</w:t>
-            </w:r>
-            <w:r>
-              <w:t xml:space="preserve"> o se fue la conexión a Internet</w:t>
-            </w:r>
-            <w:r>
-              <w:t xml:space="preserve"> y no se pudo acceder al expediente</w:t>
+              <w:pStyle w:val="Prrafodelista"/>
+              <w:numPr>
+                <w:ilvl w:val="0"/>
+                <w:numId w:val="4"/>
+              </w:numPr>
+              <w:jc w:val="both"/>
+              <w:cnfStyle w:val="000000000000" w:firstRow="0" w:lastRow="0" w:firstColumn="0" w:lastColumn="0" w:oddVBand="0" w:evenVBand="0" w:oddHBand="0" w:evenHBand="0" w:firstRowFirstColumn="0" w:firstRowLastColumn="0" w:lastRowFirstColumn="0" w:lastRowLastColumn="0"/>
+            </w:pPr>
+            <w:r>
+              <w:t>La Coordinación selecciona la opción de “Asignar Alumnos”.</w:t>
+            </w:r>
+          </w:p>
+          <w:p>
+            <w:pPr>
+              <w:pStyle w:val="Prrafodelista"/>
+              <w:numPr>
+                <w:ilvl w:val="0"/>
+                <w:numId w:val="4"/>
+              </w:numPr>
+              <w:jc w:val="both"/>
+              <w:cnfStyle w:val="000000000000" w:firstRow="0" w:lastRow="0" w:firstColumn="0" w:lastColumn="0" w:oddVBand="0" w:evenVBand="0" w:oddHBand="0" w:evenHBand="0" w:firstRowFirstColumn="0" w:firstRowLastColumn="0" w:lastRowFirstColumn="0" w:lastRowLastColumn="0"/>
+            </w:pPr>
+            <w:r>
+              <w:t xml:space="preserve">Se muestra una lista con todos los Alumnos y las </w:t>
+            </w:r>
+            <w:r>
+              <w:t>propuestas</w:t>
+            </w:r>
+            <w:r>
+              <w:t xml:space="preserve"> que escogieron.</w:t>
+            </w:r>
+          </w:p>
+          <w:p>
+            <w:pPr>
+              <w:pStyle w:val="Prrafodelista"/>
+              <w:numPr>
+                <w:ilvl w:val="0"/>
+                <w:numId w:val="4"/>
+              </w:numPr>
+              <w:jc w:val="both"/>
+              <w:cnfStyle w:val="000000000000" w:firstRow="0" w:lastRow="0" w:firstColumn="0" w:lastColumn="0" w:oddVBand="0" w:evenVBand="0" w:oddHBand="0" w:evenHBand="0" w:firstRowFirstColumn="0" w:firstRowLastColumn="0" w:lastRowFirstColumn="0" w:lastRowLastColumn="0"/>
+            </w:pPr>
+            <w:r>
+              <w:t xml:space="preserve">La Coordinación selecciona la </w:t>
+            </w:r>
+            <w:r>
+              <w:t xml:space="preserve">propuesta </w:t>
+            </w:r>
+            <w:r>
+              <w:t>que la Academia considera es mejor para el Alumno.</w:t>
+            </w:r>
+          </w:p>
+          <w:p>
+            <w:pPr>
+              <w:pStyle w:val="Prrafodelista"/>
+              <w:numPr>
+                <w:ilvl w:val="0"/>
+                <w:numId w:val="4"/>
+              </w:numPr>
+              <w:jc w:val="both"/>
+              <w:cnfStyle w:val="000000000000" w:firstRow="0" w:lastRow="0" w:firstColumn="0" w:lastColumn="0" w:oddVBand="0" w:evenVBand="0" w:oddHBand="0" w:evenHBand="0" w:firstRowFirstColumn="0" w:firstRowLastColumn="0" w:lastRowFirstColumn="0" w:lastRowLastColumn="0"/>
+            </w:pPr>
+            <w:r>
+              <w:t xml:space="preserve">Las demás </w:t>
+            </w:r>
+            <w:r>
+              <w:t>propuestas</w:t>
+            </w:r>
+            <w:r>
+              <w:t xml:space="preserve"> para ese Alumno ya no se pueden escoger a menos que se quite la selección.</w:t>
+            </w:r>
+          </w:p>
+          <w:p>
+            <w:pPr>
+              <w:pStyle w:val="Prrafodelista"/>
+              <w:numPr>
+                <w:ilvl w:val="0"/>
+                <w:numId w:val="4"/>
+              </w:numPr>
+              <w:jc w:val="both"/>
+              <w:cnfStyle w:val="000000000000" w:firstRow="0" w:lastRow="0" w:firstColumn="0" w:lastColumn="0" w:oddVBand="0" w:evenVBand="0" w:oddHBand="0" w:evenHBand="0" w:firstRowFirstColumn="0" w:firstRowLastColumn="0" w:lastRowFirstColumn="0" w:lastRowLastColumn="0"/>
+            </w:pPr>
+            <w:r>
+              <w:t>La Coordinación selecciona la opción “Guardar”.</w:t>
+            </w:r>
+          </w:p>
+          <w:p>
+            <w:pPr>
+              <w:pStyle w:val="Prrafodelista"/>
+              <w:numPr>
+                <w:ilvl w:val="0"/>
+                <w:numId w:val="4"/>
+              </w:numPr>
+              <w:jc w:val="both"/>
+              <w:cnfStyle w:val="000000000000" w:firstRow="0" w:lastRow="0" w:firstColumn="0" w:lastColumn="0" w:oddVBand="0" w:evenVBand="0" w:oddHBand="0" w:evenHBand="0" w:firstRowFirstColumn="0" w:firstRowLastColumn="0" w:lastRowFirstColumn="0" w:lastRowLastColumn="0"/>
+            </w:pPr>
+            <w:r>
+              <w:t xml:space="preserve">El Sistema SS FEI guarda las </w:t>
+            </w:r>
+            <w:r>
+              <w:t>propuestas asignadas</w:t>
             </w:r>
             <w:r>
               <w:t>.</w:t>
+            </w:r>
+          </w:p>
+        </w:tc>
+      </w:tr>
+      <w:tr>
+        <w:trPr>
+          <w:cnfStyle w:val="000000100000" w:firstRow="0" w:lastRow="0" w:firstColumn="0" w:lastColumn="0" w:oddVBand="0" w:evenVBand="0" w:oddHBand="1" w:evenHBand="0" w:firstRowFirstColumn="0" w:firstRowLastColumn="0" w:lastRowFirstColumn="0" w:lastRowLastColumn="0"/>
+        </w:trPr>
+        <w:tc>
+          <w:tcPr>
+            <w:cnfStyle w:val="001000000000" w:firstRow="0" w:lastRow="0" w:firstColumn="1" w:lastColumn="0" w:oddVBand="0" w:evenVBand="0" w:oddHBand="0" w:evenHBand="0" w:firstRowFirstColumn="0" w:firstRowLastColumn="0" w:lastRowFirstColumn="0" w:lastRowLastColumn="0"/>
+            <w:tcW w:w="1844" w:type="dxa"/>
+          </w:tcPr>
+          <w:p>
+            <w:pPr>
+              <w:jc w:val="both"/>
+            </w:pPr>
+            <w:r>
+              <w:t>Flujo alterno</w:t>
+            </w:r>
+          </w:p>
+        </w:tc>
+        <w:tc>
+          <w:tcPr>
+            <w:tcW w:w="6990" w:type="dxa"/>
+          </w:tcPr>
+          <w:p>
+            <w:pPr>
+              <w:pStyle w:val="Prrafodelista"/>
+              <w:numPr>
+                <w:ilvl w:val="1"/>
+                <w:numId w:val="6"/>
+              </w:numPr>
+              <w:jc w:val="both"/>
+              <w:cnfStyle w:val="000000100000" w:firstRow="0" w:lastRow="0" w:firstColumn="0" w:lastColumn="0" w:oddVBand="0" w:evenVBand="0" w:oddHBand="1" w:evenHBand="0" w:firstRowFirstColumn="0" w:firstRowLastColumn="0" w:lastRowFirstColumn="0" w:lastRowLastColumn="0"/>
+            </w:pPr>
+            <w:r>
+              <w:t>Si el Alumno t</w:t>
+            </w:r>
+            <w:r>
+              <w:t xml:space="preserve">iene un problema con el Horario en alguna </w:t>
+            </w:r>
+            <w:r>
+              <w:t>propuesta</w:t>
+            </w:r>
+            <w:r>
+              <w:t xml:space="preserve"> (este problema solo debe de ocurrir con una clase), es decir que el Alumno no pueda asistir a esa Dependencia en el Horario establecido, se le notificará a la Academia.</w:t>
+            </w:r>
+          </w:p>
+          <w:p>
+            <w:pPr>
+              <w:pStyle w:val="Prrafodelista"/>
+              <w:numPr>
+                <w:ilvl w:val="1"/>
+                <w:numId w:val="6"/>
+              </w:numPr>
+              <w:jc w:val="both"/>
+              <w:cnfStyle w:val="000000100000" w:firstRow="0" w:lastRow="0" w:firstColumn="0" w:lastColumn="0" w:oddVBand="0" w:evenVBand="0" w:oddHBand="1" w:evenHBand="0" w:firstRowFirstColumn="0" w:firstRowLastColumn="0" w:lastRowFirstColumn="0" w:lastRowLastColumn="0"/>
+            </w:pPr>
+            <w:r>
+              <w:t xml:space="preserve">Si el Alumno tiene problemas de Horario con 2 clases o más y/o tiene una calificación reprobatoria en el Área que la Dependencia solicita la Coordinación será incapaz de seleccionar esa </w:t>
+            </w:r>
+            <w:r>
+              <w:t>propuesta</w:t>
+            </w:r>
+            <w:r>
+              <w:t>.</w:t>
+            </w:r>
+          </w:p>
+          <w:p>
+            <w:pPr>
+              <w:pStyle w:val="Prrafodelista"/>
+              <w:numPr>
+                <w:ilvl w:val="1"/>
+                <w:numId w:val="7"/>
+              </w:numPr>
+              <w:jc w:val="both"/>
+              <w:cnfStyle w:val="000000100000" w:firstRow="0" w:lastRow="0" w:firstColumn="0" w:lastColumn="0" w:oddVBand="0" w:evenVBand="0" w:oddHBand="1" w:evenHBand="0" w:firstRowFirstColumn="0" w:firstRowLastColumn="0" w:lastRowFirstColumn="0" w:lastRowLastColumn="0"/>
+            </w:pPr>
+            <w:r>
+              <w:t>Si no se seleccionó la opción de “Guardar” y se pulsa la opción de “Regresar”</w:t>
+            </w:r>
+            <w:r>
+              <w:t xml:space="preserve"> o la opción de “Ver lista de Dependencias”</w:t>
+            </w:r>
+            <w:r>
+              <w:t>, el Sistema notificará que no se guardaron los cambios.</w:t>
             </w:r>
           </w:p>
         </w:tc>
@@ -7113,14 +7743,16 @@
       <w:tr>
         <w:tc>
           <w:tcPr>
-            <w:tcW w:w="1838" w:type="dxa"/>
+            <w:cnfStyle w:val="001000000000" w:firstRow="0" w:lastRow="0" w:firstColumn="1" w:lastColumn="0" w:oddVBand="0" w:evenVBand="0" w:oddHBand="0" w:evenHBand="0" w:firstRowFirstColumn="0" w:firstRowLastColumn="0" w:lastRowFirstColumn="0" w:lastRowLastColumn="0"/>
+            <w:tcW w:w="1844" w:type="dxa"/>
           </w:tcPr>
           <w:p>
             <w:pPr>
               <w:jc w:val="both"/>
             </w:pPr>
             <w:r>
-              <w:t>Prioridad</w:t>
+              <w:lastRenderedPageBreak/>
+              <w:t>Excepciones</w:t>
             </w:r>
           </w:p>
         </w:tc>
@@ -7131,6 +7763,43 @@
           <w:p>
             <w:pPr>
               <w:jc w:val="both"/>
+              <w:cnfStyle w:val="000000000000" w:firstRow="0" w:lastRow="0" w:firstColumn="0" w:lastColumn="0" w:oddVBand="0" w:evenVBand="0" w:oddHBand="0" w:evenHBand="0" w:firstRowFirstColumn="0" w:firstRowLastColumn="0" w:lastRowFirstColumn="0" w:lastRowLastColumn="0"/>
+            </w:pPr>
+            <w:r>
+              <w:t>Ex – 01: La luz se fue y no se guardaron los cambios</w:t>
+            </w:r>
+            <w:r>
+              <w:t>.</w:t>
+            </w:r>
+          </w:p>
+        </w:tc>
+      </w:tr>
+      <w:tr>
+        <w:trPr>
+          <w:cnfStyle w:val="000000100000" w:firstRow="0" w:lastRow="0" w:firstColumn="0" w:lastColumn="0" w:oddVBand="0" w:evenVBand="0" w:oddHBand="1" w:evenHBand="0" w:firstRowFirstColumn="0" w:firstRowLastColumn="0" w:lastRowFirstColumn="0" w:lastRowLastColumn="0"/>
+        </w:trPr>
+        <w:tc>
+          <w:tcPr>
+            <w:cnfStyle w:val="001000000000" w:firstRow="0" w:lastRow="0" w:firstColumn="1" w:lastColumn="0" w:oddVBand="0" w:evenVBand="0" w:oddHBand="0" w:evenHBand="0" w:firstRowFirstColumn="0" w:firstRowLastColumn="0" w:lastRowFirstColumn="0" w:lastRowLastColumn="0"/>
+            <w:tcW w:w="1844" w:type="dxa"/>
+          </w:tcPr>
+          <w:p>
+            <w:pPr>
+              <w:jc w:val="both"/>
+            </w:pPr>
+            <w:r>
+              <w:t>Prioridad</w:t>
+            </w:r>
+          </w:p>
+        </w:tc>
+        <w:tc>
+          <w:tcPr>
+            <w:tcW w:w="6990" w:type="dxa"/>
+          </w:tcPr>
+          <w:p>
+            <w:pPr>
+              <w:jc w:val="both"/>
+              <w:cnfStyle w:val="000000100000" w:firstRow="0" w:lastRow="0" w:firstColumn="0" w:lastColumn="0" w:oddVBand="0" w:evenVBand="0" w:oddHBand="1" w:evenHBand="0" w:firstRowFirstColumn="0" w:firstRowLastColumn="0" w:lastRowFirstColumn="0" w:lastRowLastColumn="0"/>
             </w:pPr>
             <w:r>
               <w:t>Alta.</w:t>
@@ -7142,17 +7811,210 @@
     <w:p/>
     <w:p>
       <w:pPr>
+        <w:jc w:val="both"/>
+      </w:pPr>
+      <w:r>
+        <w:t xml:space="preserve">CU </w:t>
+      </w:r>
+      <w:r>
+        <w:t>2</w:t>
+      </w:r>
+      <w:r>
+        <w:t xml:space="preserve"> – Asignación de un Al</w:t>
+      </w:r>
+      <w:r>
+        <w:t>umno a Dependencias, el Alumno no tiene ninguna opción disponible por problemas de Horario y de Calificación</w:t>
+      </w:r>
+      <w:r>
+        <w:t>:</w:t>
+      </w:r>
+      <w:r>
+        <w:t xml:space="preserve"> Una vez que se accedió </w:t>
+      </w:r>
+      <w:r>
+        <w:t xml:space="preserve">a la lista para asignar Alumnos y se notificó a la Academia que ninguna de las </w:t>
+      </w:r>
+      <w:r>
+        <w:t>propuestas</w:t>
+      </w:r>
+      <w:r>
+        <w:t xml:space="preserve"> seleccionadas por el Alumno están disponibles para él, la Coordinación quita la notificación y en la lista de </w:t>
+      </w:r>
+      <w:r>
+        <w:t xml:space="preserve">propuestas </w:t>
+      </w:r>
+      <w:r>
+        <w:t>para ese Alumno se agregan las opciones que la Facultad provee</w:t>
+      </w:r>
+      <w:r>
+        <w:t>, la Academia decide cuál es la mejor opción par</w:t>
+      </w:r>
+      <w:r>
+        <w:t xml:space="preserve">a el Alumno, la Coordinación asigna al Alumno </w:t>
+      </w:r>
+      <w:r>
+        <w:t>y selecciona la opción de “Guardar”</w:t>
+      </w:r>
+      <w:r>
+        <w:t>.</w:t>
+      </w:r>
+    </w:p>
+    <w:p>
+      <w:pPr>
+        <w:jc w:val="both"/>
+      </w:pPr>
+      <w:r>
+        <w:t>CU 3</w:t>
+      </w:r>
+      <w:r>
+        <w:t xml:space="preserve"> – Asignación de un Alumno, el Alumno no escogió ninguna opción en la Aplicación:</w:t>
+      </w:r>
+      <w:r>
+        <w:t xml:space="preserve"> Una vez se accedió a la lista para asignar Alumnos, estos Alumnos que no escogieron ninguna propuesta</w:t>
+      </w:r>
+      <w:r>
+        <w:t xml:space="preserve"> aparecen en la lista de asignación pero sus propuestas son las opciones que la Facultad provee, la Academia selecciona la mejor opción para el Alumno, la Coordinación asigna al Alumno y selecciona la opción de “Guardar”.</w:t>
+      </w:r>
+    </w:p>
+    <w:p>
+      <w:pPr>
+        <w:jc w:val="both"/>
+      </w:pPr>
+      <w:r>
+        <w:t xml:space="preserve">CU 4 – Ver Alumnos Asignados: </w:t>
+      </w:r>
+      <w:r>
+        <w:t>La Coordinación selecciona la opción de “Ver Alumnos asignados”, se muestra una lista con todos los Alumnos que han sido asignados</w:t>
+      </w:r>
+      <w:r>
+        <w:t xml:space="preserve"> y a que dependencia fueron asignados.</w:t>
+      </w:r>
+      <w:r>
+        <w:t xml:space="preserve"> </w:t>
+      </w:r>
+    </w:p>
+    <w:p>
+      <w:pPr>
+        <w:jc w:val="both"/>
+      </w:pPr>
+      <w:r>
+        <w:t>CU 5 – Guardar lista de Alumnos asignados:</w:t>
+      </w:r>
+      <w:r>
+        <w:t xml:space="preserve"> Una vez la Academia está en la lista de Alumnos asignados, selecciona la opción de “Guardar en PDF”, el Sistema descarga un archivo PDF con la lista de Alumnos Asignados.</w:t>
+      </w:r>
+    </w:p>
+    <w:p>
+      <w:pPr>
+        <w:jc w:val="both"/>
+      </w:pPr>
+      <w:r>
+        <w:t>CU 6 – Cambiar a un Alumno de Dependencia:</w:t>
+      </w:r>
+      <w:r>
+        <w:t xml:space="preserve"> Una vez la Academia está en la lista de Alumnos asignados, selecciona la opción de “Asignar de nuevo”, se muestra una lista de sólo las propuestas de ese Alumno, la Coordinación selecciona la propuesta que la Academia considera mejor y la Coordinación selecciona la opción de “Guardar”.</w:t>
+      </w:r>
+    </w:p>
+    <w:p>
+      <w:pPr>
         <w:pStyle w:val="Ttulo3"/>
       </w:pPr>
-      <w:bookmarkStart w:id="27" w:name="_Toc436773767"/>
-      <w:r>
-        <w:t>Academia de Servicio Social y Experiencia Recepcional</w:t>
-      </w:r>
-      <w:bookmarkEnd w:id="27"/>
+      <w:bookmarkStart w:id="28" w:name="_Toc436773768"/>
+      <w:r>
+        <w:t>Coordinación de Servicio Social y Experiencia Social</w:t>
+      </w:r>
+      <w:bookmarkEnd w:id="28"/>
+    </w:p>
+    <w:p>
+      <w:pPr>
+        <w:jc w:val="both"/>
+      </w:pPr>
+      <w:r>
+        <w:t xml:space="preserve">CU 1 – Crear </w:t>
+      </w:r>
+      <w:r>
+        <w:t xml:space="preserve">lista de Dependencias: La Coordinación inicia sesión, selecciona la opción de “Agregar Dependencia”, la Coordinación </w:t>
+      </w:r>
+      <w:r>
+        <w:t>ingres</w:t>
+      </w:r>
+      <w:r>
+        <w:t>a en los campos correspondientes los siguientes datos: Apellido del Titular, Nombre del Titular, Teléfono de la Dependencia, Calle donde se ubica la Dependencia, Colonia donde se ubica la Dependencia,</w:t>
+      </w:r>
+      <w:r>
+        <w:t xml:space="preserve"> Dirección</w:t>
+      </w:r>
+      <w:r>
+        <w:t xml:space="preserve"> Correo </w:t>
+      </w:r>
+      <w:r>
+        <w:t>de contacto para la Dependencia, la Coordinación selecciona la opción de “Continuar”, se muestra una notificación de que la dependencia ha sido guardada y que se ha mandado un correo electrónico a la Dirección de Correo que se guardó.</w:t>
+      </w:r>
+    </w:p>
+    <w:p>
+      <w:pPr>
+        <w:jc w:val="both"/>
+      </w:pPr>
+      <w:r>
+        <w:t xml:space="preserve">CU 2 – Visualizar lista de Dependencias: La Coordinación selecciona la opción de “Ver lista de Dependencias”, se muestra la lista de Dependencias con toda la información </w:t>
+      </w:r>
+      <w:r>
+        <w:t>agregada.</w:t>
+      </w:r>
+    </w:p>
+    <w:p>
+      <w:pPr>
+        <w:jc w:val="both"/>
+      </w:pPr>
+      <w:r>
+        <w:t>CU 3 – Guardar la lista de Dependencias:</w:t>
+      </w:r>
+      <w:r>
+        <w:t xml:space="preserve"> Una vez la Coordinación está en la lista de Dependencias, selecciona la opción de “Guardar en PDF”, el s</w:t>
+      </w:r>
+      <w:r>
+        <w:t xml:space="preserve">istema descarga </w:t>
+      </w:r>
+      <w:r>
+        <w:t>la lista de las Dependencias en un archivo PDF.</w:t>
+      </w:r>
+    </w:p>
+    <w:p>
+      <w:pPr>
+        <w:jc w:val="both"/>
+      </w:pPr>
+      <w:r>
+        <w:t xml:space="preserve">CU 4 – Modificar una Dependencia: </w:t>
+      </w:r>
+      <w:r>
+        <w:t xml:space="preserve">Una vez la Coordinación está en la lista de Dependencias, la Coordinación selecciona la opción de “Modificar dependencia”, y se despliegan los campos </w:t>
+      </w:r>
+      <w:r>
+        <w:lastRenderedPageBreak/>
+        <w:t xml:space="preserve">ingresados, la Coordinación ingresa en el campo que quiere modificar la información nueva y selecciona la opción de “Guardar”. </w:t>
+      </w:r>
+    </w:p>
+    <w:p>
+      <w:pPr>
+        <w:jc w:val="both"/>
+      </w:pPr>
+      <w:r>
+        <w:t xml:space="preserve">CU 5 – Descargar Carta de Presentación: Una vez la Coordinación está en la lista de Alumnos, selecciona la opción de “Descargar Carta de Presentación”, el Sistema descarga un archivo PDF con una plantilla de la Carta de Presentación para dársela al Alumno. </w:t>
+      </w:r>
+    </w:p>
+    <w:p>
+      <w:pPr>
+        <w:pStyle w:val="Ttulo3"/>
+      </w:pPr>
+      <w:bookmarkStart w:id="29" w:name="_Toc436773769"/>
+      <w:r>
+        <w:t>Académico Titular de Servicio Social</w:t>
+      </w:r>
+      <w:bookmarkEnd w:id="29"/>
     </w:p>
     <w:tbl>
       <w:tblPr>
-        <w:tblStyle w:val="Tablaconcuadrcula"/>
+        <w:tblStyle w:val="Tablanormal11"/>
         <w:tblW w:w="0" w:type="auto"/>
         <w:tblLook w:val="04A0" w:firstRow="1" w:lastRow="0" w:firstColumn="1" w:lastColumn="0" w:noHBand="0" w:noVBand="1"/>
       </w:tblPr>
@@ -7161,8 +8023,12 @@
         <w:gridCol w:w="6990"/>
       </w:tblGrid>
       <w:tr>
+        <w:trPr>
+          <w:cnfStyle w:val="100000000000" w:firstRow="1" w:lastRow="0" w:firstColumn="0" w:lastColumn="0" w:oddVBand="0" w:evenVBand="0" w:oddHBand="0" w:evenHBand="0" w:firstRowFirstColumn="0" w:firstRowLastColumn="0" w:lastRowFirstColumn="0" w:lastRowLastColumn="0"/>
+        </w:trPr>
         <w:tc>
           <w:tcPr>
+            <w:cnfStyle w:val="001000000000" w:firstRow="0" w:lastRow="0" w:firstColumn="1" w:lastColumn="0" w:oddVBand="0" w:evenVBand="0" w:oddHBand="0" w:evenHBand="0" w:firstRowFirstColumn="0" w:firstRowLastColumn="0" w:lastRowFirstColumn="0" w:lastRowLastColumn="0"/>
             <w:tcW w:w="1838" w:type="dxa"/>
           </w:tcPr>
           <w:p>
@@ -7181,12 +8047,48 @@
           <w:p>
             <w:pPr>
               <w:jc w:val="both"/>
-            </w:pPr>
-            <w:r>
-              <w:t>CU 1</w:t>
-            </w:r>
-            <w:r>
-              <w:t>: Asignación de Alumno a Dependencia</w:t>
+              <w:cnfStyle w:val="100000000000" w:firstRow="1" w:lastRow="0" w:firstColumn="0" w:lastColumn="0" w:oddVBand="0" w:evenVBand="0" w:oddHBand="0" w:evenHBand="0" w:firstRowFirstColumn="0" w:firstRowLastColumn="0" w:lastRowFirstColumn="0" w:lastRowLastColumn="0"/>
+            </w:pPr>
+            <w:r>
+              <w:t>CU 1 Agregar carta de asignación al expediente</w:t>
+            </w:r>
+          </w:p>
+        </w:tc>
+      </w:tr>
+      <w:tr>
+        <w:trPr>
+          <w:cnfStyle w:val="000000100000" w:firstRow="0" w:lastRow="0" w:firstColumn="0" w:lastColumn="0" w:oddVBand="0" w:evenVBand="0" w:oddHBand="1" w:evenHBand="0" w:firstRowFirstColumn="0" w:firstRowLastColumn="0" w:lastRowFirstColumn="0" w:lastRowLastColumn="0"/>
+        </w:trPr>
+        <w:tc>
+          <w:tcPr>
+            <w:cnfStyle w:val="001000000000" w:firstRow="0" w:lastRow="0" w:firstColumn="1" w:lastColumn="0" w:oddVBand="0" w:evenVBand="0" w:oddHBand="0" w:evenHBand="0" w:firstRowFirstColumn="0" w:firstRowLastColumn="0" w:lastRowFirstColumn="0" w:lastRowLastColumn="0"/>
+            <w:tcW w:w="1838" w:type="dxa"/>
+          </w:tcPr>
+          <w:p>
+            <w:pPr>
+              <w:jc w:val="both"/>
+            </w:pPr>
+            <w:r>
+              <w:t>Actor primario</w:t>
+            </w:r>
+          </w:p>
+        </w:tc>
+        <w:tc>
+          <w:tcPr>
+            <w:tcW w:w="6990" w:type="dxa"/>
+          </w:tcPr>
+          <w:p>
+            <w:pPr>
+              <w:pStyle w:val="Prrafodelista"/>
+              <w:numPr>
+                <w:ilvl w:val="0"/>
+                <w:numId w:val="2"/>
+              </w:numPr>
+              <w:jc w:val="both"/>
+              <w:cnfStyle w:val="000000100000" w:firstRow="0" w:lastRow="0" w:firstColumn="0" w:lastColumn="0" w:oddVBand="0" w:evenVBand="0" w:oddHBand="1" w:evenHBand="0" w:firstRowFirstColumn="0" w:firstRowLastColumn="0" w:lastRowFirstColumn="0" w:lastRowLastColumn="0"/>
+            </w:pPr>
+            <w:r>
+              <w:t>Maestro</w:t>
             </w:r>
           </w:p>
         </w:tc>
@@ -7194,6 +8096,7 @@
       <w:tr>
         <w:tc>
           <w:tcPr>
+            <w:cnfStyle w:val="001000000000" w:firstRow="0" w:lastRow="0" w:firstColumn="1" w:lastColumn="0" w:oddVBand="0" w:evenVBand="0" w:oddHBand="0" w:evenHBand="0" w:firstRowFirstColumn="0" w:firstRowLastColumn="0" w:lastRowFirstColumn="0" w:lastRowLastColumn="0"/>
             <w:tcW w:w="1838" w:type="dxa"/>
           </w:tcPr>
           <w:p>
@@ -7201,7 +8104,7 @@
               <w:jc w:val="both"/>
             </w:pPr>
             <w:r>
-              <w:t>Actor primario</w:t>
+              <w:t>Descripción</w:t>
             </w:r>
           </w:p>
         </w:tc>
@@ -7212,16 +8115,80 @@
           <w:p>
             <w:pPr>
               <w:jc w:val="both"/>
-            </w:pPr>
-            <w:r>
-              <w:t>Academia de Servicio Social y Experiencia Recepcional</w:t>
-            </w:r>
+              <w:cnfStyle w:val="000000000000" w:firstRow="0" w:lastRow="0" w:firstColumn="0" w:lastColumn="0" w:oddVBand="0" w:evenVBand="0" w:oddHBand="0" w:evenHBand="0" w:firstRowFirstColumn="0" w:firstRowLastColumn="0" w:lastRowFirstColumn="0" w:lastRowLastColumn="0"/>
+            </w:pPr>
+            <w:r>
+              <w:t>Agrega la carta de asignación a expediente: El maestro va con el coordinador a recoger la carta de asignación, revisar además de revisar que está elaborada de manera correcta y este en línea (firmada por las personas correspondientes, sin errores, y en buen estado). Después de asegurarse de que este en perfecto estado se agrega al expediente.</w:t>
+            </w:r>
+          </w:p>
+          <w:p>
+            <w:pPr>
+              <w:jc w:val="both"/>
+              <w:cnfStyle w:val="000000000000" w:firstRow="0" w:lastRow="0" w:firstColumn="0" w:lastColumn="0" w:oddVBand="0" w:evenVBand="0" w:oddHBand="0" w:evenHBand="0" w:firstRowFirstColumn="0" w:firstRowLastColumn="0" w:lastRowFirstColumn="0" w:lastRowLastColumn="0"/>
+            </w:pPr>
+          </w:p>
+        </w:tc>
+      </w:tr>
+      <w:tr>
+        <w:trPr>
+          <w:cnfStyle w:val="000000100000" w:firstRow="0" w:lastRow="0" w:firstColumn="0" w:lastColumn="0" w:oddVBand="0" w:evenVBand="0" w:oddHBand="1" w:evenHBand="0" w:firstRowFirstColumn="0" w:firstRowLastColumn="0" w:lastRowFirstColumn="0" w:lastRowLastColumn="0"/>
+        </w:trPr>
+        <w:tc>
+          <w:tcPr>
+            <w:cnfStyle w:val="001000000000" w:firstRow="0" w:lastRow="0" w:firstColumn="1" w:lastColumn="0" w:oddVBand="0" w:evenVBand="0" w:oddHBand="0" w:evenHBand="0" w:firstRowFirstColumn="0" w:firstRowLastColumn="0" w:lastRowFirstColumn="0" w:lastRowLastColumn="0"/>
+            <w:tcW w:w="1838" w:type="dxa"/>
+          </w:tcPr>
+          <w:p>
+            <w:pPr>
+              <w:jc w:val="both"/>
+            </w:pPr>
+            <w:proofErr w:type="spellStart"/>
+            <w:r>
+              <w:t>Trigger</w:t>
+            </w:r>
+            <w:proofErr w:type="spellEnd"/>
+          </w:p>
+        </w:tc>
+        <w:tc>
+          <w:tcPr>
+            <w:tcW w:w="6990" w:type="dxa"/>
+          </w:tcPr>
+          <w:p>
+            <w:pPr>
+              <w:jc w:val="both"/>
+              <w:cnfStyle w:val="000000100000" w:firstRow="0" w:lastRow="0" w:firstColumn="0" w:lastColumn="0" w:oddVBand="0" w:evenVBand="0" w:oddHBand="1" w:evenHBand="0" w:firstRowFirstColumn="0" w:firstRowLastColumn="0" w:lastRowFirstColumn="0" w:lastRowLastColumn="0"/>
+              <w:rPr>
+                <w:b/>
+              </w:rPr>
+            </w:pPr>
+            <w:r>
+              <w:t>El maestro de</w:t>
+            </w:r>
+            <w:r>
+              <w:t>sea</w:t>
+            </w:r>
+            <w:r>
+              <w:t xml:space="preserve"> subir la carta de asignación al expediente</w:t>
+            </w:r>
+            <w:r>
+              <w:rPr>
+                <w:b/>
+              </w:rPr>
+              <w:t>.</w:t>
+            </w:r>
+          </w:p>
+          <w:p>
+            <w:pPr>
+              <w:jc w:val="both"/>
+              <w:cnfStyle w:val="000000100000" w:firstRow="0" w:lastRow="0" w:firstColumn="0" w:lastColumn="0" w:oddVBand="0" w:evenVBand="0" w:oddHBand="1" w:evenHBand="0" w:firstRowFirstColumn="0" w:firstRowLastColumn="0" w:lastRowFirstColumn="0" w:lastRowLastColumn="0"/>
+            </w:pPr>
           </w:p>
         </w:tc>
       </w:tr>
       <w:tr>
         <w:tc>
           <w:tcPr>
+            <w:cnfStyle w:val="001000000000" w:firstRow="0" w:lastRow="0" w:firstColumn="1" w:lastColumn="0" w:oddVBand="0" w:evenVBand="0" w:oddHBand="0" w:evenHBand="0" w:firstRowFirstColumn="0" w:firstRowLastColumn="0" w:lastRowFirstColumn="0" w:lastRowLastColumn="0"/>
             <w:tcW w:w="1838" w:type="dxa"/>
           </w:tcPr>
           <w:p>
@@ -7229,7 +8196,7 @@
               <w:jc w:val="both"/>
             </w:pPr>
             <w:r>
-              <w:t>Descripción</w:t>
+              <w:t>Pre-condiciones</w:t>
             </w:r>
           </w:p>
         </w:tc>
@@ -7240,9 +8207,52 @@
           <w:p>
             <w:pPr>
               <w:jc w:val="both"/>
-            </w:pPr>
-            <w:r>
-              <w:t>La Academia se reúne, accede al Sistema SS FEI, entra a la opción de asignar, selecciona la opción en la cual el Alumno tiene una calificación aprobatoria y su horario le permite asistir a la Dependencia.</w:t>
+              <w:cnfStyle w:val="000000000000" w:firstRow="0" w:lastRow="0" w:firstColumn="0" w:lastColumn="0" w:oddVBand="0" w:evenVBand="0" w:oddHBand="0" w:evenHBand="0" w:firstRowFirstColumn="0" w:firstRowLastColumn="0" w:lastRowFirstColumn="0" w:lastRowLastColumn="0"/>
+            </w:pPr>
+            <w:r>
+              <w:t xml:space="preserve">Pre – 01: El maestro debe de tener la carta de asignación escaneada en su computadora </w:t>
+            </w:r>
+          </w:p>
+          <w:p>
+            <w:pPr>
+              <w:jc w:val="both"/>
+              <w:cnfStyle w:val="000000000000" w:firstRow="0" w:lastRow="0" w:firstColumn="0" w:lastColumn="0" w:oddVBand="0" w:evenVBand="0" w:oddHBand="0" w:evenHBand="0" w:firstRowFirstColumn="0" w:firstRowLastColumn="0" w:lastRowFirstColumn="0" w:lastRowLastColumn="0"/>
+            </w:pPr>
+            <w:r>
+              <w:t>Pre – 02 El Actor principal debe de haber iniciado sesión.</w:t>
+            </w:r>
+          </w:p>
+        </w:tc>
+      </w:tr>
+      <w:tr>
+        <w:trPr>
+          <w:cnfStyle w:val="000000100000" w:firstRow="0" w:lastRow="0" w:firstColumn="0" w:lastColumn="0" w:oddVBand="0" w:evenVBand="0" w:oddHBand="1" w:evenHBand="0" w:firstRowFirstColumn="0" w:firstRowLastColumn="0" w:lastRowFirstColumn="0" w:lastRowLastColumn="0"/>
+        </w:trPr>
+        <w:tc>
+          <w:tcPr>
+            <w:cnfStyle w:val="001000000000" w:firstRow="0" w:lastRow="0" w:firstColumn="1" w:lastColumn="0" w:oddVBand="0" w:evenVBand="0" w:oddHBand="0" w:evenHBand="0" w:firstRowFirstColumn="0" w:firstRowLastColumn="0" w:lastRowFirstColumn="0" w:lastRowLastColumn="0"/>
+            <w:tcW w:w="1838" w:type="dxa"/>
+          </w:tcPr>
+          <w:p>
+            <w:pPr>
+              <w:jc w:val="both"/>
+            </w:pPr>
+            <w:r>
+              <w:t>Post-condiciones</w:t>
+            </w:r>
+          </w:p>
+        </w:tc>
+        <w:tc>
+          <w:tcPr>
+            <w:tcW w:w="6990" w:type="dxa"/>
+          </w:tcPr>
+          <w:p>
+            <w:pPr>
+              <w:jc w:val="both"/>
+              <w:cnfStyle w:val="000000100000" w:firstRow="0" w:lastRow="0" w:firstColumn="0" w:lastColumn="0" w:oddVBand="0" w:evenVBand="0" w:oddHBand="1" w:evenHBand="0" w:firstRowFirstColumn="0" w:firstRowLastColumn="0" w:lastRowFirstColumn="0" w:lastRowLastColumn="0"/>
+            </w:pPr>
+            <w:r>
+              <w:t>Post – 01: El archivo que se quería tener dentro del sistema se guardó.</w:t>
             </w:r>
           </w:p>
         </w:tc>
@@ -7250,17 +8260,16 @@
       <w:tr>
         <w:tc>
           <w:tcPr>
+            <w:cnfStyle w:val="001000000000" w:firstRow="0" w:lastRow="0" w:firstColumn="1" w:lastColumn="0" w:oddVBand="0" w:evenVBand="0" w:oddHBand="0" w:evenHBand="0" w:firstRowFirstColumn="0" w:firstRowLastColumn="0" w:lastRowFirstColumn="0" w:lastRowLastColumn="0"/>
             <w:tcW w:w="1838" w:type="dxa"/>
           </w:tcPr>
           <w:p>
             <w:pPr>
               <w:jc w:val="both"/>
             </w:pPr>
-            <w:proofErr w:type="spellStart"/>
-            <w:r>
-              <w:t>Trigger</w:t>
-            </w:r>
-            <w:proofErr w:type="spellEnd"/>
+            <w:r>
+              <w:t>Flujo normal</w:t>
+            </w:r>
           </w:p>
         </w:tc>
         <w:tc>
@@ -7269,10 +8278,184 @@
           </w:tcPr>
           <w:p>
             <w:pPr>
-              <w:jc w:val="both"/>
-            </w:pPr>
-            <w:r>
-              <w:t>La Academia se reúne para asignar a los Alumnos a Dependencias.</w:t>
+              <w:pStyle w:val="Prrafodelista"/>
+              <w:numPr>
+                <w:ilvl w:val="0"/>
+                <w:numId w:val="11"/>
+              </w:numPr>
+              <w:jc w:val="both"/>
+              <w:cnfStyle w:val="000000000000" w:firstRow="0" w:lastRow="0" w:firstColumn="0" w:lastColumn="0" w:oddVBand="0" w:evenVBand="0" w:oddHBand="0" w:evenHBand="0" w:firstRowFirstColumn="0" w:firstRowLastColumn="0" w:lastRowFirstColumn="0" w:lastRowLastColumn="0"/>
+            </w:pPr>
+            <w:r>
+              <w:t xml:space="preserve">En la opción pulsar en la flecha para desglosar un listado de los estudiantes, pulsar el nombre del estudiante para seleccionarlo, pulsar </w:t>
+            </w:r>
+            <w:r>
+              <w:t>la opción “OK”</w:t>
+            </w:r>
+            <w:r>
+              <w:t xml:space="preserve"> para abrir las opciones de alumno.</w:t>
+            </w:r>
+          </w:p>
+          <w:p>
+            <w:pPr>
+              <w:pStyle w:val="Prrafodelista"/>
+              <w:numPr>
+                <w:ilvl w:val="0"/>
+                <w:numId w:val="11"/>
+              </w:numPr>
+              <w:jc w:val="both"/>
+              <w:cnfStyle w:val="000000000000" w:firstRow="0" w:lastRow="0" w:firstColumn="0" w:lastColumn="0" w:oddVBand="0" w:evenVBand="0" w:oddHBand="0" w:evenHBand="0" w:firstRowFirstColumn="0" w:firstRowLastColumn="0" w:lastRowFirstColumn="0" w:lastRowLastColumn="0"/>
+            </w:pPr>
+            <w:r>
+              <w:t>El maestro selecciona la opción de subir un archivo pulsando la opción de “Subir archivo”.</w:t>
+            </w:r>
+          </w:p>
+          <w:p>
+            <w:pPr>
+              <w:pStyle w:val="Prrafodelista"/>
+              <w:numPr>
+                <w:ilvl w:val="0"/>
+                <w:numId w:val="11"/>
+              </w:numPr>
+              <w:jc w:val="both"/>
+              <w:cnfStyle w:val="000000000000" w:firstRow="0" w:lastRow="0" w:firstColumn="0" w:lastColumn="0" w:oddVBand="0" w:evenVBand="0" w:oddHBand="0" w:evenHBand="0" w:firstRowFirstColumn="0" w:firstRowLastColumn="0" w:lastRowFirstColumn="0" w:lastRowLastColumn="0"/>
+            </w:pPr>
+            <w:r>
+              <w:t>El maestro seleccionara el archivo que desea subir en la ventana emergente de “seleccione archivo”</w:t>
+            </w:r>
+          </w:p>
+          <w:p>
+            <w:pPr>
+              <w:pStyle w:val="Prrafodelista"/>
+              <w:numPr>
+                <w:ilvl w:val="0"/>
+                <w:numId w:val="11"/>
+              </w:numPr>
+              <w:jc w:val="both"/>
+              <w:cnfStyle w:val="000000000000" w:firstRow="0" w:lastRow="0" w:firstColumn="0" w:lastColumn="0" w:oddVBand="0" w:evenVBand="0" w:oddHBand="0" w:evenHBand="0" w:firstRowFirstColumn="0" w:firstRowLastColumn="0" w:lastRowFirstColumn="0" w:lastRowLastColumn="0"/>
+            </w:pPr>
+            <w:r>
+              <w:t>Al tener seleccionado el archivo pulsara el botón con el icono de subir archivo.</w:t>
+            </w:r>
+          </w:p>
+          <w:p>
+            <w:pPr>
+              <w:pStyle w:val="Prrafodelista"/>
+              <w:numPr>
+                <w:ilvl w:val="0"/>
+                <w:numId w:val="11"/>
+              </w:numPr>
+              <w:jc w:val="both"/>
+              <w:cnfStyle w:val="000000000000" w:firstRow="0" w:lastRow="0" w:firstColumn="0" w:lastColumn="0" w:oddVBand="0" w:evenVBand="0" w:oddHBand="0" w:evenHBand="0" w:firstRowFirstColumn="0" w:firstRowLastColumn="0" w:lastRowFirstColumn="0" w:lastRowLastColumn="0"/>
+            </w:pPr>
+            <w:r>
+              <w:t>El sistema pide una confirmación para subir el archivo.</w:t>
+            </w:r>
+          </w:p>
+          <w:p>
+            <w:pPr>
+              <w:pStyle w:val="Prrafodelista"/>
+              <w:numPr>
+                <w:ilvl w:val="1"/>
+                <w:numId w:val="11"/>
+              </w:numPr>
+              <w:jc w:val="both"/>
+              <w:cnfStyle w:val="000000000000" w:firstRow="0" w:lastRow="0" w:firstColumn="0" w:lastColumn="0" w:oddVBand="0" w:evenVBand="0" w:oddHBand="0" w:evenHBand="0" w:firstRowFirstColumn="0" w:firstRowLastColumn="0" w:lastRowFirstColumn="0" w:lastRowLastColumn="0"/>
+            </w:pPr>
+            <w:r>
+              <w:t>Pulsar el botón “si” el archivo se subirá</w:t>
+            </w:r>
+          </w:p>
+          <w:p>
+            <w:pPr>
+              <w:pStyle w:val="Prrafodelista"/>
+              <w:numPr>
+                <w:ilvl w:val="1"/>
+                <w:numId w:val="11"/>
+              </w:numPr>
+              <w:jc w:val="both"/>
+              <w:cnfStyle w:val="000000000000" w:firstRow="0" w:lastRow="0" w:firstColumn="0" w:lastColumn="0" w:oddVBand="0" w:evenVBand="0" w:oddHBand="0" w:evenHBand="0" w:firstRowFirstColumn="0" w:firstRowLastColumn="0" w:lastRowFirstColumn="0" w:lastRowLastColumn="0"/>
+            </w:pPr>
+            <w:r>
+              <w:t>Pulsar el botón “no” la ventana se cerrará y no se subirá el archivo.</w:t>
+            </w:r>
+          </w:p>
+          <w:p>
+            <w:pPr>
+              <w:pStyle w:val="Prrafodelista"/>
+              <w:numPr>
+                <w:ilvl w:val="0"/>
+                <w:numId w:val="11"/>
+              </w:numPr>
+              <w:jc w:val="both"/>
+              <w:cnfStyle w:val="000000000000" w:firstRow="0" w:lastRow="0" w:firstColumn="0" w:lastColumn="0" w:oddVBand="0" w:evenVBand="0" w:oddHBand="0" w:evenHBand="0" w:firstRowFirstColumn="0" w:firstRowLastColumn="0" w:lastRowFirstColumn="0" w:lastRowLastColumn="0"/>
+            </w:pPr>
+            <w:r>
+              <w:t>El sistema pide una confirmación para guardar los cambios.</w:t>
+            </w:r>
+          </w:p>
+          <w:p>
+            <w:pPr>
+              <w:pStyle w:val="Prrafodelista"/>
+              <w:numPr>
+                <w:ilvl w:val="1"/>
+                <w:numId w:val="11"/>
+              </w:numPr>
+              <w:jc w:val="both"/>
+              <w:cnfStyle w:val="000000000000" w:firstRow="0" w:lastRow="0" w:firstColumn="0" w:lastColumn="0" w:oddVBand="0" w:evenVBand="0" w:oddHBand="0" w:evenHBand="0" w:firstRowFirstColumn="0" w:firstRowLastColumn="0" w:lastRowFirstColumn="0" w:lastRowLastColumn="0"/>
+            </w:pPr>
+            <w:r>
+              <w:t>Pulsar el botón “si” el archivo se guardara.</w:t>
+            </w:r>
+          </w:p>
+          <w:p>
+            <w:pPr>
+              <w:pStyle w:val="Prrafodelista"/>
+              <w:numPr>
+                <w:ilvl w:val="1"/>
+                <w:numId w:val="11"/>
+              </w:numPr>
+              <w:jc w:val="both"/>
+              <w:cnfStyle w:val="000000000000" w:firstRow="0" w:lastRow="0" w:firstColumn="0" w:lastColumn="0" w:oddVBand="0" w:evenVBand="0" w:oddHBand="0" w:evenHBand="0" w:firstRowFirstColumn="0" w:firstRowLastColumn="0" w:lastRowFirstColumn="0" w:lastRowLastColumn="0"/>
+            </w:pPr>
+            <w:r>
+              <w:t>Pulsar el botón “no” la ventana se cerrara y no se guardaran los cambios</w:t>
+            </w:r>
+            <w:r>
+              <w:t xml:space="preserve"> </w:t>
+            </w:r>
+          </w:p>
+        </w:tc>
+      </w:tr>
+      <w:tr>
+        <w:trPr>
+          <w:cnfStyle w:val="000000100000" w:firstRow="0" w:lastRow="0" w:firstColumn="0" w:lastColumn="0" w:oddVBand="0" w:evenVBand="0" w:oddHBand="1" w:evenHBand="0" w:firstRowFirstColumn="0" w:firstRowLastColumn="0" w:lastRowFirstColumn="0" w:lastRowLastColumn="0"/>
+        </w:trPr>
+        <w:tc>
+          <w:tcPr>
+            <w:cnfStyle w:val="001000000000" w:firstRow="0" w:lastRow="0" w:firstColumn="1" w:lastColumn="0" w:oddVBand="0" w:evenVBand="0" w:oddHBand="0" w:evenHBand="0" w:firstRowFirstColumn="0" w:firstRowLastColumn="0" w:lastRowFirstColumn="0" w:lastRowLastColumn="0"/>
+            <w:tcW w:w="1838" w:type="dxa"/>
+          </w:tcPr>
+          <w:p>
+            <w:pPr>
+              <w:jc w:val="both"/>
+            </w:pPr>
+            <w:r>
+              <w:t>Flujo alternativo</w:t>
+            </w:r>
+          </w:p>
+        </w:tc>
+        <w:tc>
+          <w:tcPr>
+            <w:tcW w:w="6990" w:type="dxa"/>
+          </w:tcPr>
+          <w:p>
+            <w:pPr>
+              <w:jc w:val="both"/>
+              <w:cnfStyle w:val="000000100000" w:firstRow="0" w:lastRow="0" w:firstColumn="0" w:lastColumn="0" w:oddVBand="0" w:evenVBand="0" w:oddHBand="1" w:evenHBand="0" w:firstRowFirstColumn="0" w:firstRowLastColumn="0" w:lastRowFirstColumn="0" w:lastRowLastColumn="0"/>
+            </w:pPr>
+            <w:r>
+              <w:t>No aplica para este Caso de Uso.</w:t>
             </w:r>
           </w:p>
         </w:tc>
@@ -7280,6 +8463,7 @@
       <w:tr>
         <w:tc>
           <w:tcPr>
+            <w:cnfStyle w:val="001000000000" w:firstRow="0" w:lastRow="0" w:firstColumn="1" w:lastColumn="0" w:oddVBand="0" w:evenVBand="0" w:oddHBand="0" w:evenHBand="0" w:firstRowFirstColumn="0" w:firstRowLastColumn="0" w:lastRowFirstColumn="0" w:lastRowLastColumn="0"/>
             <w:tcW w:w="1838" w:type="dxa"/>
           </w:tcPr>
           <w:p>
@@ -7287,7 +8471,7 @@
               <w:jc w:val="both"/>
             </w:pPr>
             <w:r>
-              <w:t>Pre-condiciones</w:t>
+              <w:t>Excepciones</w:t>
             </w:r>
           </w:p>
         </w:tc>
@@ -7298,30 +8482,33 @@
           <w:p>
             <w:pPr>
               <w:jc w:val="both"/>
-            </w:pPr>
-            <w:r>
-              <w:t>Pre – 01: La Academia debe de haber iniciado sesión</w:t>
-            </w:r>
-          </w:p>
-          <w:p>
-            <w:pPr>
-              <w:jc w:val="both"/>
-            </w:pPr>
-            <w:r>
-              <w:t>Pre – 02: El Alumno a a</w:t>
-            </w:r>
-            <w:r>
-              <w:t>signar tuvo que haber escogido las 3 propuestas</w:t>
-            </w:r>
-            <w:r>
-              <w:t xml:space="preserve"> en la aplicación de la facultad.</w:t>
+              <w:cnfStyle w:val="000000000000" w:firstRow="0" w:lastRow="0" w:firstColumn="0" w:lastColumn="0" w:oddVBand="0" w:evenVBand="0" w:oddHBand="0" w:evenHBand="0" w:firstRowFirstColumn="0" w:firstRowLastColumn="0" w:lastRowFirstColumn="0" w:lastRowLastColumn="0"/>
+            </w:pPr>
+            <w:r>
+              <w:t>Ex – 01: La luz se fue y no se pudo acceder al expediente.</w:t>
+            </w:r>
+          </w:p>
+          <w:p>
+            <w:pPr>
+              <w:jc w:val="both"/>
+              <w:cnfStyle w:val="000000000000" w:firstRow="0" w:lastRow="0" w:firstColumn="0" w:lastColumn="0" w:oddVBand="0" w:evenVBand="0" w:oddHBand="0" w:evenHBand="0" w:firstRowFirstColumn="0" w:firstRowLastColumn="0" w:lastRowFirstColumn="0" w:lastRowLastColumn="0"/>
+            </w:pPr>
+            <w:r>
+              <w:t>Ex – 02: La base de datos se cayó y no se puede generar ningún cambio en el expediente</w:t>
+            </w:r>
+            <w:r>
+              <w:t>.</w:t>
             </w:r>
           </w:p>
         </w:tc>
       </w:tr>
       <w:tr>
+        <w:trPr>
+          <w:cnfStyle w:val="000000100000" w:firstRow="0" w:lastRow="0" w:firstColumn="0" w:lastColumn="0" w:oddVBand="0" w:evenVBand="0" w:oddHBand="1" w:evenHBand="0" w:firstRowFirstColumn="0" w:firstRowLastColumn="0" w:lastRowFirstColumn="0" w:lastRowLastColumn="0"/>
+        </w:trPr>
         <w:tc>
           <w:tcPr>
+            <w:cnfStyle w:val="001000000000" w:firstRow="0" w:lastRow="0" w:firstColumn="1" w:lastColumn="0" w:oddVBand="0" w:evenVBand="0" w:oddHBand="0" w:evenHBand="0" w:firstRowFirstColumn="0" w:firstRowLastColumn="0" w:lastRowFirstColumn="0" w:lastRowLastColumn="0"/>
             <w:tcW w:w="1838" w:type="dxa"/>
           </w:tcPr>
           <w:p>
@@ -7329,7 +8516,7 @@
               <w:jc w:val="both"/>
             </w:pPr>
             <w:r>
-              <w:t>Post-condiciones</w:t>
+              <w:t>Prioridad</w:t>
             </w:r>
           </w:p>
         </w:tc>
@@ -7340,268 +8527,7 @@
           <w:p>
             <w:pPr>
               <w:jc w:val="both"/>
-            </w:pPr>
-            <w:r>
-              <w:t>Post – 01: El Alumno fue asignado a una dependencia.</w:t>
-            </w:r>
-          </w:p>
-        </w:tc>
-      </w:tr>
-      <w:tr>
-        <w:tc>
-          <w:tcPr>
-            <w:tcW w:w="1838" w:type="dxa"/>
-          </w:tcPr>
-          <w:p>
-            <w:pPr>
-              <w:jc w:val="both"/>
-            </w:pPr>
-            <w:r>
-              <w:t>Flujo normal</w:t>
-            </w:r>
-          </w:p>
-        </w:tc>
-        <w:tc>
-          <w:tcPr>
-            <w:tcW w:w="6990" w:type="dxa"/>
-          </w:tcPr>
-          <w:p>
-            <w:pPr>
-              <w:pStyle w:val="Prrafodelista"/>
-              <w:numPr>
-                <w:ilvl w:val="0"/>
-                <w:numId w:val="4"/>
-              </w:numPr>
-              <w:jc w:val="both"/>
-            </w:pPr>
-            <w:r>
-              <w:t>La Coordinación selecciona la opción de “Asignar Alumnos”.</w:t>
-            </w:r>
-          </w:p>
-          <w:p>
-            <w:pPr>
-              <w:pStyle w:val="Prrafodelista"/>
-              <w:numPr>
-                <w:ilvl w:val="0"/>
-                <w:numId w:val="4"/>
-              </w:numPr>
-              <w:jc w:val="both"/>
-            </w:pPr>
-            <w:r>
-              <w:t xml:space="preserve">Se muestra una lista con todos los Alumnos y las </w:t>
-            </w:r>
-            <w:r>
-              <w:t>propuestas</w:t>
-            </w:r>
-            <w:r>
-              <w:t xml:space="preserve"> que escogieron.</w:t>
-            </w:r>
-          </w:p>
-          <w:p>
-            <w:pPr>
-              <w:pStyle w:val="Prrafodelista"/>
-              <w:numPr>
-                <w:ilvl w:val="0"/>
-                <w:numId w:val="4"/>
-              </w:numPr>
-              <w:jc w:val="both"/>
-            </w:pPr>
-            <w:r>
-              <w:t xml:space="preserve">La Coordinación selecciona la </w:t>
-            </w:r>
-            <w:r>
-              <w:t xml:space="preserve">propuesta </w:t>
-            </w:r>
-            <w:r>
-              <w:t>que la Academia considera es mejor para el Alumno.</w:t>
-            </w:r>
-          </w:p>
-          <w:p>
-            <w:pPr>
-              <w:pStyle w:val="Prrafodelista"/>
-              <w:numPr>
-                <w:ilvl w:val="0"/>
-                <w:numId w:val="4"/>
-              </w:numPr>
-              <w:jc w:val="both"/>
-            </w:pPr>
-            <w:r>
-              <w:t xml:space="preserve">Las demás </w:t>
-            </w:r>
-            <w:r>
-              <w:t>propuestas</w:t>
-            </w:r>
-            <w:r>
-              <w:t xml:space="preserve"> para ese Alumno ya no se pueden escoger a menos que se quite la selección.</w:t>
-            </w:r>
-          </w:p>
-          <w:p>
-            <w:pPr>
-              <w:pStyle w:val="Prrafodelista"/>
-              <w:numPr>
-                <w:ilvl w:val="0"/>
-                <w:numId w:val="4"/>
-              </w:numPr>
-              <w:jc w:val="both"/>
-            </w:pPr>
-            <w:r>
-              <w:t>La Coordinación selecciona la opción “Guardar”.</w:t>
-            </w:r>
-          </w:p>
-          <w:p>
-            <w:pPr>
-              <w:pStyle w:val="Prrafodelista"/>
-              <w:numPr>
-                <w:ilvl w:val="0"/>
-                <w:numId w:val="4"/>
-              </w:numPr>
-              <w:jc w:val="both"/>
-            </w:pPr>
-            <w:r>
-              <w:t xml:space="preserve">El Sistema SS FEI guarda las </w:t>
-            </w:r>
-            <w:r>
-              <w:t>propuestas asignadas</w:t>
-            </w:r>
-            <w:r>
-              <w:t>.</w:t>
-            </w:r>
-          </w:p>
-        </w:tc>
-      </w:tr>
-      <w:tr>
-        <w:tc>
-          <w:tcPr>
-            <w:tcW w:w="1838" w:type="dxa"/>
-          </w:tcPr>
-          <w:p>
-            <w:pPr>
-              <w:jc w:val="both"/>
-            </w:pPr>
-            <w:r>
-              <w:t>Flujo alterno</w:t>
-            </w:r>
-          </w:p>
-        </w:tc>
-        <w:tc>
-          <w:tcPr>
-            <w:tcW w:w="6990" w:type="dxa"/>
-          </w:tcPr>
-          <w:p>
-            <w:pPr>
-              <w:pStyle w:val="Prrafodelista"/>
-              <w:numPr>
-                <w:ilvl w:val="1"/>
-                <w:numId w:val="6"/>
-              </w:numPr>
-              <w:jc w:val="both"/>
-            </w:pPr>
-            <w:r>
-              <w:t>Si el Alumno t</w:t>
-            </w:r>
-            <w:r>
-              <w:t xml:space="preserve">iene un problema con el Horario en alguna </w:t>
-            </w:r>
-            <w:r>
-              <w:t>propuesta</w:t>
-            </w:r>
-            <w:r>
-              <w:t xml:space="preserve"> (este problema solo debe de ocurrir con una clase), es decir que el Alumno no pueda asistir a esa Dependencia en el Horario establecido, se le notificará a la Academia.</w:t>
-            </w:r>
-          </w:p>
-          <w:p>
-            <w:pPr>
-              <w:pStyle w:val="Prrafodelista"/>
-              <w:numPr>
-                <w:ilvl w:val="1"/>
-                <w:numId w:val="6"/>
-              </w:numPr>
-              <w:jc w:val="both"/>
-            </w:pPr>
-            <w:r>
-              <w:t xml:space="preserve">Si el Alumno tiene problemas de Horario con 2 clases o más y/o tiene una calificación reprobatoria en el Área que la Dependencia solicita la Coordinación será incapaz de seleccionar esa </w:t>
-            </w:r>
-            <w:r>
-              <w:t>propuesta</w:t>
-            </w:r>
-            <w:r>
-              <w:t>.</w:t>
-            </w:r>
-          </w:p>
-          <w:p>
-            <w:pPr>
-              <w:pStyle w:val="Prrafodelista"/>
-              <w:numPr>
-                <w:ilvl w:val="1"/>
-                <w:numId w:val="7"/>
-              </w:numPr>
-              <w:jc w:val="both"/>
-            </w:pPr>
-            <w:r>
-              <w:t>Si no se seleccionó la opción de “Guardar” y se pulsa la opción de “Regresar”</w:t>
-            </w:r>
-            <w:r>
-              <w:t xml:space="preserve"> o la opción de “Ver lista de Dependencias”</w:t>
-            </w:r>
-            <w:r>
-              <w:t>, el Sistema notificará que no se guardaron los cambios.</w:t>
-            </w:r>
-          </w:p>
-        </w:tc>
-      </w:tr>
-      <w:tr>
-        <w:tc>
-          <w:tcPr>
-            <w:tcW w:w="1838" w:type="dxa"/>
-          </w:tcPr>
-          <w:p>
-            <w:pPr>
-              <w:jc w:val="both"/>
-            </w:pPr>
-            <w:r>
-              <w:lastRenderedPageBreak/>
-              <w:t>Excepciones</w:t>
-            </w:r>
-          </w:p>
-        </w:tc>
-        <w:tc>
-          <w:tcPr>
-            <w:tcW w:w="6990" w:type="dxa"/>
-          </w:tcPr>
-          <w:p>
-            <w:pPr>
-              <w:jc w:val="both"/>
-            </w:pPr>
-            <w:r>
-              <w:t>Ex – 01: La luz se fue y no se guardaron los cambios</w:t>
-            </w:r>
-            <w:r>
-              <w:t>.</w:t>
-            </w:r>
-          </w:p>
-        </w:tc>
-      </w:tr>
-      <w:tr>
-        <w:tc>
-          <w:tcPr>
-            <w:tcW w:w="1838" w:type="dxa"/>
-          </w:tcPr>
-          <w:p>
-            <w:pPr>
-              <w:jc w:val="both"/>
-            </w:pPr>
-            <w:r>
-              <w:t>Prioridad</w:t>
-            </w:r>
-          </w:p>
-        </w:tc>
-        <w:tc>
-          <w:tcPr>
-            <w:tcW w:w="6990" w:type="dxa"/>
-          </w:tcPr>
-          <w:p>
-            <w:pPr>
-              <w:jc w:val="both"/>
+              <w:cnfStyle w:val="000000100000" w:firstRow="0" w:lastRow="0" w:firstColumn="0" w:lastColumn="0" w:oddVBand="0" w:evenVBand="0" w:oddHBand="1" w:evenHBand="0" w:firstRowFirstColumn="0" w:firstRowLastColumn="0" w:lastRowFirstColumn="0" w:lastRowLastColumn="0"/>
             </w:pPr>
             <w:r>
               <w:t>Alta.</w:t>
@@ -7610,72 +8536,21 @@
         </w:tc>
       </w:tr>
     </w:tbl>
-    <w:p/>
     <w:p>
       <w:pPr>
         <w:jc w:val="both"/>
       </w:pPr>
-      <w:r>
-        <w:t xml:space="preserve">CU </w:t>
-      </w:r>
-      <w:r>
-        <w:t>2</w:t>
-      </w:r>
-      <w:r>
-        <w:t xml:space="preserve"> – Asignación de un Al</w:t>
-      </w:r>
-      <w:r>
-        <w:t>umno a Dependencias, el Alumno no tiene ninguna opción disponible por problemas de Horario y de Calificación</w:t>
-      </w:r>
-      <w:r>
-        <w:t>:</w:t>
-      </w:r>
-      <w:r>
-        <w:t xml:space="preserve"> Una vez que se accedió </w:t>
-      </w:r>
-      <w:r>
-        <w:t xml:space="preserve">a la lista para asignar Alumnos y se notificó a la Academia que ninguna de las </w:t>
-      </w:r>
-      <w:r>
-        <w:t>propuestas</w:t>
-      </w:r>
-      <w:r>
-        <w:t xml:space="preserve"> seleccionadas por el Alumno están disponibles para él, la Coordinación quita la notificación y en la lista de </w:t>
-      </w:r>
-      <w:r>
-        <w:t xml:space="preserve">propuestas </w:t>
-      </w:r>
-      <w:r>
-        <w:t>para ese Alumno se agregan las opciones que la Facultad provee</w:t>
-      </w:r>
-      <w:r>
-        <w:t>, la Academia decide cuál es la mejor opción par</w:t>
-      </w:r>
-      <w:r>
-        <w:t xml:space="preserve">a el Alumno, la Coordinación asigna al Alumno </w:t>
-      </w:r>
-      <w:r>
-        <w:t>y selecciona la opción de “Guardar”</w:t>
-      </w:r>
-      <w:r>
-        <w:t>.</w:t>
-      </w:r>
     </w:p>
     <w:p>
       <w:pPr>
         <w:jc w:val="both"/>
       </w:pPr>
       <w:r>
-        <w:t>CU 3</w:t>
-      </w:r>
-      <w:r>
-        <w:t xml:space="preserve"> – Asignación de un Alumno, el Alumno no escogió ninguna opción en la Aplicación:</w:t>
-      </w:r>
-      <w:r>
-        <w:t xml:space="preserve"> Una vez se accedió a la lista para asignar Alumnos, estos Alumnos que no escogieron ninguna propuesta</w:t>
-      </w:r>
-      <w:r>
-        <w:t xml:space="preserve"> aparecen en la lista de asignación pero sus propuestas son las opciones que la Facultad provee, la Academia selecciona la mejor opción para el Alumno, la Coordinación asigna al Alumno y selecciona la opción de “Guardar”.</w:t>
+        <w:t xml:space="preserve">CU 1 - Genera reporte de visita: el maestro hace una llamada a la dependencia, o asiste, o manda un correo a esta 2 veces por semestre para generar un reporte de visita hablando con el responsable </w:t>
+      </w:r>
+      <w:r>
+        <w:lastRenderedPageBreak/>
+        <w:t>del estudiante dentro de la dependencia, elaborando preguntas sobre cómo está trabajando el estudiante y si se está desempeñando de manera correcta, debe de estar avalado por el encargado del estudiante que se realizó este documento, una vez  terminado se incluye dentro del  expediente.</w:t>
       </w:r>
     </w:p>
     <w:p>
@@ -7683,16 +8558,7 @@
         <w:jc w:val="both"/>
       </w:pPr>
       <w:r>
-        <w:t xml:space="preserve">CU 4 – Ver Alumnos Asignados: </w:t>
-      </w:r>
-      <w:r>
-        <w:t>La Coordinación selecciona la opción de “Ver Alumnos asignados”, se muestra una lista con todos los Alumnos que han sido asignados</w:t>
-      </w:r>
-      <w:r>
-        <w:t xml:space="preserve"> y a que dependencia fueron asignados.</w:t>
-      </w:r>
-      <w:r>
-        <w:t xml:space="preserve"> </w:t>
+        <w:t>CU 2 - Crear expediente: El maestro crea el expediente reuniendo los documentos requeridos por este, iniciando por la oficio de aceptación y carta de asignación, agregando a lo largo del servicio social el resto de los documentos  (Formato de registro y programa de actividades, 6/12 reportes mensuales,  1 memoria, Carta de liberación por parte de la institución, Reportes de visitas, Reportes de presentaciones en clase) para su entrega posteriormente a las alumnos cuando liberen el servicio social.</w:t>
       </w:r>
     </w:p>
     <w:p>
@@ -7700,10 +8566,7 @@
         <w:jc w:val="both"/>
       </w:pPr>
       <w:r>
-        <w:t>CU 5 – Guardar lista de Alumnos asignados:</w:t>
-      </w:r>
-      <w:r>
-        <w:t xml:space="preserve"> Una vez la Academia está en la lista de Alumnos asignados, selecciona la opción de “Guardar en PDF”, el Sistema descarga un archivo PDF con la lista de Alumnos Asignados.</w:t>
+        <w:t>CU 3 - Agrega la carta de asignación a expediente: El maestro va con el coordinador a recoger la carta de asignación, revisar además de revisar que está elaborada de manera correcta y este en línea (firmada por las personas correspondientes, sin errores, y en buen estado). Después de asegurarse de que este en perfecto estado se agrega al expediente.</w:t>
       </w:r>
     </w:p>
     <w:p>
@@ -7711,112 +8574,38 @@
         <w:jc w:val="both"/>
       </w:pPr>
       <w:r>
-        <w:t>CU 6 – Cambiar a un Alumno de Dependencia:</w:t>
-      </w:r>
-      <w:r>
-        <w:t xml:space="preserve"> Una vez la Academia está en la lista de Alumnos asignados, selecciona la opción de “Asignar de nuevo”, se muestra una lista de sólo las propuestas de ese Alumno, la Coordinación selecciona la propuesta que la Academia considera mejor y la Coordinación selecciona la opción de “Guardar”.</w:t>
+        <w:t>CU 4 - Agrega los reportes al expediente: El maestro junta los reportes elaborados por el alumno  cada mes, al entregarlos y revisarlos se agregan al expediente del alumno.</w:t>
+      </w:r>
+    </w:p>
+    <w:p>
+      <w:pPr>
+        <w:jc w:val="both"/>
+      </w:pPr>
+      <w:r>
+        <w:t>CU 5 - Agrega el documento de aceptación a expediente: El maestro recibe el documento de aceptación que fue emitido por la dependencia  y entregado al alumno, deberá revisar que este elaborado de manera correcta y agregarlo al expediente.</w:t>
+      </w:r>
+    </w:p>
+    <w:p>
+      <w:pPr>
+        <w:jc w:val="both"/>
+      </w:pPr>
+      <w:r>
+        <w:t>CU 6 - Agrega formato de registro a expediente: El maestro recibe el formato de registro  firmado por la dependencia, lo lleva a la coordinación para que sea firmado por esta, al recibirlo firmado de vuelta, el maestro corrobora que este firmado de manera correcta, ya revisado es anexado al expediente del alumno.</w:t>
       </w:r>
     </w:p>
     <w:p>
       <w:pPr>
         <w:pStyle w:val="Ttulo3"/>
       </w:pPr>
-      <w:bookmarkStart w:id="28" w:name="_Toc436773768"/>
-      <w:r>
-        <w:t>Coordinación de Servicio Social y Experiencia Social</w:t>
-      </w:r>
-      <w:bookmarkEnd w:id="28"/>
-    </w:p>
-    <w:p>
-      <w:pPr>
-        <w:jc w:val="both"/>
-      </w:pPr>
-      <w:r>
-        <w:t xml:space="preserve">CU 1 – Crear </w:t>
-      </w:r>
-      <w:r>
-        <w:t xml:space="preserve">lista de Dependencias: La Coordinación inicia sesión, selecciona la opción de “Agregar Dependencia”, la Coordinación </w:t>
-      </w:r>
-      <w:r>
-        <w:t>ingres</w:t>
-      </w:r>
-      <w:r>
-        <w:t>a en los campos correspondientes los siguientes datos: Apellido del Titular, Nombre del Titular, Teléfono de la Dependencia, Calle donde se ubica la Dependencia, Colonia donde se ubica la Dependencia,</w:t>
-      </w:r>
-      <w:r>
-        <w:t xml:space="preserve"> Dirección</w:t>
-      </w:r>
-      <w:r>
-        <w:t xml:space="preserve"> Correo </w:t>
-      </w:r>
-      <w:r>
-        <w:t>de contacto para la Dependencia, la Coordinación selecciona la opción de “Continuar”, se muestra una notificación de que la dependencia ha sido guardada y que se ha mandado un correo electrónico a la Dirección de Correo que se guardó.</w:t>
-      </w:r>
-    </w:p>
-    <w:p>
-      <w:pPr>
-        <w:jc w:val="both"/>
-      </w:pPr>
-      <w:r>
-        <w:t xml:space="preserve">CU 2 – Visualizar lista de Dependencias: La Coordinación selecciona la opción de “Ver lista de Dependencias”, se muestra la lista de Dependencias con toda la información </w:t>
-      </w:r>
-      <w:r>
-        <w:t>agregada.</w:t>
-      </w:r>
-    </w:p>
-    <w:p>
-      <w:pPr>
-        <w:jc w:val="both"/>
-      </w:pPr>
-      <w:r>
-        <w:t>CU 3 – Guardar la lista de Dependencias:</w:t>
-      </w:r>
-      <w:r>
-        <w:t xml:space="preserve"> Una vez la Coordinación está en la lista de Dependencias, selecciona la opción de “Guardar en PDF”, el s</w:t>
-      </w:r>
-      <w:r>
-        <w:t xml:space="preserve">istema descarga </w:t>
-      </w:r>
-      <w:r>
-        <w:t>la lista de las Dependencias en un archivo PDF.</w:t>
-      </w:r>
-    </w:p>
-    <w:p>
-      <w:pPr>
-        <w:jc w:val="both"/>
-      </w:pPr>
-      <w:r>
-        <w:t xml:space="preserve">CU 4 – Modificar una Dependencia: </w:t>
-      </w:r>
-      <w:r>
-        <w:t xml:space="preserve">Una vez la Coordinación está en la lista de Dependencias, la Coordinación selecciona la opción de “Modificar dependencia”, y se despliegan los campos </w:t>
-      </w:r>
-      <w:r>
-        <w:lastRenderedPageBreak/>
-        <w:t xml:space="preserve">ingresados, la Coordinación ingresa en el campo que quiere modificar la información nueva y selecciona la opción de “Guardar”. </w:t>
-      </w:r>
-    </w:p>
-    <w:p>
-      <w:pPr>
-        <w:jc w:val="both"/>
-      </w:pPr>
-      <w:r>
-        <w:t xml:space="preserve">CU 5 – Descargar Carta de Presentación: Una vez la Coordinación está en la lista de Alumnos, selecciona la opción de “Descargar Carta de Presentación”, el Sistema descarga un archivo PDF con una plantilla de la Carta de Presentación para dársela al Alumno. </w:t>
-      </w:r>
-    </w:p>
-    <w:p>
-      <w:pPr>
-        <w:pStyle w:val="Ttulo3"/>
-      </w:pPr>
-      <w:bookmarkStart w:id="29" w:name="_Toc436773769"/>
-      <w:r>
-        <w:t>Académico Titular de Servicio Social</w:t>
-      </w:r>
-      <w:bookmarkEnd w:id="29"/>
+      <w:bookmarkStart w:id="30" w:name="_Toc436773770"/>
+      <w:r>
+        <w:t>Alumno</w:t>
+      </w:r>
+      <w:bookmarkEnd w:id="30"/>
     </w:p>
     <w:tbl>
       <w:tblPr>
-        <w:tblStyle w:val="Tablaconcuadrcula"/>
+        <w:tblStyle w:val="Tablanormal11"/>
         <w:tblW w:w="0" w:type="auto"/>
         <w:tblLook w:val="04A0" w:firstRow="1" w:lastRow="0" w:firstColumn="1" w:lastColumn="0" w:noHBand="0" w:noVBand="1"/>
       </w:tblPr>
@@ -7825,8 +8614,12 @@
         <w:gridCol w:w="6990"/>
       </w:tblGrid>
       <w:tr>
+        <w:trPr>
+          <w:cnfStyle w:val="100000000000" w:firstRow="1" w:lastRow="0" w:firstColumn="0" w:lastColumn="0" w:oddVBand="0" w:evenVBand="0" w:oddHBand="0" w:evenHBand="0" w:firstRowFirstColumn="0" w:firstRowLastColumn="0" w:lastRowFirstColumn="0" w:lastRowLastColumn="0"/>
+        </w:trPr>
         <w:tc>
           <w:tcPr>
+            <w:cnfStyle w:val="001000000000" w:firstRow="0" w:lastRow="0" w:firstColumn="1" w:lastColumn="0" w:oddVBand="0" w:evenVBand="0" w:oddHBand="0" w:evenHBand="0" w:firstRowFirstColumn="0" w:firstRowLastColumn="0" w:lastRowFirstColumn="0" w:lastRowLastColumn="0"/>
             <w:tcW w:w="1838" w:type="dxa"/>
           </w:tcPr>
           <w:p>
@@ -7845,9 +8638,43 @@
           <w:p>
             <w:pPr>
               <w:jc w:val="both"/>
-            </w:pPr>
-            <w:r>
-              <w:t>CU 1 Agregar carta de asignación al expediente</w:t>
+              <w:cnfStyle w:val="100000000000" w:firstRow="1" w:lastRow="0" w:firstColumn="0" w:lastColumn="0" w:oddVBand="0" w:evenVBand="0" w:oddHBand="0" w:evenHBand="0" w:firstRowFirstColumn="0" w:firstRowLastColumn="0" w:lastRowFirstColumn="0" w:lastRowLastColumn="0"/>
+            </w:pPr>
+            <w:r>
+              <w:t>CU 1 Registrar asistencia</w:t>
+            </w:r>
+          </w:p>
+        </w:tc>
+      </w:tr>
+      <w:tr>
+        <w:trPr>
+          <w:cnfStyle w:val="000000100000" w:firstRow="0" w:lastRow="0" w:firstColumn="0" w:lastColumn="0" w:oddVBand="0" w:evenVBand="0" w:oddHBand="1" w:evenHBand="0" w:firstRowFirstColumn="0" w:firstRowLastColumn="0" w:lastRowFirstColumn="0" w:lastRowLastColumn="0"/>
+        </w:trPr>
+        <w:tc>
+          <w:tcPr>
+            <w:cnfStyle w:val="001000000000" w:firstRow="0" w:lastRow="0" w:firstColumn="1" w:lastColumn="0" w:oddVBand="0" w:evenVBand="0" w:oddHBand="0" w:evenHBand="0" w:firstRowFirstColumn="0" w:firstRowLastColumn="0" w:lastRowFirstColumn="0" w:lastRowLastColumn="0"/>
+            <w:tcW w:w="1838" w:type="dxa"/>
+          </w:tcPr>
+          <w:p>
+            <w:pPr>
+              <w:jc w:val="both"/>
+            </w:pPr>
+            <w:r>
+              <w:t>Actor primario</w:t>
+            </w:r>
+          </w:p>
+        </w:tc>
+        <w:tc>
+          <w:tcPr>
+            <w:tcW w:w="6990" w:type="dxa"/>
+          </w:tcPr>
+          <w:p>
+            <w:pPr>
+              <w:jc w:val="both"/>
+              <w:cnfStyle w:val="000000100000" w:firstRow="0" w:lastRow="0" w:firstColumn="0" w:lastColumn="0" w:oddVBand="0" w:evenVBand="0" w:oddHBand="1" w:evenHBand="0" w:firstRowFirstColumn="0" w:firstRowLastColumn="0" w:lastRowFirstColumn="0" w:lastRowLastColumn="0"/>
+            </w:pPr>
+            <w:r>
+              <w:t>Alumno</w:t>
             </w:r>
           </w:p>
         </w:tc>
@@ -7855,6 +8682,7 @@
       <w:tr>
         <w:tc>
           <w:tcPr>
+            <w:cnfStyle w:val="001000000000" w:firstRow="0" w:lastRow="0" w:firstColumn="1" w:lastColumn="0" w:oddVBand="0" w:evenVBand="0" w:oddHBand="0" w:evenHBand="0" w:firstRowFirstColumn="0" w:firstRowLastColumn="0" w:lastRowFirstColumn="0" w:lastRowLastColumn="0"/>
             <w:tcW w:w="1838" w:type="dxa"/>
           </w:tcPr>
           <w:p>
@@ -7862,7 +8690,7 @@
               <w:jc w:val="both"/>
             </w:pPr>
             <w:r>
-              <w:t>Actor primario</w:t>
+              <w:t>Descripción</w:t>
             </w:r>
           </w:p>
         </w:tc>
@@ -7872,22 +8700,69 @@
           </w:tcPr>
           <w:p>
             <w:pPr>
-              <w:pStyle w:val="Prrafodelista"/>
-              <w:numPr>
-                <w:ilvl w:val="0"/>
-                <w:numId w:val="2"/>
-              </w:numPr>
-              <w:jc w:val="both"/>
-            </w:pPr>
-            <w:r>
-              <w:t>Maestro</w:t>
-            </w:r>
+              <w:jc w:val="both"/>
+              <w:cnfStyle w:val="000000000000" w:firstRow="0" w:lastRow="0" w:firstColumn="0" w:lastColumn="0" w:oddVBand="0" w:evenVBand="0" w:oddHBand="0" w:evenHBand="0" w:firstRowFirstColumn="0" w:firstRowLastColumn="0" w:lastRowFirstColumn="0" w:lastRowLastColumn="0"/>
+            </w:pPr>
+            <w:r>
+              <w:t xml:space="preserve">Registrar asistencia: En esta actividad una vez que el alumno  llega a la dependencia, registra la hora exacta en la que comienza sus actividades y termina de realizar actividades en la dependencia, mediante </w:t>
+            </w:r>
+            <w:r>
+              <w:t>el sistema</w:t>
+            </w:r>
+            <w:r>
+              <w:t>.</w:t>
+            </w:r>
+          </w:p>
+        </w:tc>
+      </w:tr>
+      <w:tr>
+        <w:trPr>
+          <w:cnfStyle w:val="000000100000" w:firstRow="0" w:lastRow="0" w:firstColumn="0" w:lastColumn="0" w:oddVBand="0" w:evenVBand="0" w:oddHBand="1" w:evenHBand="0" w:firstRowFirstColumn="0" w:firstRowLastColumn="0" w:lastRowFirstColumn="0" w:lastRowLastColumn="0"/>
+        </w:trPr>
+        <w:tc>
+          <w:tcPr>
+            <w:cnfStyle w:val="001000000000" w:firstRow="0" w:lastRow="0" w:firstColumn="1" w:lastColumn="0" w:oddVBand="0" w:evenVBand="0" w:oddHBand="0" w:evenHBand="0" w:firstRowFirstColumn="0" w:firstRowLastColumn="0" w:lastRowFirstColumn="0" w:lastRowLastColumn="0"/>
+            <w:tcW w:w="1838" w:type="dxa"/>
+          </w:tcPr>
+          <w:p>
+            <w:pPr>
+              <w:jc w:val="both"/>
+            </w:pPr>
+            <w:proofErr w:type="spellStart"/>
+            <w:r>
+              <w:t>Trigger</w:t>
+            </w:r>
+            <w:proofErr w:type="spellEnd"/>
+          </w:p>
+        </w:tc>
+        <w:tc>
+          <w:tcPr>
+            <w:tcW w:w="6990" w:type="dxa"/>
+          </w:tcPr>
+          <w:p>
+            <w:pPr>
+              <w:jc w:val="both"/>
+              <w:cnfStyle w:val="000000100000" w:firstRow="0" w:lastRow="0" w:firstColumn="0" w:lastColumn="0" w:oddVBand="0" w:evenVBand="0" w:oddHBand="1" w:evenHBand="0" w:firstRowFirstColumn="0" w:firstRowLastColumn="0" w:lastRowFirstColumn="0" w:lastRowLastColumn="0"/>
+              <w:rPr>
+                <w:b/>
+              </w:rPr>
+            </w:pPr>
+            <w:r>
+              <w:t>El alumno desea registrar las horas que labora dentro de la dependencia.</w:t>
+            </w:r>
+          </w:p>
+          <w:p>
+            <w:pPr>
+              <w:jc w:val="both"/>
+              <w:cnfStyle w:val="000000100000" w:firstRow="0" w:lastRow="0" w:firstColumn="0" w:lastColumn="0" w:oddVBand="0" w:evenVBand="0" w:oddHBand="1" w:evenHBand="0" w:firstRowFirstColumn="0" w:firstRowLastColumn="0" w:lastRowFirstColumn="0" w:lastRowLastColumn="0"/>
+            </w:pPr>
           </w:p>
         </w:tc>
       </w:tr>
       <w:tr>
         <w:tc>
           <w:tcPr>
+            <w:cnfStyle w:val="001000000000" w:firstRow="0" w:lastRow="0" w:firstColumn="1" w:lastColumn="0" w:oddVBand="0" w:evenVBand="0" w:oddHBand="0" w:evenHBand="0" w:firstRowFirstColumn="0" w:firstRowLastColumn="0" w:lastRowFirstColumn="0" w:lastRowLastColumn="0"/>
             <w:tcW w:w="1838" w:type="dxa"/>
           </w:tcPr>
           <w:p>
@@ -7895,7 +8770,7 @@
               <w:jc w:val="both"/>
             </w:pPr>
             <w:r>
-              <w:t>Descripción</w:t>
+              <w:t>Pre-condiciones</w:t>
             </w:r>
           </w:p>
         </w:tc>
@@ -7906,32 +8781,90 @@
           <w:p>
             <w:pPr>
               <w:jc w:val="both"/>
-            </w:pPr>
-            <w:r>
-              <w:t>Agrega la carta de asignación a expediente: El maestro va con el coordinador a recoger la carta de asignación, revisar además de revisar que está elaborada de manera correcta y este en línea (firmada por las personas correspondientes, sin errores, y en buen estado). Después de asegurarse de que este en perfecto estado se agrega al expediente.</w:t>
-            </w:r>
-          </w:p>
-          <w:p>
-            <w:pPr>
-              <w:jc w:val="both"/>
-            </w:pPr>
+              <w:cnfStyle w:val="000000000000" w:firstRow="0" w:lastRow="0" w:firstColumn="0" w:lastColumn="0" w:oddVBand="0" w:evenVBand="0" w:oddHBand="0" w:evenHBand="0" w:firstRowFirstColumn="0" w:firstRowLastColumn="0" w:lastRowFirstColumn="0" w:lastRowLastColumn="0"/>
+            </w:pPr>
+            <w:r>
+              <w:t xml:space="preserve">Pre – 01: El </w:t>
+            </w:r>
+            <w:r>
+              <w:t>alumno debe estar registrado en el sistema.</w:t>
+            </w:r>
+            <w:r>
+              <w:t xml:space="preserve"> </w:t>
+            </w:r>
+          </w:p>
+          <w:p>
+            <w:pPr>
+              <w:jc w:val="both"/>
+              <w:cnfStyle w:val="000000000000" w:firstRow="0" w:lastRow="0" w:firstColumn="0" w:lastColumn="0" w:oddVBand="0" w:evenVBand="0" w:oddHBand="0" w:evenHBand="0" w:firstRowFirstColumn="0" w:firstRowLastColumn="0" w:lastRowFirstColumn="0" w:lastRowLastColumn="0"/>
+            </w:pPr>
+            <w:r>
+              <w:t>Pre – 02</w:t>
+            </w:r>
+            <w:r>
+              <w:t>:</w:t>
+            </w:r>
+            <w:r>
+              <w:t xml:space="preserve"> El </w:t>
+            </w:r>
+            <w:r>
+              <w:t>alumno</w:t>
+            </w:r>
+            <w:r>
+              <w:t xml:space="preserve"> debe de haber iniciado sesión.</w:t>
+            </w:r>
+          </w:p>
+        </w:tc>
+      </w:tr>
+      <w:tr>
+        <w:trPr>
+          <w:cnfStyle w:val="000000100000" w:firstRow="0" w:lastRow="0" w:firstColumn="0" w:lastColumn="0" w:oddVBand="0" w:evenVBand="0" w:oddHBand="1" w:evenHBand="0" w:firstRowFirstColumn="0" w:firstRowLastColumn="0" w:lastRowFirstColumn="0" w:lastRowLastColumn="0"/>
+        </w:trPr>
+        <w:tc>
+          <w:tcPr>
+            <w:cnfStyle w:val="001000000000" w:firstRow="0" w:lastRow="0" w:firstColumn="1" w:lastColumn="0" w:oddVBand="0" w:evenVBand="0" w:oddHBand="0" w:evenHBand="0" w:firstRowFirstColumn="0" w:firstRowLastColumn="0" w:lastRowFirstColumn="0" w:lastRowLastColumn="0"/>
+            <w:tcW w:w="1838" w:type="dxa"/>
+          </w:tcPr>
+          <w:p>
+            <w:pPr>
+              <w:jc w:val="both"/>
+            </w:pPr>
+            <w:r>
+              <w:t>Post-condiciones</w:t>
+            </w:r>
+          </w:p>
+        </w:tc>
+        <w:tc>
+          <w:tcPr>
+            <w:tcW w:w="6990" w:type="dxa"/>
+          </w:tcPr>
+          <w:p>
+            <w:pPr>
+              <w:jc w:val="both"/>
+              <w:cnfStyle w:val="000000100000" w:firstRow="0" w:lastRow="0" w:firstColumn="0" w:lastColumn="0" w:oddVBand="0" w:evenVBand="0" w:oddHBand="1" w:evenHBand="0" w:firstRowFirstColumn="0" w:firstRowLastColumn="0" w:lastRowFirstColumn="0" w:lastRowLastColumn="0"/>
+            </w:pPr>
+            <w:r>
+              <w:t xml:space="preserve">Post – 01: El </w:t>
+            </w:r>
+            <w:r>
+              <w:t>alumno habrá registrado exitosamente la hora en que comienza y finaliza sus actividades</w:t>
+            </w:r>
           </w:p>
         </w:tc>
       </w:tr>
       <w:tr>
         <w:tc>
           <w:tcPr>
+            <w:cnfStyle w:val="001000000000" w:firstRow="0" w:lastRow="0" w:firstColumn="1" w:lastColumn="0" w:oddVBand="0" w:evenVBand="0" w:oddHBand="0" w:evenHBand="0" w:firstRowFirstColumn="0" w:firstRowLastColumn="0" w:lastRowFirstColumn="0" w:lastRowLastColumn="0"/>
             <w:tcW w:w="1838" w:type="dxa"/>
           </w:tcPr>
           <w:p>
             <w:pPr>
               <w:jc w:val="both"/>
             </w:pPr>
-            <w:proofErr w:type="spellStart"/>
-            <w:r>
-              <w:t>Trigger</w:t>
-            </w:r>
-            <w:proofErr w:type="spellEnd"/>
+            <w:r>
+              <w:t>Flujo normal</w:t>
+            </w:r>
           </w:p>
         </w:tc>
         <w:tc>
@@ -7940,37 +8873,114 @@
           </w:tcPr>
           <w:p>
             <w:pPr>
-              <w:jc w:val="both"/>
-              <w:rPr>
-                <w:b/>
-              </w:rPr>
-            </w:pPr>
-            <w:r>
-              <w:t>El maestro de</w:t>
-            </w:r>
-            <w:r>
-              <w:t>sea</w:t>
-            </w:r>
-            <w:r>
-              <w:t xml:space="preserve"> subir la carta de asignación al expediente</w:t>
-            </w:r>
-            <w:r>
-              <w:rPr>
-                <w:b/>
-              </w:rPr>
+              <w:pStyle w:val="Prrafodelista"/>
+              <w:numPr>
+                <w:ilvl w:val="0"/>
+                <w:numId w:val="12"/>
+              </w:numPr>
+              <w:jc w:val="both"/>
+              <w:cnfStyle w:val="000000000000" w:firstRow="0" w:lastRow="0" w:firstColumn="0" w:lastColumn="0" w:oddVBand="0" w:evenVBand="0" w:oddHBand="0" w:evenHBand="0" w:firstRowFirstColumn="0" w:firstRowLastColumn="0" w:lastRowFirstColumn="0" w:lastRowLastColumn="0"/>
+            </w:pPr>
+            <w:r>
+              <w:t>El A</w:t>
+            </w:r>
+            <w:r>
+              <w:t>lumno r</w:t>
+            </w:r>
+            <w:r>
+              <w:t>egistra la hora exacta en la que comienza sus actividades en</w:t>
+            </w:r>
+            <w:r>
+              <w:t xml:space="preserve"> el sistema</w:t>
+            </w:r>
+            <w:r>
               <w:t>.</w:t>
             </w:r>
           </w:p>
           <w:p>
             <w:pPr>
-              <w:jc w:val="both"/>
-            </w:pPr>
+              <w:pStyle w:val="Prrafodelista"/>
+              <w:numPr>
+                <w:ilvl w:val="0"/>
+                <w:numId w:val="12"/>
+              </w:numPr>
+              <w:jc w:val="both"/>
+              <w:cnfStyle w:val="000000000000" w:firstRow="0" w:lastRow="0" w:firstColumn="0" w:lastColumn="0" w:oddVBand="0" w:evenVBand="0" w:oddHBand="0" w:evenHBand="0" w:firstRowFirstColumn="0" w:firstRowLastColumn="0" w:lastRowFirstColumn="0" w:lastRowLastColumn="0"/>
+            </w:pPr>
+            <w:r>
+              <w:t>El A</w:t>
+            </w:r>
+            <w:r>
+              <w:t>lumno registra la hora exacta en la que comienza sus actividades en el sistema.</w:t>
+            </w:r>
+          </w:p>
+          <w:p>
+            <w:pPr>
+              <w:pStyle w:val="Prrafodelista"/>
+              <w:numPr>
+                <w:ilvl w:val="0"/>
+                <w:numId w:val="12"/>
+              </w:numPr>
+              <w:jc w:val="both"/>
+              <w:cnfStyle w:val="000000000000" w:firstRow="0" w:lastRow="0" w:firstColumn="0" w:lastColumn="0" w:oddVBand="0" w:evenVBand="0" w:oddHBand="0" w:evenHBand="0" w:firstRowFirstColumn="0" w:firstRowLastColumn="0" w:lastRowFirstColumn="0" w:lastRowLastColumn="0"/>
+            </w:pPr>
+            <w:r>
+              <w:t>El Sistema deja registrada la asistencia del alumno.</w:t>
+            </w:r>
+          </w:p>
+        </w:tc>
+      </w:tr>
+      <w:tr>
+        <w:trPr>
+          <w:cnfStyle w:val="000000100000" w:firstRow="0" w:lastRow="0" w:firstColumn="0" w:lastColumn="0" w:oddVBand="0" w:evenVBand="0" w:oddHBand="1" w:evenHBand="0" w:firstRowFirstColumn="0" w:firstRowLastColumn="0" w:lastRowFirstColumn="0" w:lastRowLastColumn="0"/>
+        </w:trPr>
+        <w:tc>
+          <w:tcPr>
+            <w:cnfStyle w:val="001000000000" w:firstRow="0" w:lastRow="0" w:firstColumn="1" w:lastColumn="0" w:oddVBand="0" w:evenVBand="0" w:oddHBand="0" w:evenHBand="0" w:firstRowFirstColumn="0" w:firstRowLastColumn="0" w:lastRowFirstColumn="0" w:lastRowLastColumn="0"/>
+            <w:tcW w:w="1838" w:type="dxa"/>
+          </w:tcPr>
+          <w:p>
+            <w:pPr>
+              <w:jc w:val="both"/>
+            </w:pPr>
+            <w:r>
+              <w:t>Flujo alternativo</w:t>
+            </w:r>
+          </w:p>
+        </w:tc>
+        <w:tc>
+          <w:tcPr>
+            <w:tcW w:w="6990" w:type="dxa"/>
+          </w:tcPr>
+          <w:p>
+            <w:pPr>
+              <w:pStyle w:val="Prrafodelista"/>
+              <w:numPr>
+                <w:ilvl w:val="1"/>
+                <w:numId w:val="13"/>
+              </w:numPr>
+              <w:jc w:val="both"/>
+              <w:cnfStyle w:val="000000100000" w:firstRow="0" w:lastRow="0" w:firstColumn="0" w:lastColumn="0" w:oddVBand="0" w:evenVBand="0" w:oddHBand="1" w:evenHBand="0" w:firstRowFirstColumn="0" w:firstRowLastColumn="0" w:lastRowFirstColumn="0" w:lastRowLastColumn="0"/>
+            </w:pPr>
+            <w:r>
+              <w:t>El alumno no pone la hora de entrada o salida.</w:t>
+            </w:r>
+          </w:p>
+          <w:p>
+            <w:pPr>
+              <w:jc w:val="both"/>
+              <w:cnfStyle w:val="000000100000" w:firstRow="0" w:lastRow="0" w:firstColumn="0" w:lastColumn="0" w:oddVBand="0" w:evenVBand="0" w:oddHBand="1" w:evenHBand="0" w:firstRowFirstColumn="0" w:firstRowLastColumn="0" w:lastRowFirstColumn="0" w:lastRowLastColumn="0"/>
+            </w:pPr>
+            <w:r>
+              <w:t>2.2. El sistema no guarda la asistencia del alumno.</w:t>
+            </w:r>
           </w:p>
         </w:tc>
       </w:tr>
       <w:tr>
         <w:tc>
           <w:tcPr>
+            <w:cnfStyle w:val="001000000000" w:firstRow="0" w:lastRow="0" w:firstColumn="1" w:lastColumn="0" w:oddVBand="0" w:evenVBand="0" w:oddHBand="0" w:evenHBand="0" w:firstRowFirstColumn="0" w:firstRowLastColumn="0" w:lastRowFirstColumn="0" w:lastRowLastColumn="0"/>
             <w:tcW w:w="1838" w:type="dxa"/>
           </w:tcPr>
           <w:p>
@@ -7978,7 +8988,7 @@
               <w:jc w:val="both"/>
             </w:pPr>
             <w:r>
-              <w:t>Pre-condiciones</w:t>
+              <w:t>Excepciones</w:t>
             </w:r>
           </w:p>
         </w:tc>
@@ -7989,24 +8999,34 @@
           <w:p>
             <w:pPr>
               <w:jc w:val="both"/>
-            </w:pPr>
-            <w:r>
-              <w:t xml:space="preserve">Pre – 01: El maestro debe de tener la carta de asignación escaneada en su computadora </w:t>
-            </w:r>
-          </w:p>
-          <w:p>
-            <w:pPr>
-              <w:jc w:val="both"/>
-            </w:pPr>
-            <w:r>
-              <w:t>Pre – 02 El Actor principal debe de haber iniciado sesión.</w:t>
+              <w:cnfStyle w:val="000000000000" w:firstRow="0" w:lastRow="0" w:firstColumn="0" w:lastColumn="0" w:oddVBand="0" w:evenVBand="0" w:oddHBand="0" w:evenHBand="0" w:firstRowFirstColumn="0" w:firstRowLastColumn="0" w:lastRowFirstColumn="0" w:lastRowLastColumn="0"/>
+            </w:pPr>
+            <w:r>
+              <w:t xml:space="preserve">Ex – 01: La luz se fue y no se pudo </w:t>
+            </w:r>
+            <w:r>
+              <w:t>guardar la asistencia.</w:t>
+            </w:r>
+          </w:p>
+          <w:p>
+            <w:pPr>
+              <w:jc w:val="both"/>
+              <w:cnfStyle w:val="000000000000" w:firstRow="0" w:lastRow="0" w:firstColumn="0" w:lastColumn="0" w:oddVBand="0" w:evenVBand="0" w:oddHBand="0" w:evenHBand="0" w:firstRowFirstColumn="0" w:firstRowLastColumn="0" w:lastRowFirstColumn="0" w:lastRowLastColumn="0"/>
+            </w:pPr>
+            <w:r>
+              <w:lastRenderedPageBreak/>
+              <w:t>Ex – 01: Al alumno se le olvido registrarse.</w:t>
             </w:r>
           </w:p>
         </w:tc>
       </w:tr>
       <w:tr>
+        <w:trPr>
+          <w:cnfStyle w:val="000000100000" w:firstRow="0" w:lastRow="0" w:firstColumn="0" w:lastColumn="0" w:oddVBand="0" w:evenVBand="0" w:oddHBand="1" w:evenHBand="0" w:firstRowFirstColumn="0" w:firstRowLastColumn="0" w:lastRowFirstColumn="0" w:lastRowLastColumn="0"/>
+        </w:trPr>
         <w:tc>
           <w:tcPr>
+            <w:cnfStyle w:val="001000000000" w:firstRow="0" w:lastRow="0" w:firstColumn="1" w:lastColumn="0" w:oddVBand="0" w:evenVBand="0" w:oddHBand="0" w:evenHBand="0" w:firstRowFirstColumn="0" w:firstRowLastColumn="0" w:lastRowFirstColumn="0" w:lastRowLastColumn="0"/>
             <w:tcW w:w="1838" w:type="dxa"/>
           </w:tcPr>
           <w:p>
@@ -8014,7 +9034,8 @@
               <w:jc w:val="both"/>
             </w:pPr>
             <w:r>
-              <w:t>Post-condiciones</w:t>
+              <w:lastRenderedPageBreak/>
+              <w:t>Prioridad</w:t>
             </w:r>
           </w:p>
         </w:tc>
@@ -8025,735 +9046,7 @@
           <w:p>
             <w:pPr>
               <w:jc w:val="both"/>
-            </w:pPr>
-            <w:r>
-              <w:t>Post – 01: El archivo que se quería tener dentro del sistema se guardó.</w:t>
-            </w:r>
-          </w:p>
-        </w:tc>
-      </w:tr>
-      <w:tr>
-        <w:tc>
-          <w:tcPr>
-            <w:tcW w:w="1838" w:type="dxa"/>
-          </w:tcPr>
-          <w:p>
-            <w:pPr>
-              <w:jc w:val="both"/>
-            </w:pPr>
-            <w:r>
-              <w:t>Flujo normal</w:t>
-            </w:r>
-          </w:p>
-        </w:tc>
-        <w:tc>
-          <w:tcPr>
-            <w:tcW w:w="6990" w:type="dxa"/>
-          </w:tcPr>
-          <w:p>
-            <w:pPr>
-              <w:pStyle w:val="Prrafodelista"/>
-              <w:numPr>
-                <w:ilvl w:val="0"/>
-                <w:numId w:val="11"/>
-              </w:numPr>
-              <w:jc w:val="both"/>
-            </w:pPr>
-            <w:r>
-              <w:t xml:space="preserve">En la opción pulsar en la flecha para desglosar un listado de los estudiantes, pulsar el nombre del estudiante para seleccionarlo, pulsar </w:t>
-            </w:r>
-            <w:r>
-              <w:t>la opción “OK”</w:t>
-            </w:r>
-            <w:r>
-              <w:t xml:space="preserve"> para abrir las opciones de alumno.</w:t>
-            </w:r>
-          </w:p>
-          <w:p>
-            <w:pPr>
-              <w:pStyle w:val="Prrafodelista"/>
-              <w:numPr>
-                <w:ilvl w:val="0"/>
-                <w:numId w:val="11"/>
-              </w:numPr>
-              <w:jc w:val="both"/>
-            </w:pPr>
-            <w:r>
-              <w:t>El maestro selecciona la opción de subir un archivo pulsando la opción de “Subir archivo”.</w:t>
-            </w:r>
-          </w:p>
-          <w:p>
-            <w:pPr>
-              <w:pStyle w:val="Prrafodelista"/>
-              <w:numPr>
-                <w:ilvl w:val="0"/>
-                <w:numId w:val="11"/>
-              </w:numPr>
-              <w:jc w:val="both"/>
-            </w:pPr>
-            <w:r>
-              <w:t>El maestro seleccionara el archivo que desea subir en la ventana emergente de “seleccione archivo”</w:t>
-            </w:r>
-          </w:p>
-          <w:p>
-            <w:pPr>
-              <w:pStyle w:val="Prrafodelista"/>
-              <w:numPr>
-                <w:ilvl w:val="0"/>
-                <w:numId w:val="11"/>
-              </w:numPr>
-              <w:jc w:val="both"/>
-            </w:pPr>
-            <w:r>
-              <w:t>Al tener seleccionado el archivo pulsara el botón con el icono de subir archivo.</w:t>
-            </w:r>
-          </w:p>
-          <w:p>
-            <w:pPr>
-              <w:pStyle w:val="Prrafodelista"/>
-              <w:numPr>
-                <w:ilvl w:val="0"/>
-                <w:numId w:val="11"/>
-              </w:numPr>
-              <w:jc w:val="both"/>
-            </w:pPr>
-            <w:r>
-              <w:t>El sistema pide una confirmación para subir el archivo.</w:t>
-            </w:r>
-          </w:p>
-          <w:p>
-            <w:pPr>
-              <w:pStyle w:val="Prrafodelista"/>
-              <w:numPr>
-                <w:ilvl w:val="1"/>
-                <w:numId w:val="11"/>
-              </w:numPr>
-              <w:jc w:val="both"/>
-            </w:pPr>
-            <w:r>
-              <w:t>Pulsar el botón “si” el archivo se subirá</w:t>
-            </w:r>
-          </w:p>
-          <w:p>
-            <w:pPr>
-              <w:pStyle w:val="Prrafodelista"/>
-              <w:numPr>
-                <w:ilvl w:val="1"/>
-                <w:numId w:val="11"/>
-              </w:numPr>
-              <w:jc w:val="both"/>
-            </w:pPr>
-            <w:r>
-              <w:t>Pulsar el botón “no” la ventana se cerrará y no se subirá el archivo.</w:t>
-            </w:r>
-          </w:p>
-          <w:p>
-            <w:pPr>
-              <w:pStyle w:val="Prrafodelista"/>
-              <w:numPr>
-                <w:ilvl w:val="0"/>
-                <w:numId w:val="11"/>
-              </w:numPr>
-              <w:jc w:val="both"/>
-            </w:pPr>
-            <w:r>
-              <w:t>El sistema pide una confirmación para guardar los cambios.</w:t>
-            </w:r>
-          </w:p>
-          <w:p>
-            <w:pPr>
-              <w:pStyle w:val="Prrafodelista"/>
-              <w:numPr>
-                <w:ilvl w:val="1"/>
-                <w:numId w:val="11"/>
-              </w:numPr>
-              <w:jc w:val="both"/>
-            </w:pPr>
-            <w:r>
-              <w:t>Pulsar el botón “si” el archivo se guardara.</w:t>
-            </w:r>
-          </w:p>
-          <w:p>
-            <w:pPr>
-              <w:pStyle w:val="Prrafodelista"/>
-              <w:numPr>
-                <w:ilvl w:val="1"/>
-                <w:numId w:val="11"/>
-              </w:numPr>
-              <w:jc w:val="both"/>
-            </w:pPr>
-            <w:r>
-              <w:t>Pulsar el botón “no” la ventana se cerrara y no se guardaran los cambios</w:t>
-            </w:r>
-            <w:r>
-              <w:t xml:space="preserve"> </w:t>
-            </w:r>
-          </w:p>
-        </w:tc>
-      </w:tr>
-      <w:tr>
-        <w:tc>
-          <w:tcPr>
-            <w:tcW w:w="1838" w:type="dxa"/>
-          </w:tcPr>
-          <w:p>
-            <w:pPr>
-              <w:jc w:val="both"/>
-            </w:pPr>
-            <w:r>
-              <w:t>Flujo alternativo</w:t>
-            </w:r>
-          </w:p>
-        </w:tc>
-        <w:tc>
-          <w:tcPr>
-            <w:tcW w:w="6990" w:type="dxa"/>
-          </w:tcPr>
-          <w:p>
-            <w:pPr>
-              <w:jc w:val="both"/>
-            </w:pPr>
-            <w:r>
-              <w:t>No aplica para este Caso de Uso.</w:t>
-            </w:r>
-          </w:p>
-        </w:tc>
-      </w:tr>
-      <w:tr>
-        <w:tc>
-          <w:tcPr>
-            <w:tcW w:w="1838" w:type="dxa"/>
-          </w:tcPr>
-          <w:p>
-            <w:pPr>
-              <w:jc w:val="both"/>
-            </w:pPr>
-            <w:r>
-              <w:t>Excepciones</w:t>
-            </w:r>
-          </w:p>
-        </w:tc>
-        <w:tc>
-          <w:tcPr>
-            <w:tcW w:w="6990" w:type="dxa"/>
-          </w:tcPr>
-          <w:p>
-            <w:pPr>
-              <w:jc w:val="both"/>
-            </w:pPr>
-            <w:r>
-              <w:t>Ex – 01: La luz se fue y no se pudo acceder al expediente.</w:t>
-            </w:r>
-          </w:p>
-          <w:p>
-            <w:pPr>
-              <w:jc w:val="both"/>
-            </w:pPr>
-            <w:r>
-              <w:t>Ex – 02: La base de datos se cayó y no se puede generar ningún cambio en el expediente</w:t>
-            </w:r>
-            <w:r>
-              <w:t>.</w:t>
-            </w:r>
-          </w:p>
-        </w:tc>
-      </w:tr>
-      <w:tr>
-        <w:tc>
-          <w:tcPr>
-            <w:tcW w:w="1838" w:type="dxa"/>
-          </w:tcPr>
-          <w:p>
-            <w:pPr>
-              <w:jc w:val="both"/>
-            </w:pPr>
-            <w:r>
-              <w:t>Prioridad</w:t>
-            </w:r>
-          </w:p>
-        </w:tc>
-        <w:tc>
-          <w:tcPr>
-            <w:tcW w:w="6990" w:type="dxa"/>
-          </w:tcPr>
-          <w:p>
-            <w:pPr>
-              <w:jc w:val="both"/>
-            </w:pPr>
-            <w:r>
-              <w:t>Alta.</w:t>
-            </w:r>
-          </w:p>
-        </w:tc>
-      </w:tr>
-    </w:tbl>
-    <w:p>
-      <w:pPr>
-        <w:jc w:val="both"/>
-      </w:pPr>
-    </w:p>
-    <w:p>
-      <w:pPr>
-        <w:jc w:val="both"/>
-      </w:pPr>
-      <w:r>
-        <w:t xml:space="preserve">CU 1 - Genera reporte de visita: el maestro hace una llamada a la dependencia, o asiste, o manda un correo a esta 2 veces por semestre para generar un reporte de visita hablando con el responsable </w:t>
-      </w:r>
-      <w:r>
-        <w:lastRenderedPageBreak/>
-        <w:t>del estudiante dentro de la dependencia, elaborando preguntas sobre cómo está trabajando el estudiante y si se está desempeñando de manera correcta, debe de estar avalado por el encargado del estudiante que se realizó este documento, una vez  terminado se incluye dentro del  expediente.</w:t>
-      </w:r>
-    </w:p>
-    <w:p>
-      <w:pPr>
-        <w:jc w:val="both"/>
-      </w:pPr>
-      <w:r>
-        <w:t>CU 2 - Crear expediente: El maestro crea el expediente reuniendo los documentos requeridos por este, iniciando por la oficio de aceptación y carta de asignación, agregando a lo largo del servicio social el resto de los documentos  (Formato de registro y programa de actividades, 6/12 reportes mensuales,  1 memoria, Carta de liberación por parte de la institución, Reportes de visitas, Reportes de presentaciones en clase) para su entrega posteriormente a las alumnos cuando liberen el servicio social.</w:t>
-      </w:r>
-    </w:p>
-    <w:p>
-      <w:pPr>
-        <w:jc w:val="both"/>
-      </w:pPr>
-      <w:r>
-        <w:t>CU 3 - Agrega la carta de asignación a expediente: El maestro va con el coordinador a recoger la carta de asignación, revisar además de revisar que está elaborada de manera correcta y este en línea (firmada por las personas correspondientes, sin errores, y en buen estado). Después de asegurarse de que este en perfecto estado se agrega al expediente.</w:t>
-      </w:r>
-    </w:p>
-    <w:p>
-      <w:pPr>
-        <w:jc w:val="both"/>
-      </w:pPr>
-      <w:r>
-        <w:t>CU 4 - Agrega los reportes al expediente: El maestro junta los reportes elaborados por el alumno  cada mes, al entregarlos y revisarlos se agregan al expediente del alumno.</w:t>
-      </w:r>
-    </w:p>
-    <w:p>
-      <w:pPr>
-        <w:jc w:val="both"/>
-      </w:pPr>
-      <w:r>
-        <w:t>CU 5 - Agrega el documento de aceptación a expediente: El maestro recibe el documento de aceptación que fue emitido por la dependencia  y entregado al alumno, deberá revisar que este elaborado de manera correcta y agregarlo al expediente.</w:t>
-      </w:r>
-    </w:p>
-    <w:p>
-      <w:pPr>
-        <w:jc w:val="both"/>
-      </w:pPr>
-      <w:r>
-        <w:t>CU 6 - Agrega formato de registro a expediente: El maestro recibe el formato de registro  firmado por la dependencia, lo lleva a la coordinación para que sea firmado por esta, al recibirlo firmado de vuelta, el maestro corrobora que este firmado de manera correcta, ya revisado es anexado al expediente del alumno.</w:t>
-      </w:r>
-    </w:p>
-    <w:p>
-      <w:pPr>
-        <w:pStyle w:val="Ttulo3"/>
-      </w:pPr>
-      <w:bookmarkStart w:id="30" w:name="_Toc436773770"/>
-      <w:r>
-        <w:t>Alumno</w:t>
-      </w:r>
-      <w:bookmarkEnd w:id="30"/>
-    </w:p>
-    <w:tbl>
-      <w:tblPr>
-        <w:tblStyle w:val="Tablaconcuadrcula"/>
-        <w:tblW w:w="0" w:type="auto"/>
-        <w:tblLook w:val="04A0" w:firstRow="1" w:lastRow="0" w:firstColumn="1" w:lastColumn="0" w:noHBand="0" w:noVBand="1"/>
-      </w:tblPr>
-      <w:tblGrid>
-        <w:gridCol w:w="1838"/>
-        <w:gridCol w:w="6990"/>
-      </w:tblGrid>
-      <w:tr>
-        <w:tc>
-          <w:tcPr>
-            <w:tcW w:w="1838" w:type="dxa"/>
-          </w:tcPr>
-          <w:p>
-            <w:pPr>
-              <w:jc w:val="both"/>
-            </w:pPr>
-            <w:r>
-              <w:t>ID y Nombre</w:t>
-            </w:r>
-          </w:p>
-        </w:tc>
-        <w:tc>
-          <w:tcPr>
-            <w:tcW w:w="6990" w:type="dxa"/>
-          </w:tcPr>
-          <w:p>
-            <w:pPr>
-              <w:jc w:val="both"/>
-            </w:pPr>
-            <w:r>
-              <w:t>CU 1 Registrar asistencia</w:t>
-            </w:r>
-          </w:p>
-        </w:tc>
-      </w:tr>
-      <w:tr>
-        <w:tc>
-          <w:tcPr>
-            <w:tcW w:w="1838" w:type="dxa"/>
-          </w:tcPr>
-          <w:p>
-            <w:pPr>
-              <w:jc w:val="both"/>
-            </w:pPr>
-            <w:r>
-              <w:t>Actor primario</w:t>
-            </w:r>
-          </w:p>
-        </w:tc>
-        <w:tc>
-          <w:tcPr>
-            <w:tcW w:w="6990" w:type="dxa"/>
-          </w:tcPr>
-          <w:p>
-            <w:pPr>
-              <w:jc w:val="both"/>
-            </w:pPr>
-            <w:r>
-              <w:t>Alumno</w:t>
-            </w:r>
-          </w:p>
-        </w:tc>
-      </w:tr>
-      <w:tr>
-        <w:tc>
-          <w:tcPr>
-            <w:tcW w:w="1838" w:type="dxa"/>
-          </w:tcPr>
-          <w:p>
-            <w:pPr>
-              <w:jc w:val="both"/>
-            </w:pPr>
-            <w:r>
-              <w:t>Descripción</w:t>
-            </w:r>
-          </w:p>
-        </w:tc>
-        <w:tc>
-          <w:tcPr>
-            <w:tcW w:w="6990" w:type="dxa"/>
-          </w:tcPr>
-          <w:p>
-            <w:pPr>
-              <w:jc w:val="both"/>
-            </w:pPr>
-            <w:r>
-              <w:t xml:space="preserve">Registrar asistencia: En esta actividad una vez que el alumno  llega a la dependencia, registra la hora exacta en la que comienza sus actividades y termina de realizar actividades en la dependencia, mediante </w:t>
-            </w:r>
-            <w:r>
-              <w:t>el sistema</w:t>
-            </w:r>
-            <w:r>
-              <w:t>.</w:t>
-            </w:r>
-          </w:p>
-        </w:tc>
-      </w:tr>
-      <w:tr>
-        <w:tc>
-          <w:tcPr>
-            <w:tcW w:w="1838" w:type="dxa"/>
-          </w:tcPr>
-          <w:p>
-            <w:pPr>
-              <w:jc w:val="both"/>
-            </w:pPr>
-            <w:proofErr w:type="spellStart"/>
-            <w:r>
-              <w:t>Trigger</w:t>
-            </w:r>
-            <w:proofErr w:type="spellEnd"/>
-          </w:p>
-        </w:tc>
-        <w:tc>
-          <w:tcPr>
-            <w:tcW w:w="6990" w:type="dxa"/>
-          </w:tcPr>
-          <w:p>
-            <w:pPr>
-              <w:jc w:val="both"/>
-              <w:rPr>
-                <w:b/>
-              </w:rPr>
-            </w:pPr>
-            <w:r>
-              <w:t>El alumno desea registrar las horas que labora dentro de la dependencia.</w:t>
-            </w:r>
-          </w:p>
-          <w:p>
-            <w:pPr>
-              <w:jc w:val="both"/>
-            </w:pPr>
-          </w:p>
-        </w:tc>
-      </w:tr>
-      <w:tr>
-        <w:tc>
-          <w:tcPr>
-            <w:tcW w:w="1838" w:type="dxa"/>
-          </w:tcPr>
-          <w:p>
-            <w:pPr>
-              <w:jc w:val="both"/>
-            </w:pPr>
-            <w:r>
-              <w:t>Pre-condiciones</w:t>
-            </w:r>
-          </w:p>
-        </w:tc>
-        <w:tc>
-          <w:tcPr>
-            <w:tcW w:w="6990" w:type="dxa"/>
-          </w:tcPr>
-          <w:p>
-            <w:pPr>
-              <w:jc w:val="both"/>
-            </w:pPr>
-            <w:r>
-              <w:t xml:space="preserve">Pre – 01: El </w:t>
-            </w:r>
-            <w:r>
-              <w:t>alumno debe estar registrado en el sistema.</w:t>
-            </w:r>
-            <w:r>
-              <w:t xml:space="preserve"> </w:t>
-            </w:r>
-          </w:p>
-          <w:p>
-            <w:pPr>
-              <w:jc w:val="both"/>
-            </w:pPr>
-            <w:r>
-              <w:t>Pre – 02</w:t>
-            </w:r>
-            <w:r>
-              <w:t>:</w:t>
-            </w:r>
-            <w:r>
-              <w:t xml:space="preserve"> El </w:t>
-            </w:r>
-            <w:r>
-              <w:t>alumno</w:t>
-            </w:r>
-            <w:r>
-              <w:t xml:space="preserve"> debe de haber iniciado sesión.</w:t>
-            </w:r>
-          </w:p>
-        </w:tc>
-      </w:tr>
-      <w:tr>
-        <w:tc>
-          <w:tcPr>
-            <w:tcW w:w="1838" w:type="dxa"/>
-          </w:tcPr>
-          <w:p>
-            <w:pPr>
-              <w:jc w:val="both"/>
-            </w:pPr>
-            <w:r>
-              <w:t>Post-condiciones</w:t>
-            </w:r>
-          </w:p>
-        </w:tc>
-        <w:tc>
-          <w:tcPr>
-            <w:tcW w:w="6990" w:type="dxa"/>
-          </w:tcPr>
-          <w:p>
-            <w:pPr>
-              <w:jc w:val="both"/>
-            </w:pPr>
-            <w:r>
-              <w:t xml:space="preserve">Post – 01: El </w:t>
-            </w:r>
-            <w:r>
-              <w:t>alumno habrá registrado exitosamente la hora en que comienza y finaliza sus actividades</w:t>
-            </w:r>
-          </w:p>
-        </w:tc>
-      </w:tr>
-      <w:tr>
-        <w:tc>
-          <w:tcPr>
-            <w:tcW w:w="1838" w:type="dxa"/>
-          </w:tcPr>
-          <w:p>
-            <w:pPr>
-              <w:jc w:val="both"/>
-            </w:pPr>
-            <w:r>
-              <w:t>Flujo normal</w:t>
-            </w:r>
-          </w:p>
-        </w:tc>
-        <w:tc>
-          <w:tcPr>
-            <w:tcW w:w="6990" w:type="dxa"/>
-          </w:tcPr>
-          <w:p>
-            <w:pPr>
-              <w:pStyle w:val="Prrafodelista"/>
-              <w:numPr>
-                <w:ilvl w:val="0"/>
-                <w:numId w:val="12"/>
-              </w:numPr>
-              <w:jc w:val="both"/>
-            </w:pPr>
-            <w:r>
-              <w:t>El A</w:t>
-            </w:r>
-            <w:r>
-              <w:t>lumno r</w:t>
-            </w:r>
-            <w:r>
-              <w:t>egistra la hora exacta en la que comienza sus actividades en</w:t>
-            </w:r>
-            <w:r>
-              <w:t xml:space="preserve"> el sistema</w:t>
-            </w:r>
-            <w:r>
-              <w:t>.</w:t>
-            </w:r>
-          </w:p>
-          <w:p>
-            <w:pPr>
-              <w:pStyle w:val="Prrafodelista"/>
-              <w:numPr>
-                <w:ilvl w:val="0"/>
-                <w:numId w:val="12"/>
-              </w:numPr>
-              <w:jc w:val="both"/>
-            </w:pPr>
-            <w:r>
-              <w:t>El A</w:t>
-            </w:r>
-            <w:r>
-              <w:t>lumno registra la hora exacta en la que comienza sus actividades en el sistema.</w:t>
-            </w:r>
-          </w:p>
-          <w:p>
-            <w:pPr>
-              <w:pStyle w:val="Prrafodelista"/>
-              <w:numPr>
-                <w:ilvl w:val="0"/>
-                <w:numId w:val="12"/>
-              </w:numPr>
-              <w:jc w:val="both"/>
-            </w:pPr>
-            <w:r>
-              <w:t>El Sistema deja registrada la asistencia del alumno.</w:t>
-            </w:r>
-          </w:p>
-        </w:tc>
-      </w:tr>
-      <w:tr>
-        <w:tc>
-          <w:tcPr>
-            <w:tcW w:w="1838" w:type="dxa"/>
-          </w:tcPr>
-          <w:p>
-            <w:pPr>
-              <w:jc w:val="both"/>
-            </w:pPr>
-            <w:r>
-              <w:t>Flujo alternativo</w:t>
-            </w:r>
-          </w:p>
-        </w:tc>
-        <w:tc>
-          <w:tcPr>
-            <w:tcW w:w="6990" w:type="dxa"/>
-          </w:tcPr>
-          <w:p>
-            <w:pPr>
-              <w:pStyle w:val="Prrafodelista"/>
-              <w:numPr>
-                <w:ilvl w:val="1"/>
-                <w:numId w:val="13"/>
-              </w:numPr>
-              <w:jc w:val="both"/>
-            </w:pPr>
-            <w:r>
-              <w:t>El alumno no pone la hora de entrada o salida.</w:t>
-            </w:r>
-          </w:p>
-          <w:p>
-            <w:pPr>
-              <w:jc w:val="both"/>
-            </w:pPr>
-            <w:r>
-              <w:t>2.2. El sistema no guarda la asistencia del alumno.</w:t>
-            </w:r>
-          </w:p>
-        </w:tc>
-      </w:tr>
-      <w:tr>
-        <w:tc>
-          <w:tcPr>
-            <w:tcW w:w="1838" w:type="dxa"/>
-          </w:tcPr>
-          <w:p>
-            <w:pPr>
-              <w:jc w:val="both"/>
-            </w:pPr>
-            <w:r>
-              <w:t>Excepciones</w:t>
-            </w:r>
-          </w:p>
-        </w:tc>
-        <w:tc>
-          <w:tcPr>
-            <w:tcW w:w="6990" w:type="dxa"/>
-          </w:tcPr>
-          <w:p>
-            <w:pPr>
-              <w:jc w:val="both"/>
-            </w:pPr>
-            <w:r>
-              <w:t xml:space="preserve">Ex – 01: La luz se fue y no se pudo </w:t>
-            </w:r>
-            <w:r>
-              <w:t>guardar la asistencia.</w:t>
-            </w:r>
-          </w:p>
-          <w:p>
-            <w:pPr>
-              <w:jc w:val="both"/>
-            </w:pPr>
-            <w:r>
-              <w:lastRenderedPageBreak/>
-              <w:t>Ex – 01: Al alumno se le olvido registrarse.</w:t>
-            </w:r>
-          </w:p>
-        </w:tc>
-      </w:tr>
-      <w:tr>
-        <w:tc>
-          <w:tcPr>
-            <w:tcW w:w="1838" w:type="dxa"/>
-          </w:tcPr>
-          <w:p>
-            <w:pPr>
-              <w:jc w:val="both"/>
-            </w:pPr>
-            <w:r>
-              <w:lastRenderedPageBreak/>
-              <w:t>Prioridad</w:t>
-            </w:r>
-          </w:p>
-        </w:tc>
-        <w:tc>
-          <w:tcPr>
-            <w:tcW w:w="6990" w:type="dxa"/>
-          </w:tcPr>
-          <w:p>
-            <w:pPr>
-              <w:jc w:val="both"/>
+              <w:cnfStyle w:val="000000100000" w:firstRow="0" w:lastRow="0" w:firstColumn="0" w:lastColumn="0" w:oddVBand="0" w:evenVBand="0" w:oddHBand="1" w:evenHBand="0" w:firstRowFirstColumn="0" w:firstRowLastColumn="0" w:lastRowFirstColumn="0" w:lastRowLastColumn="0"/>
             </w:pPr>
             <w:r>
               <w:t>Alta.</w:t>
@@ -8921,7 +9214,7 @@
                     </pic:cNvPicPr>
                   </pic:nvPicPr>
                   <pic:blipFill>
-                    <a:blip r:embed="rId11">
+                    <a:blip r:embed="rId13">
                       <a:extLst>
                         <a:ext uri="{28A0092B-C50C-407E-A947-70E740481C1C}">
                           <a14:useLocalDpi xmlns:a14="http://schemas.microsoft.com/office/drawing/2010/main" val="0"/>
@@ -8982,7 +9275,7 @@
                     </pic:cNvPicPr>
                   </pic:nvPicPr>
                   <pic:blipFill>
-                    <a:blip r:embed="rId12">
+                    <a:blip r:embed="rId14">
                       <a:extLst>
                         <a:ext uri="{28A0092B-C50C-407E-A947-70E740481C1C}">
                           <a14:useLocalDpi xmlns:a14="http://schemas.microsoft.com/office/drawing/2010/main" val="0"/>
@@ -9044,7 +9337,7 @@
                     </pic:cNvPicPr>
                   </pic:nvPicPr>
                   <pic:blipFill>
-                    <a:blip r:embed="rId13">
+                    <a:blip r:embed="rId15">
                       <a:extLst>
                         <a:ext uri="{28A0092B-C50C-407E-A947-70E740481C1C}">
                           <a14:useLocalDpi xmlns:a14="http://schemas.microsoft.com/office/drawing/2010/main" val="0"/>
@@ -9105,7 +9398,7 @@
                     </pic:cNvPicPr>
                   </pic:nvPicPr>
                   <pic:blipFill>
-                    <a:blip r:embed="rId14">
+                    <a:blip r:embed="rId16">
                       <a:extLst>
                         <a:ext uri="{28A0092B-C50C-407E-A947-70E740481C1C}">
                           <a14:useLocalDpi xmlns:a14="http://schemas.microsoft.com/office/drawing/2010/main" val="0"/>
@@ -9167,7 +9460,7 @@
                     </pic:cNvPicPr>
                   </pic:nvPicPr>
                   <pic:blipFill>
-                    <a:blip r:embed="rId15">
+                    <a:blip r:embed="rId17">
                       <a:extLst>
                         <a:ext uri="{28A0092B-C50C-407E-A947-70E740481C1C}">
                           <a14:useLocalDpi xmlns:a14="http://schemas.microsoft.com/office/drawing/2010/main" val="0"/>
@@ -9228,7 +9521,7 @@
                     </pic:cNvPicPr>
                   </pic:nvPicPr>
                   <pic:blipFill>
-                    <a:blip r:embed="rId16">
+                    <a:blip r:embed="rId18">
                       <a:extLst>
                         <a:ext uri="{28A0092B-C50C-407E-A947-70E740481C1C}">
                           <a14:useLocalDpi xmlns:a14="http://schemas.microsoft.com/office/drawing/2010/main" val="0"/>
@@ -9290,7 +9583,7 @@
                     </pic:cNvPicPr>
                   </pic:nvPicPr>
                   <pic:blipFill>
-                    <a:blip r:embed="rId17">
+                    <a:blip r:embed="rId19">
                       <a:extLst>
                         <a:ext uri="{28A0092B-C50C-407E-A947-70E740481C1C}">
                           <a14:useLocalDpi xmlns:a14="http://schemas.microsoft.com/office/drawing/2010/main" val="0"/>
@@ -9361,7 +9654,7 @@
                     </pic:cNvPicPr>
                   </pic:nvPicPr>
                   <pic:blipFill>
-                    <a:blip r:embed="rId18">
+                    <a:blip r:embed="rId20">
                       <a:extLst>
                         <a:ext uri="{28A0092B-C50C-407E-A947-70E740481C1C}">
                           <a14:useLocalDpi xmlns:a14="http://schemas.microsoft.com/office/drawing/2010/main" val="0"/>
@@ -9423,7 +9716,7 @@
                     </pic:cNvPicPr>
                   </pic:nvPicPr>
                   <pic:blipFill>
-                    <a:blip r:embed="rId19">
+                    <a:blip r:embed="rId21">
                       <a:extLst>
                         <a:ext uri="{28A0092B-C50C-407E-A947-70E740481C1C}">
                           <a14:useLocalDpi xmlns:a14="http://schemas.microsoft.com/office/drawing/2010/main" val="0"/>
@@ -9484,7 +9777,7 @@
                     </pic:cNvPicPr>
                   </pic:nvPicPr>
                   <pic:blipFill>
-                    <a:blip r:embed="rId20">
+                    <a:blip r:embed="rId22">
                       <a:extLst>
                         <a:ext uri="{28A0092B-C50C-407E-A947-70E740481C1C}">
                           <a14:useLocalDpi xmlns:a14="http://schemas.microsoft.com/office/drawing/2010/main" val="0"/>
@@ -9546,7 +9839,7 @@
                     </pic:cNvPicPr>
                   </pic:nvPicPr>
                   <pic:blipFill>
-                    <a:blip r:embed="rId21">
+                    <a:blip r:embed="rId23">
                       <a:extLst>
                         <a:ext uri="{28A0092B-C50C-407E-A947-70E740481C1C}">
                           <a14:useLocalDpi xmlns:a14="http://schemas.microsoft.com/office/drawing/2010/main" val="0"/>
@@ -9610,7 +9903,7 @@
                     </pic:cNvPicPr>
                   </pic:nvPicPr>
                   <pic:blipFill>
-                    <a:blip r:embed="rId22">
+                    <a:blip r:embed="rId24">
                       <a:extLst>
                         <a:ext uri="{28A0092B-C50C-407E-A947-70E740481C1C}">
                           <a14:useLocalDpi xmlns:a14="http://schemas.microsoft.com/office/drawing/2010/main" val="0"/>
@@ -9675,7 +9968,7 @@
                     </pic:cNvPicPr>
                   </pic:nvPicPr>
                   <pic:blipFill>
-                    <a:blip r:embed="rId23">
+                    <a:blip r:embed="rId25">
                       <a:extLst>
                         <a:ext uri="{28A0092B-C50C-407E-A947-70E740481C1C}">
                           <a14:useLocalDpi xmlns:a14="http://schemas.microsoft.com/office/drawing/2010/main" val="0"/>
@@ -9746,7 +10039,7 @@
                     </pic:cNvPicPr>
                   </pic:nvPicPr>
                   <pic:blipFill>
-                    <a:blip r:embed="rId24">
+                    <a:blip r:embed="rId26">
                       <a:extLst>
                         <a:ext uri="{28A0092B-C50C-407E-A947-70E740481C1C}">
                           <a14:useLocalDpi xmlns:a14="http://schemas.microsoft.com/office/drawing/2010/main" val="0"/>
@@ -9808,7 +10101,7 @@
                     </pic:cNvPicPr>
                   </pic:nvPicPr>
                   <pic:blipFill>
-                    <a:blip r:embed="rId25">
+                    <a:blip r:embed="rId27">
                       <a:extLst>
                         <a:ext uri="{28A0092B-C50C-407E-A947-70E740481C1C}">
                           <a14:useLocalDpi xmlns:a14="http://schemas.microsoft.com/office/drawing/2010/main" val="0"/>
@@ -9869,7 +10162,7 @@
                     </pic:cNvPicPr>
                   </pic:nvPicPr>
                   <pic:blipFill>
-                    <a:blip r:embed="rId26">
+                    <a:blip r:embed="rId28">
                       <a:extLst>
                         <a:ext uri="{28A0092B-C50C-407E-A947-70E740481C1C}">
                           <a14:useLocalDpi xmlns:a14="http://schemas.microsoft.com/office/drawing/2010/main" val="0"/>
@@ -9931,7 +10224,7 @@
                     </pic:cNvPicPr>
                   </pic:nvPicPr>
                   <pic:blipFill>
-                    <a:blip r:embed="rId27">
+                    <a:blip r:embed="rId29">
                       <a:extLst>
                         <a:ext uri="{28A0092B-C50C-407E-A947-70E740481C1C}">
                           <a14:useLocalDpi xmlns:a14="http://schemas.microsoft.com/office/drawing/2010/main" val="0"/>
@@ -9992,7 +10285,7 @@
                     </pic:cNvPicPr>
                   </pic:nvPicPr>
                   <pic:blipFill>
-                    <a:blip r:embed="rId28">
+                    <a:blip r:embed="rId30">
                       <a:extLst>
                         <a:ext uri="{28A0092B-C50C-407E-A947-70E740481C1C}">
                           <a14:useLocalDpi xmlns:a14="http://schemas.microsoft.com/office/drawing/2010/main" val="0"/>
@@ -10054,7 +10347,7 @@
                     </pic:cNvPicPr>
                   </pic:nvPicPr>
                   <pic:blipFill>
-                    <a:blip r:embed="rId29">
+                    <a:blip r:embed="rId31">
                       <a:extLst>
                         <a:ext uri="{28A0092B-C50C-407E-A947-70E740481C1C}">
                           <a14:useLocalDpi xmlns:a14="http://schemas.microsoft.com/office/drawing/2010/main" val="0"/>
@@ -10115,7 +10408,7 @@
                     </pic:cNvPicPr>
                   </pic:nvPicPr>
                   <pic:blipFill>
-                    <a:blip r:embed="rId30">
+                    <a:blip r:embed="rId32">
                       <a:extLst>
                         <a:ext uri="{28A0092B-C50C-407E-A947-70E740481C1C}">
                           <a14:useLocalDpi xmlns:a14="http://schemas.microsoft.com/office/drawing/2010/main" val="0"/>
@@ -10191,7 +10484,7 @@
                     <pic:cNvPicPr/>
                   </pic:nvPicPr>
                   <pic:blipFill>
-                    <a:blip r:embed="rId31">
+                    <a:blip r:embed="rId33">
                       <a:extLst>
                         <a:ext uri="{28A0092B-C50C-407E-A947-70E740481C1C}">
                           <a14:useLocalDpi xmlns:a14="http://schemas.microsoft.com/office/drawing/2010/main" val="0"/>
@@ -10244,7 +10537,7 @@
                     <pic:cNvPicPr/>
                   </pic:nvPicPr>
                   <pic:blipFill>
-                    <a:blip r:embed="rId32">
+                    <a:blip r:embed="rId34">
                       <a:extLst>
                         <a:ext uri="{28A0092B-C50C-407E-A947-70E740481C1C}">
                           <a14:useLocalDpi xmlns:a14="http://schemas.microsoft.com/office/drawing/2010/main" val="0"/>
@@ -10305,7 +10598,7 @@
                     <pic:cNvPicPr/>
                   </pic:nvPicPr>
                   <pic:blipFill>
-                    <a:blip r:embed="rId33">
+                    <a:blip r:embed="rId35">
                       <a:extLst>
                         <a:ext uri="{28A0092B-C50C-407E-A947-70E740481C1C}">
                           <a14:useLocalDpi xmlns:a14="http://schemas.microsoft.com/office/drawing/2010/main" val="0"/>
@@ -10358,7 +10651,7 @@
                     <pic:cNvPicPr/>
                   </pic:nvPicPr>
                   <pic:blipFill>
-                    <a:blip r:embed="rId34">
+                    <a:blip r:embed="rId36">
                       <a:extLst>
                         <a:ext uri="{28A0092B-C50C-407E-A947-70E740481C1C}">
                           <a14:useLocalDpi xmlns:a14="http://schemas.microsoft.com/office/drawing/2010/main" val="0"/>
@@ -10417,7 +10710,7 @@
                     <pic:cNvPicPr/>
                   </pic:nvPicPr>
                   <pic:blipFill>
-                    <a:blip r:embed="rId35">
+                    <a:blip r:embed="rId37">
                       <a:extLst>
                         <a:ext uri="{28A0092B-C50C-407E-A947-70E740481C1C}">
                           <a14:useLocalDpi xmlns:a14="http://schemas.microsoft.com/office/drawing/2010/main" val="0"/>
@@ -10475,7 +10768,7 @@
                     <pic:cNvPicPr/>
                   </pic:nvPicPr>
                   <pic:blipFill>
-                    <a:blip r:embed="rId36">
+                    <a:blip r:embed="rId38">
                       <a:extLst>
                         <a:ext uri="{28A0092B-C50C-407E-A947-70E740481C1C}">
                           <a14:useLocalDpi xmlns:a14="http://schemas.microsoft.com/office/drawing/2010/main" val="0"/>
@@ -10536,7 +10829,7 @@
                     <pic:cNvPicPr/>
                   </pic:nvPicPr>
                   <pic:blipFill>
-                    <a:blip r:embed="rId37">
+                    <a:blip r:embed="rId39">
                       <a:extLst>
                         <a:ext uri="{28A0092B-C50C-407E-A947-70E740481C1C}">
                           <a14:useLocalDpi xmlns:a14="http://schemas.microsoft.com/office/drawing/2010/main" val="0"/>
@@ -10588,7 +10881,7 @@
                     <pic:cNvPicPr/>
                   </pic:nvPicPr>
                   <pic:blipFill>
-                    <a:blip r:embed="rId38">
+                    <a:blip r:embed="rId40">
                       <a:extLst>
                         <a:ext uri="{28A0092B-C50C-407E-A947-70E740481C1C}">
                           <a14:useLocalDpi xmlns:a14="http://schemas.microsoft.com/office/drawing/2010/main" val="0"/>
@@ -10660,7 +10953,7 @@
                     </pic:cNvPicPr>
                   </pic:nvPicPr>
                   <pic:blipFill rotWithShape="1">
-                    <a:blip r:embed="rId39">
+                    <a:blip r:embed="rId41">
                       <a:extLst>
                         <a:ext uri="{28A0092B-C50C-407E-A947-70E740481C1C}">
                           <a14:useLocalDpi xmlns:a14="http://schemas.microsoft.com/office/drawing/2010/main" val="0"/>
@@ -10724,7 +11017,7 @@
                     </pic:cNvPicPr>
                   </pic:nvPicPr>
                   <pic:blipFill rotWithShape="1">
-                    <a:blip r:embed="rId40">
+                    <a:blip r:embed="rId42">
                       <a:extLst>
                         <a:ext uri="{28A0092B-C50C-407E-A947-70E740481C1C}">
                           <a14:useLocalDpi xmlns:a14="http://schemas.microsoft.com/office/drawing/2010/main" val="0"/>
@@ -10792,7 +11085,7 @@
                     </pic:cNvPicPr>
                   </pic:nvPicPr>
                   <pic:blipFill rotWithShape="1">
-                    <a:blip r:embed="rId41">
+                    <a:blip r:embed="rId43">
                       <a:extLst>
                         <a:ext uri="{28A0092B-C50C-407E-A947-70E740481C1C}">
                           <a14:useLocalDpi xmlns:a14="http://schemas.microsoft.com/office/drawing/2010/main" val="0"/>
@@ -10886,7 +11179,7 @@
                     </pic:cNvPicPr>
                   </pic:nvPicPr>
                   <pic:blipFill rotWithShape="1">
-                    <a:blip r:embed="rId42">
+                    <a:blip r:embed="rId44">
                       <a:extLst>
                         <a:ext uri="{28A0092B-C50C-407E-A947-70E740481C1C}">
                           <a14:useLocalDpi xmlns:a14="http://schemas.microsoft.com/office/drawing/2010/main" val="0"/>
@@ -10956,7 +11249,7 @@
                     </pic:cNvPicPr>
                   </pic:nvPicPr>
                   <pic:blipFill rotWithShape="1">
-                    <a:blip r:embed="rId43">
+                    <a:blip r:embed="rId45">
                       <a:extLst>
                         <a:ext uri="{28A0092B-C50C-407E-A947-70E740481C1C}">
                           <a14:useLocalDpi xmlns:a14="http://schemas.microsoft.com/office/drawing/2010/main" val="0"/>
@@ -11020,7 +11313,7 @@
                     </pic:cNvPicPr>
                   </pic:nvPicPr>
                   <pic:blipFill rotWithShape="1">
-                    <a:blip r:embed="rId44">
+                    <a:blip r:embed="rId46">
                       <a:extLst>
                         <a:ext uri="{28A0092B-C50C-407E-A947-70E740481C1C}">
                           <a14:useLocalDpi xmlns:a14="http://schemas.microsoft.com/office/drawing/2010/main" val="0"/>
@@ -11090,7 +11383,7 @@
                     </pic:cNvPicPr>
                   </pic:nvPicPr>
                   <pic:blipFill rotWithShape="1">
-                    <a:blip r:embed="rId45">
+                    <a:blip r:embed="rId47">
                       <a:extLst>
                         <a:ext uri="{28A0092B-C50C-407E-A947-70E740481C1C}">
                           <a14:useLocalDpi xmlns:a14="http://schemas.microsoft.com/office/drawing/2010/main" val="0"/>
@@ -11154,7 +11447,7 @@
                     </pic:cNvPicPr>
                   </pic:nvPicPr>
                   <pic:blipFill rotWithShape="1">
-                    <a:blip r:embed="rId46">
+                    <a:blip r:embed="rId48">
                       <a:extLst>
                         <a:ext uri="{28A0092B-C50C-407E-A947-70E740481C1C}">
                           <a14:useLocalDpi xmlns:a14="http://schemas.microsoft.com/office/drawing/2010/main" val="0"/>
@@ -11225,7 +11518,7 @@
                     </pic:cNvPicPr>
                   </pic:nvPicPr>
                   <pic:blipFill rotWithShape="1">
-                    <a:blip r:embed="rId47">
+                    <a:blip r:embed="rId49">
                       <a:extLst>
                         <a:ext uri="{28A0092B-C50C-407E-A947-70E740481C1C}">
                           <a14:useLocalDpi xmlns:a14="http://schemas.microsoft.com/office/drawing/2010/main" val="0"/>
@@ -11289,7 +11582,7 @@
                     </pic:cNvPicPr>
                   </pic:nvPicPr>
                   <pic:blipFill rotWithShape="1">
-                    <a:blip r:embed="rId48">
+                    <a:blip r:embed="rId50">
                       <a:extLst>
                         <a:ext uri="{28A0092B-C50C-407E-A947-70E740481C1C}">
                           <a14:useLocalDpi xmlns:a14="http://schemas.microsoft.com/office/drawing/2010/main" val="0"/>
@@ -11359,7 +11652,7 @@
                     </pic:cNvPicPr>
                   </pic:nvPicPr>
                   <pic:blipFill rotWithShape="1">
-                    <a:blip r:embed="rId49">
+                    <a:blip r:embed="rId51">
                       <a:extLst>
                         <a:ext uri="{28A0092B-C50C-407E-A947-70E740481C1C}">
                           <a14:useLocalDpi xmlns:a14="http://schemas.microsoft.com/office/drawing/2010/main" val="0"/>
@@ -11423,7 +11716,7 @@
                     </pic:cNvPicPr>
                   </pic:nvPicPr>
                   <pic:blipFill rotWithShape="1">
-                    <a:blip r:embed="rId50">
+                    <a:blip r:embed="rId52">
                       <a:extLst>
                         <a:ext uri="{28A0092B-C50C-407E-A947-70E740481C1C}">
                           <a14:useLocalDpi xmlns:a14="http://schemas.microsoft.com/office/drawing/2010/main" val="0"/>
@@ -11493,7 +11786,7 @@
                     </pic:cNvPicPr>
                   </pic:nvPicPr>
                   <pic:blipFill rotWithShape="1">
-                    <a:blip r:embed="rId51">
+                    <a:blip r:embed="rId53">
                       <a:extLst>
                         <a:ext uri="{28A0092B-C50C-407E-A947-70E740481C1C}">
                           <a14:useLocalDpi xmlns:a14="http://schemas.microsoft.com/office/drawing/2010/main" val="0"/>
@@ -11573,7 +11866,7 @@
                     </pic:cNvPicPr>
                   </pic:nvPicPr>
                   <pic:blipFill>
-                    <a:blip r:embed="rId52">
+                    <a:blip r:embed="rId54">
                       <a:extLst>
                         <a:ext uri="{28A0092B-C50C-407E-A947-70E740481C1C}">
                           <a14:useLocalDpi xmlns:a14="http://schemas.microsoft.com/office/drawing/2010/main" val="0"/>
@@ -11635,7 +11928,7 @@
                     </pic:cNvPicPr>
                   </pic:nvPicPr>
                   <pic:blipFill>
-                    <a:blip r:embed="rId53">
+                    <a:blip r:embed="rId55">
                       <a:extLst>
                         <a:ext uri="{28A0092B-C50C-407E-A947-70E740481C1C}">
                           <a14:useLocalDpi xmlns:a14="http://schemas.microsoft.com/office/drawing/2010/main" val="0"/>
@@ -11696,7 +11989,7 @@
                     </pic:cNvPicPr>
                   </pic:nvPicPr>
                   <pic:blipFill>
-                    <a:blip r:embed="rId54">
+                    <a:blip r:embed="rId56">
                       <a:extLst>
                         <a:ext uri="{28A0092B-C50C-407E-A947-70E740481C1C}">
                           <a14:useLocalDpi xmlns:a14="http://schemas.microsoft.com/office/drawing/2010/main" val="0"/>
@@ -11729,6 +12022,7 @@
       </w:r>
     </w:p>
     <w:sectPr>
+      <w:footerReference w:type="default" r:id="rId57"/>
       <w:pgSz w:w="12240" w:h="15840"/>
       <w:pgMar w:top="1417" w:right="1701" w:bottom="1417" w:left="1701" w:header="708" w:footer="708" w:gutter="0"/>
       <w:pgNumType w:start="0"/>
@@ -11738,6 +12032,74 @@
     </w:sectPr>
   </w:body>
 </w:document>
+</file>
+
+<file path=word/endnotes.xml><?xml version="1.0" encoding="utf-8"?>
+<w:endnotes xmlns:wpc="http://schemas.microsoft.com/office/word/2010/wordprocessingCanvas" xmlns:mc="http://schemas.openxmlformats.org/markup-compatibility/2006" xmlns:o="urn:schemas-microsoft-com:office:office" xmlns:r="http://schemas.openxmlformats.org/officeDocument/2006/relationships" xmlns:m="http://schemas.openxmlformats.org/officeDocument/2006/math" xmlns:v="urn:schemas-microsoft-com:vml" xmlns:wp14="http://schemas.microsoft.com/office/word/2010/wordprocessingDrawing" xmlns:wp="http://schemas.openxmlformats.org/drawingml/2006/wordprocessingDrawing" xmlns:w10="urn:schemas-microsoft-com:office:word" xmlns:w="http://schemas.openxmlformats.org/wordprocessingml/2006/main" xmlns:w14="http://schemas.microsoft.com/office/word/2010/wordml" xmlns:w15="http://schemas.microsoft.com/office/word/2012/wordml" xmlns:wpg="http://schemas.microsoft.com/office/word/2010/wordprocessingGroup" xmlns:wpi="http://schemas.microsoft.com/office/word/2010/wordprocessingInk" xmlns:wne="http://schemas.microsoft.com/office/word/2006/wordml" xmlns:wps="http://schemas.microsoft.com/office/word/2010/wordprocessingShape" mc:Ignorable="w14 w15 wp14">
+  <w:endnote w:type="separator" w:id="-1">
+    <w:p>
+      <w:pPr>
+        <w:spacing w:after="0" w:line="240" w:lineRule="auto"/>
+      </w:pPr>
+      <w:r>
+        <w:separator/>
+      </w:r>
+    </w:p>
+  </w:endnote>
+  <w:endnote w:type="continuationSeparator" w:id="0">
+    <w:p>
+      <w:pPr>
+        <w:spacing w:after="0" w:line="240" w:lineRule="auto"/>
+      </w:pPr>
+      <w:r>
+        <w:continuationSeparator/>
+      </w:r>
+    </w:p>
+  </w:endnote>
+</w:endnotes>
+</file>
+
+<file path=word/footer1.xml><?xml version="1.0" encoding="utf-8"?>
+<w:ftr xmlns:wpc="http://schemas.microsoft.com/office/word/2010/wordprocessingCanvas" xmlns:mc="http://schemas.openxmlformats.org/markup-compatibility/2006" xmlns:o="urn:schemas-microsoft-com:office:office" xmlns:r="http://schemas.openxmlformats.org/officeDocument/2006/relationships" xmlns:m="http://schemas.openxmlformats.org/officeDocument/2006/math" xmlns:v="urn:schemas-microsoft-com:vml" xmlns:wp14="http://schemas.microsoft.com/office/word/2010/wordprocessingDrawing" xmlns:wp="http://schemas.openxmlformats.org/drawingml/2006/wordprocessingDrawing" xmlns:w10="urn:schemas-microsoft-com:office:word" xmlns:w="http://schemas.openxmlformats.org/wordprocessingml/2006/main" xmlns:w14="http://schemas.microsoft.com/office/word/2010/wordml" xmlns:w15="http://schemas.microsoft.com/office/word/2012/wordml" xmlns:wpg="http://schemas.microsoft.com/office/word/2010/wordprocessingGroup" xmlns:wpi="http://schemas.microsoft.com/office/word/2010/wordprocessingInk" xmlns:wne="http://schemas.microsoft.com/office/word/2006/wordml" xmlns:wps="http://schemas.microsoft.com/office/word/2010/wordprocessingShape" mc:Ignorable="w14 w15 wp14">
+  <w:p>
+    <w:pPr>
+      <w:pStyle w:val="Piedepgina"/>
+    </w:pPr>
+    <w:r>
+      <w:t>SS FEI</w:t>
+    </w:r>
+  </w:p>
+  <w:p>
+    <w:pPr>
+      <w:pStyle w:val="Piedepgina"/>
+    </w:pPr>
+  </w:p>
+</w:ftr>
+</file>
+
+<file path=word/footnotes.xml><?xml version="1.0" encoding="utf-8"?>
+<w:footnotes xmlns:wpc="http://schemas.microsoft.com/office/word/2010/wordprocessingCanvas" xmlns:mc="http://schemas.openxmlformats.org/markup-compatibility/2006" xmlns:o="urn:schemas-microsoft-com:office:office" xmlns:r="http://schemas.openxmlformats.org/officeDocument/2006/relationships" xmlns:m="http://schemas.openxmlformats.org/officeDocument/2006/math" xmlns:v="urn:schemas-microsoft-com:vml" xmlns:wp14="http://schemas.microsoft.com/office/word/2010/wordprocessingDrawing" xmlns:wp="http://schemas.openxmlformats.org/drawingml/2006/wordprocessingDrawing" xmlns:w10="urn:schemas-microsoft-com:office:word" xmlns:w="http://schemas.openxmlformats.org/wordprocessingml/2006/main" xmlns:w14="http://schemas.microsoft.com/office/word/2010/wordml" xmlns:w15="http://schemas.microsoft.com/office/word/2012/wordml" xmlns:wpg="http://schemas.microsoft.com/office/word/2010/wordprocessingGroup" xmlns:wpi="http://schemas.microsoft.com/office/word/2010/wordprocessingInk" xmlns:wne="http://schemas.microsoft.com/office/word/2006/wordml" xmlns:wps="http://schemas.microsoft.com/office/word/2010/wordprocessingShape" mc:Ignorable="w14 w15 wp14">
+  <w:footnote w:type="separator" w:id="-1">
+    <w:p>
+      <w:pPr>
+        <w:spacing w:after="0" w:line="240" w:lineRule="auto"/>
+      </w:pPr>
+      <w:r>
+        <w:separator/>
+      </w:r>
+    </w:p>
+  </w:footnote>
+  <w:footnote w:type="continuationSeparator" w:id="0">
+    <w:p>
+      <w:pPr>
+        <w:spacing w:after="0" w:line="240" w:lineRule="auto"/>
+      </w:pPr>
+      <w:r>
+        <w:continuationSeparator/>
+      </w:r>
+    </w:p>
+  </w:footnote>
+</w:footnotes>
 </file>
 
 <file path=word/numbering.xml><?xml version="1.0" encoding="utf-8"?>
@@ -14029,6 +14391,50 @@
       <w:ind w:left="440"/>
     </w:pPr>
   </w:style>
+  <w:style w:type="paragraph" w:styleId="Encabezado">
+    <w:name w:val="header"/>
+    <w:basedOn w:val="Normal"/>
+    <w:link w:val="EncabezadoCar"/>
+    <w:uiPriority w:val="99"/>
+    <w:unhideWhenUsed/>
+    <w:rsid w:val="00AB2448"/>
+    <w:pPr>
+      <w:tabs>
+        <w:tab w:val="center" w:pos="4419"/>
+        <w:tab w:val="right" w:pos="8838"/>
+      </w:tabs>
+      <w:spacing w:after="0" w:line="240" w:lineRule="auto"/>
+    </w:pPr>
+  </w:style>
+  <w:style w:type="character" w:customStyle="1" w:styleId="EncabezadoCar">
+    <w:name w:val="Encabezado Car"/>
+    <w:basedOn w:val="Fuentedeprrafopredeter"/>
+    <w:link w:val="Encabezado"/>
+    <w:uiPriority w:val="99"/>
+    <w:rsid w:val="00AB2448"/>
+  </w:style>
+  <w:style w:type="paragraph" w:styleId="Piedepgina">
+    <w:name w:val="footer"/>
+    <w:basedOn w:val="Normal"/>
+    <w:link w:val="PiedepginaCar"/>
+    <w:uiPriority w:val="99"/>
+    <w:unhideWhenUsed/>
+    <w:rsid w:val="00AB2448"/>
+    <w:pPr>
+      <w:tabs>
+        <w:tab w:val="center" w:pos="4419"/>
+        <w:tab w:val="right" w:pos="8838"/>
+      </w:tabs>
+      <w:spacing w:after="0" w:line="240" w:lineRule="auto"/>
+    </w:pPr>
+  </w:style>
+  <w:style w:type="character" w:customStyle="1" w:styleId="PiedepginaCar">
+    <w:name w:val="Pie de página Car"/>
+    <w:basedOn w:val="Fuentedeprrafopredeter"/>
+    <w:link w:val="Piedepgina"/>
+    <w:uiPriority w:val="99"/>
+    <w:rsid w:val="00AB2448"/>
+  </w:style>
 </w:styles>
 </file>
 
@@ -14184,6 +14590,8 @@
     <w:rsidRoot w:val="00AB0E45"/>
     <w:rsid w:val="002A2245"/>
     <w:rsid w:val="00716EE6"/>
+    <w:rsid w:val="00767CC2"/>
+    <w:rsid w:val="00A8073D"/>
     <w:rsid w:val="00AB0E45"/>
     <w:rsid w:val="00C06790"/>
     <w:rsid w:val="00DC773B"/>
@@ -14638,6 +15046,10 @@
     <w:name w:val="2B1CE683BC1F431297D1747D7FCD3F91"/>
     <w:rsid w:val="00AB0E45"/>
   </w:style>
+  <w:style w:type="paragraph" w:customStyle="1" w:styleId="9F1C447C4CCD447597BF5D8EA3A09DC7">
+    <w:name w:val="9F1C447C4CCD447597BF5D8EA3A09DC7"/>
+    <w:rsid w:val="00A8073D"/>
+  </w:style>
 </w:styles>
 </file>
 
@@ -14933,7 +15345,7 @@
 </file>
 
 <file path=customXml/itemProps2.xml><?xml version="1.0" encoding="utf-8"?>
-<ds:datastoreItem xmlns:ds="http://schemas.openxmlformats.org/officeDocument/2006/customXml" ds:itemID="{BD71937A-6FD0-47E9-8D68-8484155ADDFF}">
+<ds:datastoreItem xmlns:ds="http://schemas.openxmlformats.org/officeDocument/2006/customXml" ds:itemID="{56DAA3D2-9F36-4D3E-9EDC-0B04A7D32F86}">
   <ds:schemaRefs>
     <ds:schemaRef ds:uri="http://schemas.openxmlformats.org/officeDocument/2006/bibliography"/>
   </ds:schemaRefs>

</xml_diff>

<commit_message>
Entrega final con correcciones
Correcciones en caso de uso, diagrama de contexto y modelo de dominio.
</commit_message>
<xml_diff>
--- a/Sistema de Servicio Social FEI.docx
+++ b/Sistema de Servicio Social FEI.docx
@@ -160,7 +160,6 @@
             <w:dataBinding w:prefixMappings="xmlns:ns0='http://purl.org/dc/elements/1.1/' xmlns:ns1='http://schemas.openxmlformats.org/package/2006/metadata/core-properties' " w:xpath="/ns1:coreProperties[1]/ns0:subject[1]" w:storeItemID="{6C3C8BC8-F283-45AE-878A-BAB7291924A1}"/>
             <w:text/>
           </w:sdtPr>
-          <w:sdtEndPr/>
           <w:sdtContent>
             <w:p>
               <w:pPr>
@@ -275,7 +274,6 @@
                                     <w:calendar w:val="gregorian"/>
                                   </w:date>
                                 </w:sdtPr>
-                                <w:sdtEndPr/>
                                 <w:sdtContent>
                                   <w:p>
                                     <w:pPr>
@@ -322,7 +320,6 @@
                                     <w:dataBinding w:prefixMappings="xmlns:ns0='http://schemas.openxmlformats.org/officeDocument/2006/extended-properties' " w:xpath="/ns0:Properties[1]/ns0:Company[1]" w:storeItemID="{6668398D-A668-4E3E-A5EB-62B293D839F1}"/>
                                     <w:text/>
                                   </w:sdtPr>
-                                  <w:sdtEndPr/>
                                   <w:sdtContent>
                                     <w:r>
                                       <w:rPr>
@@ -353,7 +350,6 @@
                                     <w:dataBinding w:prefixMappings="xmlns:ns0='http://schemas.microsoft.com/office/2006/coverPageProps' " w:xpath="/ns0:CoverPageProperties[1]/ns0:CompanyAddress[1]" w:storeItemID="{55AF091B-3C7A-41E3-B477-F2FDAA23CFDA}"/>
                                     <w:text/>
                                   </w:sdtPr>
-                                  <w:sdtEndPr/>
                                   <w:sdtContent>
                                     <w:r>
                                       <w:rPr>
@@ -418,7 +414,6 @@
                               <w:calendar w:val="gregorian"/>
                             </w:date>
                           </w:sdtPr>
-                          <w:sdtEndPr/>
                           <w:sdtContent>
                             <w:p>
                               <w:pPr>
@@ -465,7 +460,6 @@
                               <w:dataBinding w:prefixMappings="xmlns:ns0='http://schemas.openxmlformats.org/officeDocument/2006/extended-properties' " w:xpath="/ns0:Properties[1]/ns0:Company[1]" w:storeItemID="{6668398D-A668-4E3E-A5EB-62B293D839F1}"/>
                               <w:text/>
                             </w:sdtPr>
-                            <w:sdtEndPr/>
                             <w:sdtContent>
                               <w:r>
                                 <w:rPr>
@@ -496,7 +490,6 @@
                               <w:dataBinding w:prefixMappings="xmlns:ns0='http://schemas.microsoft.com/office/2006/coverPageProps' " w:xpath="/ns0:CoverPageProperties[1]/ns0:CompanyAddress[1]" w:storeItemID="{55AF091B-3C7A-41E3-B477-F2FDAA23CFDA}"/>
                               <w:text/>
                             </w:sdtPr>
-                            <w:sdtEndPr/>
                             <w:sdtContent>
                               <w:r>
                                 <w:rPr>
@@ -583,7 +576,10 @@
         </w:p>
       </w:sdtContent>
     </w:sdt>
-    <w:p/>
+    <w:p>
+      <w:bookmarkStart w:id="0" w:name="_GoBack"/>
+      <w:bookmarkEnd w:id="0"/>
+    </w:p>
     <w:sdt>
       <w:sdtPr>
         <w:rPr>
@@ -638,7 +634,7 @@
           <w:r>
             <w:fldChar w:fldCharType="separate"/>
           </w:r>
-          <w:hyperlink w:anchor="_Toc436773741" w:history="1">
+          <w:hyperlink w:anchor="_Toc436920358" w:history="1">
             <w:r>
               <w:rPr>
                 <w:rStyle w:val="Hipervnculo"/>
@@ -665,7 +661,7 @@
                 <w:noProof/>
                 <w:webHidden/>
               </w:rPr>
-              <w:instrText xml:space="preserve"> PAGEREF _Toc436773741 \h </w:instrText>
+              <w:instrText xml:space="preserve"> PAGEREF _Toc436920358 \h </w:instrText>
             </w:r>
             <w:r>
               <w:rPr>
@@ -709,7 +705,7 @@
               <w:lang w:eastAsia="es-MX"/>
             </w:rPr>
           </w:pPr>
-          <w:hyperlink w:anchor="_Toc436773742" w:history="1">
+          <w:hyperlink w:anchor="_Toc436920359" w:history="1">
             <w:r>
               <w:rPr>
                 <w:rStyle w:val="Hipervnculo"/>
@@ -751,7 +747,7 @@
                 <w:noProof/>
                 <w:webHidden/>
               </w:rPr>
-              <w:instrText xml:space="preserve"> PAGEREF _Toc436773742 \h </w:instrText>
+              <w:instrText xml:space="preserve"> PAGEREF _Toc436920359 \h </w:instrText>
             </w:r>
             <w:r>
               <w:rPr>
@@ -795,7 +791,7 @@
               <w:lang w:eastAsia="es-MX"/>
             </w:rPr>
           </w:pPr>
-          <w:hyperlink w:anchor="_Toc436773743" w:history="1">
+          <w:hyperlink w:anchor="_Toc436920360" w:history="1">
             <w:r>
               <w:rPr>
                 <w:rStyle w:val="Hipervnculo"/>
@@ -837,7 +833,7 @@
                 <w:noProof/>
                 <w:webHidden/>
               </w:rPr>
-              <w:instrText xml:space="preserve"> PAGEREF _Toc436773743 \h </w:instrText>
+              <w:instrText xml:space="preserve"> PAGEREF _Toc436920360 \h </w:instrText>
             </w:r>
             <w:r>
               <w:rPr>
@@ -881,7 +877,7 @@
               <w:lang w:eastAsia="es-MX"/>
             </w:rPr>
           </w:pPr>
-          <w:hyperlink w:anchor="_Toc436773744" w:history="1">
+          <w:hyperlink w:anchor="_Toc436920361" w:history="1">
             <w:r>
               <w:rPr>
                 <w:rStyle w:val="Hipervnculo"/>
@@ -923,7 +919,7 @@
                 <w:noProof/>
                 <w:webHidden/>
               </w:rPr>
-              <w:instrText xml:space="preserve"> PAGEREF _Toc436773744 \h </w:instrText>
+              <w:instrText xml:space="preserve"> PAGEREF _Toc436920361 \h </w:instrText>
             </w:r>
             <w:r>
               <w:rPr>
@@ -967,7 +963,7 @@
               <w:lang w:eastAsia="es-MX"/>
             </w:rPr>
           </w:pPr>
-          <w:hyperlink w:anchor="_Toc436773745" w:history="1">
+          <w:hyperlink w:anchor="_Toc436920362" w:history="1">
             <w:r>
               <w:rPr>
                 <w:rStyle w:val="Hipervnculo"/>
@@ -1009,7 +1005,7 @@
                 <w:noProof/>
                 <w:webHidden/>
               </w:rPr>
-              <w:instrText xml:space="preserve"> PAGEREF _Toc436773745 \h </w:instrText>
+              <w:instrText xml:space="preserve"> PAGEREF _Toc436920362 \h </w:instrText>
             </w:r>
             <w:r>
               <w:rPr>
@@ -1053,7 +1049,7 @@
               <w:lang w:eastAsia="es-MX"/>
             </w:rPr>
           </w:pPr>
-          <w:hyperlink w:anchor="_Toc436773746" w:history="1">
+          <w:hyperlink w:anchor="_Toc436920363" w:history="1">
             <w:r>
               <w:rPr>
                 <w:rStyle w:val="Hipervnculo"/>
@@ -1095,7 +1091,7 @@
                 <w:noProof/>
                 <w:webHidden/>
               </w:rPr>
-              <w:instrText xml:space="preserve"> PAGEREF _Toc436773746 \h </w:instrText>
+              <w:instrText xml:space="preserve"> PAGEREF _Toc436920363 \h </w:instrText>
             </w:r>
             <w:r>
               <w:rPr>
@@ -1139,7 +1135,7 @@
               <w:lang w:eastAsia="es-MX"/>
             </w:rPr>
           </w:pPr>
-          <w:hyperlink w:anchor="_Toc436773747" w:history="1">
+          <w:hyperlink w:anchor="_Toc436920364" w:history="1">
             <w:r>
               <w:rPr>
                 <w:rStyle w:val="Hipervnculo"/>
@@ -1181,7 +1177,7 @@
                 <w:noProof/>
                 <w:webHidden/>
               </w:rPr>
-              <w:instrText xml:space="preserve"> PAGEREF _Toc436773747 \h </w:instrText>
+              <w:instrText xml:space="preserve"> PAGEREF _Toc436920364 \h </w:instrText>
             </w:r>
             <w:r>
               <w:rPr>
@@ -1225,7 +1221,7 @@
               <w:lang w:eastAsia="es-MX"/>
             </w:rPr>
           </w:pPr>
-          <w:hyperlink w:anchor="_Toc436773748" w:history="1">
+          <w:hyperlink w:anchor="_Toc436920365" w:history="1">
             <w:r>
               <w:rPr>
                 <w:rStyle w:val="Hipervnculo"/>
@@ -1267,7 +1263,7 @@
                 <w:noProof/>
                 <w:webHidden/>
               </w:rPr>
-              <w:instrText xml:space="preserve"> PAGEREF _Toc436773748 \h </w:instrText>
+              <w:instrText xml:space="preserve"> PAGEREF _Toc436920365 \h </w:instrText>
             </w:r>
             <w:r>
               <w:rPr>
@@ -1311,7 +1307,7 @@
               <w:lang w:eastAsia="es-MX"/>
             </w:rPr>
           </w:pPr>
-          <w:hyperlink w:anchor="_Toc436773749" w:history="1">
+          <w:hyperlink w:anchor="_Toc436920366" w:history="1">
             <w:r>
               <w:rPr>
                 <w:rStyle w:val="Hipervnculo"/>
@@ -1353,7 +1349,7 @@
                 <w:noProof/>
                 <w:webHidden/>
               </w:rPr>
-              <w:instrText xml:space="preserve"> PAGEREF _Toc436773749 \h </w:instrText>
+              <w:instrText xml:space="preserve"> PAGEREF _Toc436920366 \h </w:instrText>
             </w:r>
             <w:r>
               <w:rPr>
@@ -1397,7 +1393,7 @@
               <w:lang w:eastAsia="es-MX"/>
             </w:rPr>
           </w:pPr>
-          <w:hyperlink w:anchor="_Toc436773750" w:history="1">
+          <w:hyperlink w:anchor="_Toc436920367" w:history="1">
             <w:r>
               <w:rPr>
                 <w:rStyle w:val="Hipervnculo"/>
@@ -1418,7 +1414,7 @@
                 <w:rStyle w:val="Hipervnculo"/>
                 <w:noProof/>
               </w:rPr>
-              <w:t>Entorno de operación</w:t>
+              <w:t>Restricciones de implementación y diseño</w:t>
             </w:r>
             <w:r>
               <w:rPr>
@@ -1439,7 +1435,7 @@
                 <w:noProof/>
                 <w:webHidden/>
               </w:rPr>
-              <w:instrText xml:space="preserve"> PAGEREF _Toc436773750 \h </w:instrText>
+              <w:instrText xml:space="preserve"> PAGEREF _Toc436920367 \h </w:instrText>
             </w:r>
             <w:r>
               <w:rPr>
@@ -1483,7 +1479,7 @@
               <w:lang w:eastAsia="es-MX"/>
             </w:rPr>
           </w:pPr>
-          <w:hyperlink w:anchor="_Toc436773751" w:history="1">
+          <w:hyperlink w:anchor="_Toc436920368" w:history="1">
             <w:r>
               <w:rPr>
                 <w:rStyle w:val="Hipervnculo"/>
@@ -1504,7 +1500,7 @@
                 <w:rStyle w:val="Hipervnculo"/>
                 <w:noProof/>
               </w:rPr>
-              <w:t>Restricciones de implementación y diseño</w:t>
+              <w:t>Suposiciones y dependencias</w:t>
             </w:r>
             <w:r>
               <w:rPr>
@@ -1525,7 +1521,7 @@
                 <w:noProof/>
                 <w:webHidden/>
               </w:rPr>
-              <w:instrText xml:space="preserve"> PAGEREF _Toc436773751 \h </w:instrText>
+              <w:instrText xml:space="preserve"> PAGEREF _Toc436920368 \h </w:instrText>
             </w:r>
             <w:r>
               <w:rPr>
@@ -1546,6 +1542,92 @@
                 <w:webHidden/>
               </w:rPr>
               <w:t>7</w:t>
+            </w:r>
+            <w:r>
+              <w:rPr>
+                <w:noProof/>
+                <w:webHidden/>
+              </w:rPr>
+              <w:fldChar w:fldCharType="end"/>
+            </w:r>
+          </w:hyperlink>
+        </w:p>
+        <w:p>
+          <w:pPr>
+            <w:pStyle w:val="TDC1"/>
+            <w:tabs>
+              <w:tab w:val="left" w:pos="440"/>
+              <w:tab w:val="right" w:leader="dot" w:pos="8828"/>
+            </w:tabs>
+            <w:rPr>
+              <w:rFonts w:eastAsiaTheme="minorEastAsia"/>
+              <w:noProof/>
+              <w:lang w:eastAsia="es-MX"/>
+            </w:rPr>
+          </w:pPr>
+          <w:hyperlink w:anchor="_Toc436920369" w:history="1">
+            <w:r>
+              <w:rPr>
+                <w:rStyle w:val="Hipervnculo"/>
+                <w:noProof/>
+              </w:rPr>
+              <w:t>3.</w:t>
+            </w:r>
+            <w:r>
+              <w:rPr>
+                <w:rFonts w:eastAsiaTheme="minorEastAsia"/>
+                <w:noProof/>
+                <w:lang w:eastAsia="es-MX"/>
+              </w:rPr>
+              <w:tab/>
+            </w:r>
+            <w:r>
+              <w:rPr>
+                <w:rStyle w:val="Hipervnculo"/>
+                <w:noProof/>
+              </w:rPr>
+              <w:t>Características del sistema</w:t>
+            </w:r>
+            <w:r>
+              <w:rPr>
+                <w:noProof/>
+                <w:webHidden/>
+              </w:rPr>
+              <w:tab/>
+            </w:r>
+            <w:r>
+              <w:rPr>
+                <w:noProof/>
+                <w:webHidden/>
+              </w:rPr>
+              <w:fldChar w:fldCharType="begin"/>
+            </w:r>
+            <w:r>
+              <w:rPr>
+                <w:noProof/>
+                <w:webHidden/>
+              </w:rPr>
+              <w:instrText xml:space="preserve"> PAGEREF _Toc436920369 \h </w:instrText>
+            </w:r>
+            <w:r>
+              <w:rPr>
+                <w:noProof/>
+                <w:webHidden/>
+              </w:rPr>
+            </w:r>
+            <w:r>
+              <w:rPr>
+                <w:noProof/>
+                <w:webHidden/>
+              </w:rPr>
+              <w:fldChar w:fldCharType="separate"/>
+            </w:r>
+            <w:r>
+              <w:rPr>
+                <w:noProof/>
+                <w:webHidden/>
+              </w:rPr>
+              <w:t>8</w:t>
             </w:r>
             <w:r>
               <w:rPr>
@@ -1569,13 +1651,13 @@
               <w:lang w:eastAsia="es-MX"/>
             </w:rPr>
           </w:pPr>
-          <w:hyperlink w:anchor="_Toc436773752" w:history="1">
+          <w:hyperlink w:anchor="_Toc436920370" w:history="1">
             <w:r>
               <w:rPr>
                 <w:rStyle w:val="Hipervnculo"/>
                 <w:noProof/>
               </w:rPr>
-              <w:t>2.5</w:t>
+              <w:t>3.1</w:t>
             </w:r>
             <w:r>
               <w:rPr>
@@ -1590,7 +1672,7 @@
                 <w:rStyle w:val="Hipervnculo"/>
                 <w:noProof/>
               </w:rPr>
-              <w:t>Suposiciones y dependencias</w:t>
+              <w:t>Todos</w:t>
             </w:r>
             <w:r>
               <w:rPr>
@@ -1611,7 +1693,7 @@
                 <w:noProof/>
                 <w:webHidden/>
               </w:rPr>
-              <w:instrText xml:space="preserve"> PAGEREF _Toc436773752 \h </w:instrText>
+              <w:instrText xml:space="preserve"> PAGEREF _Toc436920370 \h </w:instrText>
             </w:r>
             <w:r>
               <w:rPr>
@@ -1631,7 +1713,437 @@
                 <w:noProof/>
                 <w:webHidden/>
               </w:rPr>
-              <w:t>7</w:t>
+              <w:t>8</w:t>
+            </w:r>
+            <w:r>
+              <w:rPr>
+                <w:noProof/>
+                <w:webHidden/>
+              </w:rPr>
+              <w:fldChar w:fldCharType="end"/>
+            </w:r>
+          </w:hyperlink>
+        </w:p>
+        <w:p>
+          <w:pPr>
+            <w:pStyle w:val="TDC2"/>
+            <w:tabs>
+              <w:tab w:val="left" w:pos="880"/>
+              <w:tab w:val="right" w:leader="dot" w:pos="8828"/>
+            </w:tabs>
+            <w:rPr>
+              <w:rFonts w:eastAsiaTheme="minorEastAsia"/>
+              <w:noProof/>
+              <w:lang w:eastAsia="es-MX"/>
+            </w:rPr>
+          </w:pPr>
+          <w:hyperlink w:anchor="_Toc436920371" w:history="1">
+            <w:r>
+              <w:rPr>
+                <w:rStyle w:val="Hipervnculo"/>
+                <w:noProof/>
+              </w:rPr>
+              <w:t>3.2</w:t>
+            </w:r>
+            <w:r>
+              <w:rPr>
+                <w:rFonts w:eastAsiaTheme="minorEastAsia"/>
+                <w:noProof/>
+                <w:lang w:eastAsia="es-MX"/>
+              </w:rPr>
+              <w:tab/>
+            </w:r>
+            <w:r>
+              <w:rPr>
+                <w:rStyle w:val="Hipervnculo"/>
+                <w:noProof/>
+              </w:rPr>
+              <w:t>Academia de Servicio Social y Experiencia Recepcional</w:t>
+            </w:r>
+            <w:r>
+              <w:rPr>
+                <w:noProof/>
+                <w:webHidden/>
+              </w:rPr>
+              <w:tab/>
+            </w:r>
+            <w:r>
+              <w:rPr>
+                <w:noProof/>
+                <w:webHidden/>
+              </w:rPr>
+              <w:fldChar w:fldCharType="begin"/>
+            </w:r>
+            <w:r>
+              <w:rPr>
+                <w:noProof/>
+                <w:webHidden/>
+              </w:rPr>
+              <w:instrText xml:space="preserve"> PAGEREF _Toc436920371 \h </w:instrText>
+            </w:r>
+            <w:r>
+              <w:rPr>
+                <w:noProof/>
+                <w:webHidden/>
+              </w:rPr>
+            </w:r>
+            <w:r>
+              <w:rPr>
+                <w:noProof/>
+                <w:webHidden/>
+              </w:rPr>
+              <w:fldChar w:fldCharType="separate"/>
+            </w:r>
+            <w:r>
+              <w:rPr>
+                <w:noProof/>
+                <w:webHidden/>
+              </w:rPr>
+              <w:t>8</w:t>
+            </w:r>
+            <w:r>
+              <w:rPr>
+                <w:noProof/>
+                <w:webHidden/>
+              </w:rPr>
+              <w:fldChar w:fldCharType="end"/>
+            </w:r>
+          </w:hyperlink>
+        </w:p>
+        <w:p>
+          <w:pPr>
+            <w:pStyle w:val="TDC2"/>
+            <w:tabs>
+              <w:tab w:val="left" w:pos="880"/>
+              <w:tab w:val="right" w:leader="dot" w:pos="8828"/>
+            </w:tabs>
+            <w:rPr>
+              <w:rFonts w:eastAsiaTheme="minorEastAsia"/>
+              <w:noProof/>
+              <w:lang w:eastAsia="es-MX"/>
+            </w:rPr>
+          </w:pPr>
+          <w:hyperlink w:anchor="_Toc436920372" w:history="1">
+            <w:r>
+              <w:rPr>
+                <w:rStyle w:val="Hipervnculo"/>
+                <w:noProof/>
+              </w:rPr>
+              <w:t>3.3</w:t>
+            </w:r>
+            <w:r>
+              <w:rPr>
+                <w:rFonts w:eastAsiaTheme="minorEastAsia"/>
+                <w:noProof/>
+                <w:lang w:eastAsia="es-MX"/>
+              </w:rPr>
+              <w:tab/>
+            </w:r>
+            <w:r>
+              <w:rPr>
+                <w:rStyle w:val="Hipervnculo"/>
+                <w:noProof/>
+              </w:rPr>
+              <w:t>Coordinación de Servicio Social y Experiencia Recepcional</w:t>
+            </w:r>
+            <w:r>
+              <w:rPr>
+                <w:noProof/>
+                <w:webHidden/>
+              </w:rPr>
+              <w:tab/>
+            </w:r>
+            <w:r>
+              <w:rPr>
+                <w:noProof/>
+                <w:webHidden/>
+              </w:rPr>
+              <w:fldChar w:fldCharType="begin"/>
+            </w:r>
+            <w:r>
+              <w:rPr>
+                <w:noProof/>
+                <w:webHidden/>
+              </w:rPr>
+              <w:instrText xml:space="preserve"> PAGEREF _Toc436920372 \h </w:instrText>
+            </w:r>
+            <w:r>
+              <w:rPr>
+                <w:noProof/>
+                <w:webHidden/>
+              </w:rPr>
+            </w:r>
+            <w:r>
+              <w:rPr>
+                <w:noProof/>
+                <w:webHidden/>
+              </w:rPr>
+              <w:fldChar w:fldCharType="separate"/>
+            </w:r>
+            <w:r>
+              <w:rPr>
+                <w:noProof/>
+                <w:webHidden/>
+              </w:rPr>
+              <w:t>8</w:t>
+            </w:r>
+            <w:r>
+              <w:rPr>
+                <w:noProof/>
+                <w:webHidden/>
+              </w:rPr>
+              <w:fldChar w:fldCharType="end"/>
+            </w:r>
+          </w:hyperlink>
+        </w:p>
+        <w:p>
+          <w:pPr>
+            <w:pStyle w:val="TDC2"/>
+            <w:tabs>
+              <w:tab w:val="left" w:pos="880"/>
+              <w:tab w:val="right" w:leader="dot" w:pos="8828"/>
+            </w:tabs>
+            <w:rPr>
+              <w:rFonts w:eastAsiaTheme="minorEastAsia"/>
+              <w:noProof/>
+              <w:lang w:eastAsia="es-MX"/>
+            </w:rPr>
+          </w:pPr>
+          <w:hyperlink w:anchor="_Toc436920373" w:history="1">
+            <w:r>
+              <w:rPr>
+                <w:rStyle w:val="Hipervnculo"/>
+                <w:noProof/>
+              </w:rPr>
+              <w:t>3.4</w:t>
+            </w:r>
+            <w:r>
+              <w:rPr>
+                <w:rFonts w:eastAsiaTheme="minorEastAsia"/>
+                <w:noProof/>
+                <w:lang w:eastAsia="es-MX"/>
+              </w:rPr>
+              <w:tab/>
+            </w:r>
+            <w:r>
+              <w:rPr>
+                <w:rStyle w:val="Hipervnculo"/>
+                <w:noProof/>
+              </w:rPr>
+              <w:t>Académico Titular de Servicio Social</w:t>
+            </w:r>
+            <w:r>
+              <w:rPr>
+                <w:noProof/>
+                <w:webHidden/>
+              </w:rPr>
+              <w:tab/>
+            </w:r>
+            <w:r>
+              <w:rPr>
+                <w:noProof/>
+                <w:webHidden/>
+              </w:rPr>
+              <w:fldChar w:fldCharType="begin"/>
+            </w:r>
+            <w:r>
+              <w:rPr>
+                <w:noProof/>
+                <w:webHidden/>
+              </w:rPr>
+              <w:instrText xml:space="preserve"> PAGEREF _Toc436920373 \h </w:instrText>
+            </w:r>
+            <w:r>
+              <w:rPr>
+                <w:noProof/>
+                <w:webHidden/>
+              </w:rPr>
+            </w:r>
+            <w:r>
+              <w:rPr>
+                <w:noProof/>
+                <w:webHidden/>
+              </w:rPr>
+              <w:fldChar w:fldCharType="separate"/>
+            </w:r>
+            <w:r>
+              <w:rPr>
+                <w:noProof/>
+                <w:webHidden/>
+              </w:rPr>
+              <w:t>9</w:t>
+            </w:r>
+            <w:r>
+              <w:rPr>
+                <w:noProof/>
+                <w:webHidden/>
+              </w:rPr>
+              <w:fldChar w:fldCharType="end"/>
+            </w:r>
+          </w:hyperlink>
+        </w:p>
+        <w:p>
+          <w:pPr>
+            <w:pStyle w:val="TDC2"/>
+            <w:tabs>
+              <w:tab w:val="left" w:pos="880"/>
+              <w:tab w:val="right" w:leader="dot" w:pos="8828"/>
+            </w:tabs>
+            <w:rPr>
+              <w:rFonts w:eastAsiaTheme="minorEastAsia"/>
+              <w:noProof/>
+              <w:lang w:eastAsia="es-MX"/>
+            </w:rPr>
+          </w:pPr>
+          <w:hyperlink w:anchor="_Toc436920374" w:history="1">
+            <w:r>
+              <w:rPr>
+                <w:rStyle w:val="Hipervnculo"/>
+                <w:noProof/>
+              </w:rPr>
+              <w:t>3.5</w:t>
+            </w:r>
+            <w:r>
+              <w:rPr>
+                <w:rFonts w:eastAsiaTheme="minorEastAsia"/>
+                <w:noProof/>
+                <w:lang w:eastAsia="es-MX"/>
+              </w:rPr>
+              <w:tab/>
+            </w:r>
+            <w:r>
+              <w:rPr>
+                <w:rStyle w:val="Hipervnculo"/>
+                <w:noProof/>
+              </w:rPr>
+              <w:t>Alumno</w:t>
+            </w:r>
+            <w:r>
+              <w:rPr>
+                <w:noProof/>
+                <w:webHidden/>
+              </w:rPr>
+              <w:tab/>
+            </w:r>
+            <w:r>
+              <w:rPr>
+                <w:noProof/>
+                <w:webHidden/>
+              </w:rPr>
+              <w:fldChar w:fldCharType="begin"/>
+            </w:r>
+            <w:r>
+              <w:rPr>
+                <w:noProof/>
+                <w:webHidden/>
+              </w:rPr>
+              <w:instrText xml:space="preserve"> PAGEREF _Toc436920374 \h </w:instrText>
+            </w:r>
+            <w:r>
+              <w:rPr>
+                <w:noProof/>
+                <w:webHidden/>
+              </w:rPr>
+            </w:r>
+            <w:r>
+              <w:rPr>
+                <w:noProof/>
+                <w:webHidden/>
+              </w:rPr>
+              <w:fldChar w:fldCharType="separate"/>
+            </w:r>
+            <w:r>
+              <w:rPr>
+                <w:noProof/>
+                <w:webHidden/>
+              </w:rPr>
+              <w:t>9</w:t>
+            </w:r>
+            <w:r>
+              <w:rPr>
+                <w:noProof/>
+                <w:webHidden/>
+              </w:rPr>
+              <w:fldChar w:fldCharType="end"/>
+            </w:r>
+          </w:hyperlink>
+        </w:p>
+        <w:p>
+          <w:pPr>
+            <w:pStyle w:val="TDC2"/>
+            <w:tabs>
+              <w:tab w:val="left" w:pos="880"/>
+              <w:tab w:val="right" w:leader="dot" w:pos="8828"/>
+            </w:tabs>
+            <w:rPr>
+              <w:rFonts w:eastAsiaTheme="minorEastAsia"/>
+              <w:noProof/>
+              <w:lang w:eastAsia="es-MX"/>
+            </w:rPr>
+          </w:pPr>
+          <w:hyperlink w:anchor="_Toc436920375" w:history="1">
+            <w:r>
+              <w:rPr>
+                <w:rStyle w:val="Hipervnculo"/>
+                <w:noProof/>
+              </w:rPr>
+              <w:t>3.6</w:t>
+            </w:r>
+            <w:r>
+              <w:rPr>
+                <w:rFonts w:eastAsiaTheme="minorEastAsia"/>
+                <w:noProof/>
+                <w:lang w:eastAsia="es-MX"/>
+              </w:rPr>
+              <w:tab/>
+            </w:r>
+            <w:r>
+              <w:rPr>
+                <w:rStyle w:val="Hipervnculo"/>
+                <w:noProof/>
+              </w:rPr>
+              <w:t>Titular de Dependencia</w:t>
+            </w:r>
+            <w:r>
+              <w:rPr>
+                <w:noProof/>
+                <w:webHidden/>
+              </w:rPr>
+              <w:tab/>
+            </w:r>
+            <w:r>
+              <w:rPr>
+                <w:noProof/>
+                <w:webHidden/>
+              </w:rPr>
+              <w:fldChar w:fldCharType="begin"/>
+            </w:r>
+            <w:r>
+              <w:rPr>
+                <w:noProof/>
+                <w:webHidden/>
+              </w:rPr>
+              <w:instrText xml:space="preserve"> PAGEREF _Toc436920375 \h </w:instrText>
+            </w:r>
+            <w:r>
+              <w:rPr>
+                <w:noProof/>
+                <w:webHidden/>
+              </w:rPr>
+            </w:r>
+            <w:r>
+              <w:rPr>
+                <w:noProof/>
+                <w:webHidden/>
+              </w:rPr>
+              <w:fldChar w:fldCharType="separate"/>
+            </w:r>
+            <w:r>
+              <w:rPr>
+                <w:noProof/>
+                <w:webHidden/>
+              </w:rPr>
+              <w:t>9</w:t>
             </w:r>
             <w:r>
               <w:rPr>
@@ -1655,13 +2167,13 @@
               <w:lang w:eastAsia="es-MX"/>
             </w:rPr>
           </w:pPr>
-          <w:hyperlink w:anchor="_Toc436773753" w:history="1">
+          <w:hyperlink w:anchor="_Toc436920376" w:history="1">
             <w:r>
               <w:rPr>
                 <w:rStyle w:val="Hipervnculo"/>
                 <w:noProof/>
               </w:rPr>
-              <w:t>3.</w:t>
+              <w:t>4.</w:t>
             </w:r>
             <w:r>
               <w:rPr>
@@ -1676,7 +2188,7 @@
                 <w:rStyle w:val="Hipervnculo"/>
                 <w:noProof/>
               </w:rPr>
-              <w:t>Características del sistema</w:t>
+              <w:t>Atributos de calidad</w:t>
             </w:r>
             <w:r>
               <w:rPr>
@@ -1697,7 +2209,7 @@
                 <w:noProof/>
                 <w:webHidden/>
               </w:rPr>
-              <w:instrText xml:space="preserve"> PAGEREF _Toc436773753 \h </w:instrText>
+              <w:instrText xml:space="preserve"> PAGEREF _Toc436920376 \h </w:instrText>
             </w:r>
             <w:r>
               <w:rPr>
@@ -1717,7 +2229,7 @@
                 <w:noProof/>
                 <w:webHidden/>
               </w:rPr>
-              <w:t>8</w:t>
+              <w:t>10</w:t>
             </w:r>
             <w:r>
               <w:rPr>
@@ -1741,13 +2253,13 @@
               <w:lang w:eastAsia="es-MX"/>
             </w:rPr>
           </w:pPr>
-          <w:hyperlink w:anchor="_Toc436773754" w:history="1">
+          <w:hyperlink w:anchor="_Toc436920377" w:history="1">
             <w:r>
               <w:rPr>
                 <w:rStyle w:val="Hipervnculo"/>
                 <w:noProof/>
               </w:rPr>
-              <w:t>3.1</w:t>
+              <w:t>4.1</w:t>
             </w:r>
             <w:r>
               <w:rPr>
@@ -1762,7 +2274,7 @@
                 <w:rStyle w:val="Hipervnculo"/>
                 <w:noProof/>
               </w:rPr>
-              <w:t>Todos</w:t>
+              <w:t>Requerimientos del producto</w:t>
             </w:r>
             <w:r>
               <w:rPr>
@@ -1783,7 +2295,7 @@
                 <w:noProof/>
                 <w:webHidden/>
               </w:rPr>
-              <w:instrText xml:space="preserve"> PAGEREF _Toc436773754 \h </w:instrText>
+              <w:instrText xml:space="preserve"> PAGEREF _Toc436920377 \h </w:instrText>
             </w:r>
             <w:r>
               <w:rPr>
@@ -1803,7 +2315,7 @@
                 <w:noProof/>
                 <w:webHidden/>
               </w:rPr>
-              <w:t>8</w:t>
+              <w:t>10</w:t>
             </w:r>
             <w:r>
               <w:rPr>
@@ -1827,13 +2339,13 @@
               <w:lang w:eastAsia="es-MX"/>
             </w:rPr>
           </w:pPr>
-          <w:hyperlink w:anchor="_Toc436773755" w:history="1">
+          <w:hyperlink w:anchor="_Toc436920378" w:history="1">
             <w:r>
               <w:rPr>
                 <w:rStyle w:val="Hipervnculo"/>
                 <w:noProof/>
               </w:rPr>
-              <w:t>3.2</w:t>
+              <w:t>4.2</w:t>
             </w:r>
             <w:r>
               <w:rPr>
@@ -1848,7 +2360,7 @@
                 <w:rStyle w:val="Hipervnculo"/>
                 <w:noProof/>
               </w:rPr>
-              <w:t>Academia de Servicio Social y Experiencia Recepcional</w:t>
+              <w:t>Requerimientos organizacionales</w:t>
             </w:r>
             <w:r>
               <w:rPr>
@@ -1869,7 +2381,7 @@
                 <w:noProof/>
                 <w:webHidden/>
               </w:rPr>
-              <w:instrText xml:space="preserve"> PAGEREF _Toc436773755 \h </w:instrText>
+              <w:instrText xml:space="preserve"> PAGEREF _Toc436920378 \h </w:instrText>
             </w:r>
             <w:r>
               <w:rPr>
@@ -1889,7 +2401,7 @@
                 <w:noProof/>
                 <w:webHidden/>
               </w:rPr>
-              <w:t>8</w:t>
+              <w:t>10</w:t>
             </w:r>
             <w:r>
               <w:rPr>
@@ -1913,13 +2425,13 @@
               <w:lang w:eastAsia="es-MX"/>
             </w:rPr>
           </w:pPr>
-          <w:hyperlink w:anchor="_Toc436773756" w:history="1">
+          <w:hyperlink w:anchor="_Toc436920379" w:history="1">
             <w:r>
               <w:rPr>
                 <w:rStyle w:val="Hipervnculo"/>
                 <w:noProof/>
               </w:rPr>
-              <w:t>3.3</w:t>
+              <w:t>4.3</w:t>
             </w:r>
             <w:r>
               <w:rPr>
@@ -1934,7 +2446,7 @@
                 <w:rStyle w:val="Hipervnculo"/>
                 <w:noProof/>
               </w:rPr>
-              <w:t>Coordinación de Servicio Social y Experiencia Recepcional</w:t>
+              <w:t>Requerimientos externos</w:t>
             </w:r>
             <w:r>
               <w:rPr>
@@ -1955,609 +2467,7 @@
                 <w:noProof/>
                 <w:webHidden/>
               </w:rPr>
-              <w:instrText xml:space="preserve"> PAGEREF _Toc436773756 \h </w:instrText>
-            </w:r>
-            <w:r>
-              <w:rPr>
-                <w:noProof/>
-                <w:webHidden/>
-              </w:rPr>
-            </w:r>
-            <w:r>
-              <w:rPr>
-                <w:noProof/>
-                <w:webHidden/>
-              </w:rPr>
-              <w:fldChar w:fldCharType="separate"/>
-            </w:r>
-            <w:r>
-              <w:rPr>
-                <w:noProof/>
-                <w:webHidden/>
-              </w:rPr>
-              <w:t>8</w:t>
-            </w:r>
-            <w:r>
-              <w:rPr>
-                <w:noProof/>
-                <w:webHidden/>
-              </w:rPr>
-              <w:fldChar w:fldCharType="end"/>
-            </w:r>
-          </w:hyperlink>
-        </w:p>
-        <w:p>
-          <w:pPr>
-            <w:pStyle w:val="TDC2"/>
-            <w:tabs>
-              <w:tab w:val="left" w:pos="880"/>
-              <w:tab w:val="right" w:leader="dot" w:pos="8828"/>
-            </w:tabs>
-            <w:rPr>
-              <w:rFonts w:eastAsiaTheme="minorEastAsia"/>
-              <w:noProof/>
-              <w:lang w:eastAsia="es-MX"/>
-            </w:rPr>
-          </w:pPr>
-          <w:hyperlink w:anchor="_Toc436773757" w:history="1">
-            <w:r>
-              <w:rPr>
-                <w:rStyle w:val="Hipervnculo"/>
-                <w:noProof/>
-              </w:rPr>
-              <w:t>3.4</w:t>
-            </w:r>
-            <w:r>
-              <w:rPr>
-                <w:rFonts w:eastAsiaTheme="minorEastAsia"/>
-                <w:noProof/>
-                <w:lang w:eastAsia="es-MX"/>
-              </w:rPr>
-              <w:tab/>
-            </w:r>
-            <w:r>
-              <w:rPr>
-                <w:rStyle w:val="Hipervnculo"/>
-                <w:noProof/>
-              </w:rPr>
-              <w:t>Académico Titular de Servicio Social</w:t>
-            </w:r>
-            <w:r>
-              <w:rPr>
-                <w:noProof/>
-                <w:webHidden/>
-              </w:rPr>
-              <w:tab/>
-            </w:r>
-            <w:r>
-              <w:rPr>
-                <w:noProof/>
-                <w:webHidden/>
-              </w:rPr>
-              <w:fldChar w:fldCharType="begin"/>
-            </w:r>
-            <w:r>
-              <w:rPr>
-                <w:noProof/>
-                <w:webHidden/>
-              </w:rPr>
-              <w:instrText xml:space="preserve"> PAGEREF _Toc436773757 \h </w:instrText>
-            </w:r>
-            <w:r>
-              <w:rPr>
-                <w:noProof/>
-                <w:webHidden/>
-              </w:rPr>
-            </w:r>
-            <w:r>
-              <w:rPr>
-                <w:noProof/>
-                <w:webHidden/>
-              </w:rPr>
-              <w:fldChar w:fldCharType="separate"/>
-            </w:r>
-            <w:r>
-              <w:rPr>
-                <w:noProof/>
-                <w:webHidden/>
-              </w:rPr>
-              <w:t>9</w:t>
-            </w:r>
-            <w:r>
-              <w:rPr>
-                <w:noProof/>
-                <w:webHidden/>
-              </w:rPr>
-              <w:fldChar w:fldCharType="end"/>
-            </w:r>
-          </w:hyperlink>
-        </w:p>
-        <w:p>
-          <w:pPr>
-            <w:pStyle w:val="TDC2"/>
-            <w:tabs>
-              <w:tab w:val="left" w:pos="880"/>
-              <w:tab w:val="right" w:leader="dot" w:pos="8828"/>
-            </w:tabs>
-            <w:rPr>
-              <w:rFonts w:eastAsiaTheme="minorEastAsia"/>
-              <w:noProof/>
-              <w:lang w:eastAsia="es-MX"/>
-            </w:rPr>
-          </w:pPr>
-          <w:hyperlink w:anchor="_Toc436773758" w:history="1">
-            <w:r>
-              <w:rPr>
-                <w:rStyle w:val="Hipervnculo"/>
-                <w:noProof/>
-              </w:rPr>
-              <w:t>3.5</w:t>
-            </w:r>
-            <w:r>
-              <w:rPr>
-                <w:rFonts w:eastAsiaTheme="minorEastAsia"/>
-                <w:noProof/>
-                <w:lang w:eastAsia="es-MX"/>
-              </w:rPr>
-              <w:tab/>
-            </w:r>
-            <w:r>
-              <w:rPr>
-                <w:rStyle w:val="Hipervnculo"/>
-                <w:noProof/>
-              </w:rPr>
-              <w:t>Alumno</w:t>
-            </w:r>
-            <w:r>
-              <w:rPr>
-                <w:noProof/>
-                <w:webHidden/>
-              </w:rPr>
-              <w:tab/>
-            </w:r>
-            <w:r>
-              <w:rPr>
-                <w:noProof/>
-                <w:webHidden/>
-              </w:rPr>
-              <w:fldChar w:fldCharType="begin"/>
-            </w:r>
-            <w:r>
-              <w:rPr>
-                <w:noProof/>
-                <w:webHidden/>
-              </w:rPr>
-              <w:instrText xml:space="preserve"> PAGEREF _Toc436773758 \h </w:instrText>
-            </w:r>
-            <w:r>
-              <w:rPr>
-                <w:noProof/>
-                <w:webHidden/>
-              </w:rPr>
-            </w:r>
-            <w:r>
-              <w:rPr>
-                <w:noProof/>
-                <w:webHidden/>
-              </w:rPr>
-              <w:fldChar w:fldCharType="separate"/>
-            </w:r>
-            <w:r>
-              <w:rPr>
-                <w:noProof/>
-                <w:webHidden/>
-              </w:rPr>
-              <w:t>9</w:t>
-            </w:r>
-            <w:r>
-              <w:rPr>
-                <w:noProof/>
-                <w:webHidden/>
-              </w:rPr>
-              <w:fldChar w:fldCharType="end"/>
-            </w:r>
-          </w:hyperlink>
-        </w:p>
-        <w:p>
-          <w:pPr>
-            <w:pStyle w:val="TDC2"/>
-            <w:tabs>
-              <w:tab w:val="left" w:pos="880"/>
-              <w:tab w:val="right" w:leader="dot" w:pos="8828"/>
-            </w:tabs>
-            <w:rPr>
-              <w:rFonts w:eastAsiaTheme="minorEastAsia"/>
-              <w:noProof/>
-              <w:lang w:eastAsia="es-MX"/>
-            </w:rPr>
-          </w:pPr>
-          <w:hyperlink w:anchor="_Toc436773759" w:history="1">
-            <w:r>
-              <w:rPr>
-                <w:rStyle w:val="Hipervnculo"/>
-                <w:noProof/>
-              </w:rPr>
-              <w:t>3.6</w:t>
-            </w:r>
-            <w:r>
-              <w:rPr>
-                <w:rFonts w:eastAsiaTheme="minorEastAsia"/>
-                <w:noProof/>
-                <w:lang w:eastAsia="es-MX"/>
-              </w:rPr>
-              <w:tab/>
-            </w:r>
-            <w:r>
-              <w:rPr>
-                <w:rStyle w:val="Hipervnculo"/>
-                <w:noProof/>
-              </w:rPr>
-              <w:t>Titular de Dependencia</w:t>
-            </w:r>
-            <w:r>
-              <w:rPr>
-                <w:noProof/>
-                <w:webHidden/>
-              </w:rPr>
-              <w:tab/>
-            </w:r>
-            <w:r>
-              <w:rPr>
-                <w:noProof/>
-                <w:webHidden/>
-              </w:rPr>
-              <w:fldChar w:fldCharType="begin"/>
-            </w:r>
-            <w:r>
-              <w:rPr>
-                <w:noProof/>
-                <w:webHidden/>
-              </w:rPr>
-              <w:instrText xml:space="preserve"> PAGEREF _Toc436773759 \h </w:instrText>
-            </w:r>
-            <w:r>
-              <w:rPr>
-                <w:noProof/>
-                <w:webHidden/>
-              </w:rPr>
-            </w:r>
-            <w:r>
-              <w:rPr>
-                <w:noProof/>
-                <w:webHidden/>
-              </w:rPr>
-              <w:fldChar w:fldCharType="separate"/>
-            </w:r>
-            <w:r>
-              <w:rPr>
-                <w:noProof/>
-                <w:webHidden/>
-              </w:rPr>
-              <w:t>9</w:t>
-            </w:r>
-            <w:r>
-              <w:rPr>
-                <w:noProof/>
-                <w:webHidden/>
-              </w:rPr>
-              <w:fldChar w:fldCharType="end"/>
-            </w:r>
-          </w:hyperlink>
-        </w:p>
-        <w:p>
-          <w:pPr>
-            <w:pStyle w:val="TDC1"/>
-            <w:tabs>
-              <w:tab w:val="left" w:pos="440"/>
-              <w:tab w:val="right" w:leader="dot" w:pos="8828"/>
-            </w:tabs>
-            <w:rPr>
-              <w:rFonts w:eastAsiaTheme="minorEastAsia"/>
-              <w:noProof/>
-              <w:lang w:eastAsia="es-MX"/>
-            </w:rPr>
-          </w:pPr>
-          <w:hyperlink w:anchor="_Toc436773760" w:history="1">
-            <w:r>
-              <w:rPr>
-                <w:rStyle w:val="Hipervnculo"/>
-                <w:noProof/>
-              </w:rPr>
-              <w:t>4.</w:t>
-            </w:r>
-            <w:r>
-              <w:rPr>
-                <w:rFonts w:eastAsiaTheme="minorEastAsia"/>
-                <w:noProof/>
-                <w:lang w:eastAsia="es-MX"/>
-              </w:rPr>
-              <w:tab/>
-            </w:r>
-            <w:r>
-              <w:rPr>
-                <w:rStyle w:val="Hipervnculo"/>
-                <w:noProof/>
-              </w:rPr>
-              <w:t>Atributos de calidad</w:t>
-            </w:r>
-            <w:r>
-              <w:rPr>
-                <w:noProof/>
-                <w:webHidden/>
-              </w:rPr>
-              <w:tab/>
-            </w:r>
-            <w:r>
-              <w:rPr>
-                <w:noProof/>
-                <w:webHidden/>
-              </w:rPr>
-              <w:fldChar w:fldCharType="begin"/>
-            </w:r>
-            <w:r>
-              <w:rPr>
-                <w:noProof/>
-                <w:webHidden/>
-              </w:rPr>
-              <w:instrText xml:space="preserve"> PAGEREF _Toc436773760 \h </w:instrText>
-            </w:r>
-            <w:r>
-              <w:rPr>
-                <w:noProof/>
-                <w:webHidden/>
-              </w:rPr>
-            </w:r>
-            <w:r>
-              <w:rPr>
-                <w:noProof/>
-                <w:webHidden/>
-              </w:rPr>
-              <w:fldChar w:fldCharType="separate"/>
-            </w:r>
-            <w:r>
-              <w:rPr>
-                <w:noProof/>
-                <w:webHidden/>
-              </w:rPr>
-              <w:t>10</w:t>
-            </w:r>
-            <w:r>
-              <w:rPr>
-                <w:noProof/>
-                <w:webHidden/>
-              </w:rPr>
-              <w:fldChar w:fldCharType="end"/>
-            </w:r>
-          </w:hyperlink>
-        </w:p>
-        <w:p>
-          <w:pPr>
-            <w:pStyle w:val="TDC2"/>
-            <w:tabs>
-              <w:tab w:val="left" w:pos="880"/>
-              <w:tab w:val="right" w:leader="dot" w:pos="8828"/>
-            </w:tabs>
-            <w:rPr>
-              <w:rFonts w:eastAsiaTheme="minorEastAsia"/>
-              <w:noProof/>
-              <w:lang w:eastAsia="es-MX"/>
-            </w:rPr>
-          </w:pPr>
-          <w:hyperlink w:anchor="_Toc436773761" w:history="1">
-            <w:r>
-              <w:rPr>
-                <w:rStyle w:val="Hipervnculo"/>
-                <w:noProof/>
-              </w:rPr>
-              <w:t>4.1</w:t>
-            </w:r>
-            <w:r>
-              <w:rPr>
-                <w:rFonts w:eastAsiaTheme="minorEastAsia"/>
-                <w:noProof/>
-                <w:lang w:eastAsia="es-MX"/>
-              </w:rPr>
-              <w:tab/>
-            </w:r>
-            <w:r>
-              <w:rPr>
-                <w:rStyle w:val="Hipervnculo"/>
-                <w:noProof/>
-              </w:rPr>
-              <w:t>Requerimientos del producto</w:t>
-            </w:r>
-            <w:r>
-              <w:rPr>
-                <w:noProof/>
-                <w:webHidden/>
-              </w:rPr>
-              <w:tab/>
-            </w:r>
-            <w:r>
-              <w:rPr>
-                <w:noProof/>
-                <w:webHidden/>
-              </w:rPr>
-              <w:fldChar w:fldCharType="begin"/>
-            </w:r>
-            <w:r>
-              <w:rPr>
-                <w:noProof/>
-                <w:webHidden/>
-              </w:rPr>
-              <w:instrText xml:space="preserve"> PAGEREF _Toc436773761 \h </w:instrText>
-            </w:r>
-            <w:r>
-              <w:rPr>
-                <w:noProof/>
-                <w:webHidden/>
-              </w:rPr>
-            </w:r>
-            <w:r>
-              <w:rPr>
-                <w:noProof/>
-                <w:webHidden/>
-              </w:rPr>
-              <w:fldChar w:fldCharType="separate"/>
-            </w:r>
-            <w:r>
-              <w:rPr>
-                <w:noProof/>
-                <w:webHidden/>
-              </w:rPr>
-              <w:t>10</w:t>
-            </w:r>
-            <w:r>
-              <w:rPr>
-                <w:noProof/>
-                <w:webHidden/>
-              </w:rPr>
-              <w:fldChar w:fldCharType="end"/>
-            </w:r>
-          </w:hyperlink>
-        </w:p>
-        <w:p>
-          <w:pPr>
-            <w:pStyle w:val="TDC2"/>
-            <w:tabs>
-              <w:tab w:val="left" w:pos="880"/>
-              <w:tab w:val="right" w:leader="dot" w:pos="8828"/>
-            </w:tabs>
-            <w:rPr>
-              <w:rFonts w:eastAsiaTheme="minorEastAsia"/>
-              <w:noProof/>
-              <w:lang w:eastAsia="es-MX"/>
-            </w:rPr>
-          </w:pPr>
-          <w:hyperlink w:anchor="_Toc436773762" w:history="1">
-            <w:r>
-              <w:rPr>
-                <w:rStyle w:val="Hipervnculo"/>
-                <w:noProof/>
-              </w:rPr>
-              <w:t>4.2</w:t>
-            </w:r>
-            <w:r>
-              <w:rPr>
-                <w:rFonts w:eastAsiaTheme="minorEastAsia"/>
-                <w:noProof/>
-                <w:lang w:eastAsia="es-MX"/>
-              </w:rPr>
-              <w:tab/>
-            </w:r>
-            <w:r>
-              <w:rPr>
-                <w:rStyle w:val="Hipervnculo"/>
-                <w:noProof/>
-              </w:rPr>
-              <w:t>Requerimientos organizacionales</w:t>
-            </w:r>
-            <w:r>
-              <w:rPr>
-                <w:noProof/>
-                <w:webHidden/>
-              </w:rPr>
-              <w:tab/>
-            </w:r>
-            <w:r>
-              <w:rPr>
-                <w:noProof/>
-                <w:webHidden/>
-              </w:rPr>
-              <w:fldChar w:fldCharType="begin"/>
-            </w:r>
-            <w:r>
-              <w:rPr>
-                <w:noProof/>
-                <w:webHidden/>
-              </w:rPr>
-              <w:instrText xml:space="preserve"> PAGEREF _Toc436773762 \h </w:instrText>
-            </w:r>
-            <w:r>
-              <w:rPr>
-                <w:noProof/>
-                <w:webHidden/>
-              </w:rPr>
-            </w:r>
-            <w:r>
-              <w:rPr>
-                <w:noProof/>
-                <w:webHidden/>
-              </w:rPr>
-              <w:fldChar w:fldCharType="separate"/>
-            </w:r>
-            <w:r>
-              <w:rPr>
-                <w:noProof/>
-                <w:webHidden/>
-              </w:rPr>
-              <w:t>10</w:t>
-            </w:r>
-            <w:r>
-              <w:rPr>
-                <w:noProof/>
-                <w:webHidden/>
-              </w:rPr>
-              <w:fldChar w:fldCharType="end"/>
-            </w:r>
-          </w:hyperlink>
-        </w:p>
-        <w:p>
-          <w:pPr>
-            <w:pStyle w:val="TDC2"/>
-            <w:tabs>
-              <w:tab w:val="left" w:pos="880"/>
-              <w:tab w:val="right" w:leader="dot" w:pos="8828"/>
-            </w:tabs>
-            <w:rPr>
-              <w:rFonts w:eastAsiaTheme="minorEastAsia"/>
-              <w:noProof/>
-              <w:lang w:eastAsia="es-MX"/>
-            </w:rPr>
-          </w:pPr>
-          <w:hyperlink w:anchor="_Toc436773763" w:history="1">
-            <w:r>
-              <w:rPr>
-                <w:rStyle w:val="Hipervnculo"/>
-                <w:noProof/>
-              </w:rPr>
-              <w:t>4.3</w:t>
-            </w:r>
-            <w:r>
-              <w:rPr>
-                <w:rFonts w:eastAsiaTheme="minorEastAsia"/>
-                <w:noProof/>
-                <w:lang w:eastAsia="es-MX"/>
-              </w:rPr>
-              <w:tab/>
-            </w:r>
-            <w:r>
-              <w:rPr>
-                <w:rStyle w:val="Hipervnculo"/>
-                <w:noProof/>
-              </w:rPr>
-              <w:t>Requerimientos externos</w:t>
-            </w:r>
-            <w:r>
-              <w:rPr>
-                <w:noProof/>
-                <w:webHidden/>
-              </w:rPr>
-              <w:tab/>
-            </w:r>
-            <w:r>
-              <w:rPr>
-                <w:noProof/>
-                <w:webHidden/>
-              </w:rPr>
-              <w:fldChar w:fldCharType="begin"/>
-            </w:r>
-            <w:r>
-              <w:rPr>
-                <w:noProof/>
-                <w:webHidden/>
-              </w:rPr>
-              <w:instrText xml:space="preserve"> PAGEREF _Toc436773763 \h </w:instrText>
+              <w:instrText xml:space="preserve"> PAGEREF _Toc436920379 \h </w:instrText>
             </w:r>
             <w:r>
               <w:rPr>
@@ -2600,7 +2510,7 @@
               <w:lang w:eastAsia="es-MX"/>
             </w:rPr>
           </w:pPr>
-          <w:hyperlink w:anchor="_Toc436773764" w:history="1">
+          <w:hyperlink w:anchor="_Toc436920380" w:history="1">
             <w:r>
               <w:rPr>
                 <w:rStyle w:val="Hipervnculo"/>
@@ -2627,7 +2537,7 @@
                 <w:noProof/>
                 <w:webHidden/>
               </w:rPr>
-              <w:instrText xml:space="preserve"> PAGEREF _Toc436773764 \h </w:instrText>
+              <w:instrText xml:space="preserve"> PAGEREF _Toc436920380 \h </w:instrText>
             </w:r>
             <w:r>
               <w:rPr>
@@ -2670,7 +2580,7 @@
               <w:lang w:eastAsia="es-MX"/>
             </w:rPr>
           </w:pPr>
-          <w:hyperlink w:anchor="_Toc436773765" w:history="1">
+          <w:hyperlink w:anchor="_Toc436920381" w:history="1">
             <w:r>
               <w:rPr>
                 <w:rStyle w:val="Hipervnculo"/>
@@ -2697,7 +2607,7 @@
                 <w:noProof/>
                 <w:webHidden/>
               </w:rPr>
-              <w:instrText xml:space="preserve"> PAGEREF _Toc436773765 \h </w:instrText>
+              <w:instrText xml:space="preserve"> PAGEREF _Toc436920381 \h </w:instrText>
             </w:r>
             <w:r>
               <w:rPr>
@@ -2740,7 +2650,7 @@
               <w:lang w:eastAsia="es-MX"/>
             </w:rPr>
           </w:pPr>
-          <w:hyperlink w:anchor="_Toc436773766" w:history="1">
+          <w:hyperlink w:anchor="_Toc436920382" w:history="1">
             <w:r>
               <w:rPr>
                 <w:rStyle w:val="Hipervnculo"/>
@@ -2767,7 +2677,7 @@
                 <w:noProof/>
                 <w:webHidden/>
               </w:rPr>
-              <w:instrText xml:space="preserve"> PAGEREF _Toc436773766 \h </w:instrText>
+              <w:instrText xml:space="preserve"> PAGEREF _Toc436920382 \h </w:instrText>
             </w:r>
             <w:r>
               <w:rPr>
@@ -2787,7 +2697,7 @@
                 <w:noProof/>
                 <w:webHidden/>
               </w:rPr>
-              <w:t>11</w:t>
+              <w:t>12</w:t>
             </w:r>
             <w:r>
               <w:rPr>
@@ -2810,7 +2720,7 @@
               <w:lang w:eastAsia="es-MX"/>
             </w:rPr>
           </w:pPr>
-          <w:hyperlink w:anchor="_Toc436773767" w:history="1">
+          <w:hyperlink w:anchor="_Toc436920383" w:history="1">
             <w:r>
               <w:rPr>
                 <w:rStyle w:val="Hipervnculo"/>
@@ -2837,7 +2747,7 @@
                 <w:noProof/>
                 <w:webHidden/>
               </w:rPr>
-              <w:instrText xml:space="preserve"> PAGEREF _Toc436773767 \h </w:instrText>
+              <w:instrText xml:space="preserve"> PAGEREF _Toc436920383 \h </w:instrText>
             </w:r>
             <w:r>
               <w:rPr>
@@ -2880,7 +2790,7 @@
               <w:lang w:eastAsia="es-MX"/>
             </w:rPr>
           </w:pPr>
-          <w:hyperlink w:anchor="_Toc436773768" w:history="1">
+          <w:hyperlink w:anchor="_Toc436920384" w:history="1">
             <w:r>
               <w:rPr>
                 <w:rStyle w:val="Hipervnculo"/>
@@ -2907,7 +2817,7 @@
                 <w:noProof/>
                 <w:webHidden/>
               </w:rPr>
-              <w:instrText xml:space="preserve"> PAGEREF _Toc436773768 \h </w:instrText>
+              <w:instrText xml:space="preserve"> PAGEREF _Toc436920384 \h </w:instrText>
             </w:r>
             <w:r>
               <w:rPr>
@@ -2927,7 +2837,7 @@
                 <w:noProof/>
                 <w:webHidden/>
               </w:rPr>
-              <w:t>13</w:t>
+              <w:t>14</w:t>
             </w:r>
             <w:r>
               <w:rPr>
@@ -2950,7 +2860,7 @@
               <w:lang w:eastAsia="es-MX"/>
             </w:rPr>
           </w:pPr>
-          <w:hyperlink w:anchor="_Toc436773769" w:history="1">
+          <w:hyperlink w:anchor="_Toc436920385" w:history="1">
             <w:r>
               <w:rPr>
                 <w:rStyle w:val="Hipervnculo"/>
@@ -2977,7 +2887,7 @@
                 <w:noProof/>
                 <w:webHidden/>
               </w:rPr>
-              <w:instrText xml:space="preserve"> PAGEREF _Toc436773769 \h </w:instrText>
+              <w:instrText xml:space="preserve"> PAGEREF _Toc436920385 \h </w:instrText>
             </w:r>
             <w:r>
               <w:rPr>
@@ -3020,7 +2930,7 @@
               <w:lang w:eastAsia="es-MX"/>
             </w:rPr>
           </w:pPr>
-          <w:hyperlink w:anchor="_Toc436773770" w:history="1">
+          <w:hyperlink w:anchor="_Toc436920386" w:history="1">
             <w:r>
               <w:rPr>
                 <w:rStyle w:val="Hipervnculo"/>
@@ -3047,7 +2957,7 @@
                 <w:noProof/>
                 <w:webHidden/>
               </w:rPr>
-              <w:instrText xml:space="preserve"> PAGEREF _Toc436773770 \h </w:instrText>
+              <w:instrText xml:space="preserve"> PAGEREF _Toc436920386 \h </w:instrText>
             </w:r>
             <w:r>
               <w:rPr>
@@ -3090,7 +3000,7 @@
               <w:lang w:eastAsia="es-MX"/>
             </w:rPr>
           </w:pPr>
-          <w:hyperlink w:anchor="_Toc436773771" w:history="1">
+          <w:hyperlink w:anchor="_Toc436920387" w:history="1">
             <w:r>
               <w:rPr>
                 <w:rStyle w:val="Hipervnculo"/>
@@ -3117,7 +3027,7 @@
                 <w:noProof/>
                 <w:webHidden/>
               </w:rPr>
-              <w:instrText xml:space="preserve"> PAGEREF _Toc436773771 \h </w:instrText>
+              <w:instrText xml:space="preserve"> PAGEREF _Toc436920387 \h </w:instrText>
             </w:r>
             <w:r>
               <w:rPr>
@@ -3160,7 +3070,7 @@
               <w:lang w:eastAsia="es-MX"/>
             </w:rPr>
           </w:pPr>
-          <w:hyperlink w:anchor="_Toc436773772" w:history="1">
+          <w:hyperlink w:anchor="_Toc436920388" w:history="1">
             <w:r>
               <w:rPr>
                 <w:rStyle w:val="Hipervnculo"/>
@@ -3187,7 +3097,7 @@
                 <w:noProof/>
                 <w:webHidden/>
               </w:rPr>
-              <w:instrText xml:space="preserve"> PAGEREF _Toc436773772 \h </w:instrText>
+              <w:instrText xml:space="preserve"> PAGEREF _Toc436920388 \h </w:instrText>
             </w:r>
             <w:r>
               <w:rPr>
@@ -3207,7 +3117,7 @@
                 <w:noProof/>
                 <w:webHidden/>
               </w:rPr>
-              <w:t>17</w:t>
+              <w:t>18</w:t>
             </w:r>
             <w:r>
               <w:rPr>
@@ -3230,7 +3140,7 @@
               <w:lang w:eastAsia="es-MX"/>
             </w:rPr>
           </w:pPr>
-          <w:hyperlink w:anchor="_Toc436773773" w:history="1">
+          <w:hyperlink w:anchor="_Toc436920389" w:history="1">
             <w:r>
               <w:rPr>
                 <w:rStyle w:val="Hipervnculo"/>
@@ -3257,7 +3167,7 @@
                 <w:noProof/>
                 <w:webHidden/>
               </w:rPr>
-              <w:instrText xml:space="preserve"> PAGEREF _Toc436773773 \h </w:instrText>
+              <w:instrText xml:space="preserve"> PAGEREF _Toc436920389 \h </w:instrText>
             </w:r>
             <w:r>
               <w:rPr>
@@ -3277,7 +3187,7 @@
                 <w:noProof/>
                 <w:webHidden/>
               </w:rPr>
-              <w:t>20</w:t>
+              <w:t>21</w:t>
             </w:r>
             <w:r>
               <w:rPr>
@@ -3300,7 +3210,7 @@
               <w:lang w:eastAsia="es-MX"/>
             </w:rPr>
           </w:pPr>
-          <w:hyperlink w:anchor="_Toc436773774" w:history="1">
+          <w:hyperlink w:anchor="_Toc436920390" w:history="1">
             <w:r>
               <w:rPr>
                 <w:rStyle w:val="Hipervnculo"/>
@@ -3327,7 +3237,7 @@
                 <w:noProof/>
                 <w:webHidden/>
               </w:rPr>
-              <w:instrText xml:space="preserve"> PAGEREF _Toc436773774 \h </w:instrText>
+              <w:instrText xml:space="preserve"> PAGEREF _Toc436920390 \h </w:instrText>
             </w:r>
             <w:r>
               <w:rPr>
@@ -3347,7 +3257,7 @@
                 <w:noProof/>
                 <w:webHidden/>
               </w:rPr>
-              <w:t>23</w:t>
+              <w:t>24</w:t>
             </w:r>
             <w:r>
               <w:rPr>
@@ -3370,7 +3280,7 @@
               <w:lang w:eastAsia="es-MX"/>
             </w:rPr>
           </w:pPr>
-          <w:hyperlink w:anchor="_Toc436773775" w:history="1">
+          <w:hyperlink w:anchor="_Toc436920391" w:history="1">
             <w:r>
               <w:rPr>
                 <w:rStyle w:val="Hipervnculo"/>
@@ -3397,7 +3307,7 @@
                 <w:noProof/>
                 <w:webHidden/>
               </w:rPr>
-              <w:instrText xml:space="preserve"> PAGEREF _Toc436773775 \h </w:instrText>
+              <w:instrText xml:space="preserve"> PAGEREF _Toc436920391 \h </w:instrText>
             </w:r>
             <w:r>
               <w:rPr>
@@ -3417,7 +3327,7 @@
                 <w:noProof/>
                 <w:webHidden/>
               </w:rPr>
-              <w:t>27</w:t>
+              <w:t>28</w:t>
             </w:r>
             <w:r>
               <w:rPr>
@@ -3440,7 +3350,7 @@
               <w:lang w:eastAsia="es-MX"/>
             </w:rPr>
           </w:pPr>
-          <w:hyperlink w:anchor="_Toc436773776" w:history="1">
+          <w:hyperlink w:anchor="_Toc436920392" w:history="1">
             <w:r>
               <w:rPr>
                 <w:rStyle w:val="Hipervnculo"/>
@@ -3467,7 +3377,7 @@
                 <w:noProof/>
                 <w:webHidden/>
               </w:rPr>
-              <w:instrText xml:space="preserve"> PAGEREF _Toc436773776 \h </w:instrText>
+              <w:instrText xml:space="preserve"> PAGEREF _Toc436920392 \h </w:instrText>
             </w:r>
             <w:r>
               <w:rPr>
@@ -3487,7 +3397,7 @@
                 <w:noProof/>
                 <w:webHidden/>
               </w:rPr>
-              <w:t>31</w:t>
+              <w:t>32</w:t>
             </w:r>
             <w:r>
               <w:rPr>
@@ -3510,7 +3420,7 @@
               <w:lang w:eastAsia="es-MX"/>
             </w:rPr>
           </w:pPr>
-          <w:hyperlink w:anchor="_Toc436773777" w:history="1">
+          <w:hyperlink w:anchor="_Toc436920393" w:history="1">
             <w:r>
               <w:rPr>
                 <w:rStyle w:val="Hipervnculo"/>
@@ -3537,7 +3447,7 @@
                 <w:noProof/>
                 <w:webHidden/>
               </w:rPr>
-              <w:instrText xml:space="preserve"> PAGEREF _Toc436773777 \h </w:instrText>
+              <w:instrText xml:space="preserve"> PAGEREF _Toc436920393 \h </w:instrText>
             </w:r>
             <w:r>
               <w:rPr>
@@ -3557,7 +3467,7 @@
                 <w:noProof/>
                 <w:webHidden/>
               </w:rPr>
-              <w:t>37</w:t>
+              <w:t>38</w:t>
             </w:r>
             <w:r>
               <w:rPr>
@@ -3589,12 +3499,12 @@
       <w:pPr>
         <w:pStyle w:val="Ttulo1"/>
       </w:pPr>
-      <w:bookmarkStart w:id="0" w:name="_Toc436773741"/>
+      <w:bookmarkStart w:id="1" w:name="_Toc436920358"/>
       <w:r>
         <w:lastRenderedPageBreak/>
         <w:t>Control de versiones</w:t>
       </w:r>
-      <w:bookmarkEnd w:id="0"/>
+      <w:bookmarkEnd w:id="1"/>
     </w:p>
     <w:tbl>
       <w:tblPr>
@@ -4182,10 +4092,7 @@
               <w:jc w:val="both"/>
             </w:pPr>
             <w:r>
-              <w:t>Lunes 02 de Diciembre</w:t>
-            </w:r>
-            <w:r>
-              <w:t xml:space="preserve"> de 2015</w:t>
+              <w:t>Lunes 02 de Diciembre de 2015</w:t>
             </w:r>
           </w:p>
         </w:tc>
@@ -4211,6 +4118,128 @@
         </w:tc>
       </w:tr>
     </w:tbl>
+    <w:p/>
+    <w:tbl>
+      <w:tblPr>
+        <w:tblStyle w:val="Tablaconcuadrcula"/>
+        <w:tblW w:w="0" w:type="auto"/>
+        <w:tblLook w:val="04A0" w:firstRow="1" w:lastRow="0" w:firstColumn="1" w:lastColumn="0" w:noHBand="0" w:noVBand="1"/>
+      </w:tblPr>
+      <w:tblGrid>
+        <w:gridCol w:w="1995"/>
+        <w:gridCol w:w="2175"/>
+        <w:gridCol w:w="2361"/>
+        <w:gridCol w:w="2297"/>
+      </w:tblGrid>
+      <w:tr>
+        <w:tc>
+          <w:tcPr>
+            <w:tcW w:w="1995" w:type="dxa"/>
+          </w:tcPr>
+          <w:p>
+            <w:pPr>
+              <w:jc w:val="both"/>
+            </w:pPr>
+            <w:r>
+              <w:t>Aspecto a evaluar</w:t>
+            </w:r>
+          </w:p>
+        </w:tc>
+        <w:tc>
+          <w:tcPr>
+            <w:tcW w:w="2175" w:type="dxa"/>
+          </w:tcPr>
+          <w:p>
+            <w:pPr>
+              <w:jc w:val="both"/>
+            </w:pPr>
+            <w:r>
+              <w:t>Fecha</w:t>
+            </w:r>
+          </w:p>
+        </w:tc>
+        <w:tc>
+          <w:tcPr>
+            <w:tcW w:w="2361" w:type="dxa"/>
+          </w:tcPr>
+          <w:p>
+            <w:pPr>
+              <w:jc w:val="both"/>
+            </w:pPr>
+            <w:r>
+              <w:t>Comentario</w:t>
+            </w:r>
+          </w:p>
+        </w:tc>
+        <w:tc>
+          <w:tcPr>
+            <w:tcW w:w="2297" w:type="dxa"/>
+          </w:tcPr>
+          <w:p>
+            <w:pPr>
+              <w:jc w:val="both"/>
+            </w:pPr>
+            <w:r>
+              <w:t>Aprobado</w:t>
+            </w:r>
+          </w:p>
+        </w:tc>
+      </w:tr>
+      <w:tr>
+        <w:trPr>
+          <w:trHeight w:val="1129"/>
+        </w:trPr>
+        <w:tc>
+          <w:tcPr>
+            <w:tcW w:w="1995" w:type="dxa"/>
+          </w:tcPr>
+          <w:p>
+            <w:pPr>
+              <w:jc w:val="both"/>
+            </w:pPr>
+            <w:r>
+              <w:t>Entrega final</w:t>
+            </w:r>
+          </w:p>
+        </w:tc>
+        <w:tc>
+          <w:tcPr>
+            <w:tcW w:w="2175" w:type="dxa"/>
+          </w:tcPr>
+          <w:p>
+            <w:pPr>
+              <w:jc w:val="both"/>
+            </w:pPr>
+            <w:r>
+              <w:t>Lunes 02 de Diciembre de 2015</w:t>
+            </w:r>
+          </w:p>
+        </w:tc>
+        <w:tc>
+          <w:tcPr>
+            <w:tcW w:w="2361" w:type="dxa"/>
+          </w:tcPr>
+          <w:p>
+            <w:pPr>
+              <w:jc w:val="both"/>
+            </w:pPr>
+            <w:r>
+              <w:t>Se corrigieron los errores en el diagrama de contexto, modelo de dominio, caso de uso y entorno de operación.</w:t>
+            </w:r>
+          </w:p>
+        </w:tc>
+        <w:tc>
+          <w:tcPr>
+            <w:tcW w:w="2297" w:type="dxa"/>
+          </w:tcPr>
+          <w:p>
+            <w:pPr>
+              <w:jc w:val="both"/>
+            </w:pPr>
+          </w:p>
+        </w:tc>
+      </w:tr>
+    </w:tbl>
     <w:p>
       <w:r>
         <w:br w:type="page"/>
@@ -4224,12 +4253,12 @@
           <w:numId w:val="1"/>
         </w:numPr>
       </w:pPr>
-      <w:bookmarkStart w:id="1" w:name="_Toc436773742"/>
+      <w:bookmarkStart w:id="2" w:name="_Toc436920359"/>
       <w:r>
         <w:lastRenderedPageBreak/>
         <w:t>Introducción</w:t>
       </w:r>
-      <w:bookmarkEnd w:id="1"/>
+      <w:bookmarkEnd w:id="2"/>
     </w:p>
     <w:p>
       <w:pPr>
@@ -4239,11 +4268,11 @@
           <w:numId w:val="1"/>
         </w:numPr>
       </w:pPr>
-      <w:bookmarkStart w:id="2" w:name="_Toc436773743"/>
+      <w:bookmarkStart w:id="3" w:name="_Toc436920360"/>
       <w:r>
         <w:t>Propósito</w:t>
       </w:r>
-      <w:bookmarkEnd w:id="2"/>
+      <w:bookmarkEnd w:id="3"/>
     </w:p>
     <w:p>
       <w:pPr>
@@ -4294,14 +4323,14 @@
           <w:numId w:val="1"/>
         </w:numPr>
       </w:pPr>
-      <w:bookmarkStart w:id="3" w:name="_Toc436773744"/>
+      <w:bookmarkStart w:id="4" w:name="_Toc436920361"/>
       <w:r>
         <w:t>Enfoque del P</w:t>
       </w:r>
       <w:r>
         <w:t>royecto</w:t>
       </w:r>
-      <w:bookmarkEnd w:id="3"/>
+      <w:bookmarkEnd w:id="4"/>
     </w:p>
     <w:p>
       <w:pPr>
@@ -4322,11 +4351,11 @@
           <w:numId w:val="1"/>
         </w:numPr>
       </w:pPr>
-      <w:bookmarkStart w:id="4" w:name="_Toc436773745"/>
+      <w:bookmarkStart w:id="5" w:name="_Toc436920362"/>
       <w:r>
         <w:t>Definiciones, Acrónimos y Abreviaturas</w:t>
       </w:r>
-      <w:bookmarkEnd w:id="4"/>
+      <w:bookmarkEnd w:id="5"/>
     </w:p>
     <w:p>
       <w:r>
@@ -4416,11 +4445,11 @@
           <w:numId w:val="1"/>
         </w:numPr>
       </w:pPr>
-      <w:bookmarkStart w:id="5" w:name="_Toc436773746"/>
+      <w:bookmarkStart w:id="6" w:name="_Toc436920363"/>
       <w:r>
         <w:t>Referencias</w:t>
       </w:r>
-      <w:bookmarkEnd w:id="5"/>
+      <w:bookmarkEnd w:id="6"/>
     </w:p>
     <w:p>
       <w:pPr>
@@ -4949,8 +4978,6 @@
         </w:rPr>
         <w:t xml:space="preserve">. Obtenido de http://clases3gingsof.wikifoundry.com/page/Técnicas+de+Recopilación+de+Requerimientos </w:t>
       </w:r>
-      <w:bookmarkStart w:id="6" w:name="_GoBack"/>
-      <w:bookmarkEnd w:id="6"/>
     </w:p>
     <w:p>
       <w:pPr>
@@ -5386,7 +5413,7 @@
           <w:numId w:val="1"/>
         </w:numPr>
       </w:pPr>
-      <w:bookmarkStart w:id="7" w:name="_Toc436773747"/>
+      <w:bookmarkStart w:id="7" w:name="_Toc436920364"/>
       <w:r>
         <w:lastRenderedPageBreak/>
         <w:t>Descripción General</w:t>
@@ -5401,7 +5428,7 @@
           <w:numId w:val="1"/>
         </w:numPr>
       </w:pPr>
-      <w:bookmarkStart w:id="8" w:name="_Toc436773748"/>
+      <w:bookmarkStart w:id="8" w:name="_Toc436920365"/>
       <w:r>
         <w:t>Perspectiva del Producto</w:t>
       </w:r>
@@ -5475,9 +5502,9 @@
         </w:rPr>
         <w:drawing>
           <wp:inline distT="0" distB="0" distL="0" distR="0">
-            <wp:extent cx="5612130" cy="3910118"/>
-            <wp:effectExtent l="0" t="0" r="7620" b="0"/>
-            <wp:docPr id="1" name="Imagen 1" descr="C:\Users\SaúlEnrique\Downloads\Blank Flowchart - New Page (1).jpeg"/>
+            <wp:extent cx="5612130" cy="4305196"/>
+            <wp:effectExtent l="0" t="0" r="7620" b="635"/>
+            <wp:docPr id="6" name="Imagen 6" descr="C:\Users\SaúlEnrique\Downloads\Blank Flowchart - Diagrama de contexto.png"/>
             <wp:cNvGraphicFramePr>
               <a:graphicFrameLocks xmlns:a="http://schemas.openxmlformats.org/drawingml/2006/main" noChangeAspect="1"/>
             </wp:cNvGraphicFramePr>
@@ -5485,7 +5512,7 @@
               <a:graphicData uri="http://schemas.openxmlformats.org/drawingml/2006/picture">
                 <pic:pic xmlns:pic="http://schemas.openxmlformats.org/drawingml/2006/picture">
                   <pic:nvPicPr>
-                    <pic:cNvPr id="0" name="Picture 1" descr="C:\Users\SaúlEnrique\Downloads\Blank Flowchart - New Page (1).jpeg"/>
+                    <pic:cNvPr id="0" name="Picture 1" descr="C:\Users\SaúlEnrique\Downloads\Blank Flowchart - Diagrama de contexto.png"/>
                     <pic:cNvPicPr>
                       <a:picLocks noChangeAspect="1" noChangeArrowheads="1"/>
                     </pic:cNvPicPr>
@@ -5506,7 +5533,7 @@
                   <pic:spPr bwMode="auto">
                     <a:xfrm>
                       <a:off x="0" y="0"/>
-                      <a:ext cx="5612130" cy="3910118"/>
+                      <a:ext cx="5612130" cy="4305196"/>
                     </a:xfrm>
                     <a:prstGeom prst="rect">
                       <a:avLst/>
@@ -5551,7 +5578,7 @@
           <w:numId w:val="1"/>
         </w:numPr>
       </w:pPr>
-      <w:bookmarkStart w:id="9" w:name="_Toc436773749"/>
+      <w:bookmarkStart w:id="9" w:name="_Toc436920366"/>
       <w:r>
         <w:t>Usuarios y características</w:t>
       </w:r>
@@ -5621,11 +5648,11 @@
               <w:cnfStyle w:val="000000100000" w:firstRow="0" w:lastRow="0" w:firstColumn="0" w:lastColumn="0" w:oddVBand="0" w:evenVBand="0" w:oddHBand="1" w:evenHBand="0" w:firstRowFirstColumn="0" w:firstRowLastColumn="0" w:lastRowFirstColumn="0" w:lastRowLastColumn="0"/>
             </w:pPr>
             <w:r>
-              <w:t xml:space="preserve">Así se le llama a la reunión entre la Coordinación y los Académicos Titulares; la Academia es la encargada de asignar a los Alumnos a las dependencias, para la asignación de los Alumnos se tiene que tomar en cuenta que en el área solicitada por la Dependencia, el </w:t>
+              <w:t xml:space="preserve">Así se le llama a la reunión entre la Coordinación y los Académicos Titulares; la Academia es la encargada de asignar a los Alumnos a las dependencias, para la asignación de los Alumnos se tiene que tomar en cuenta </w:t>
             </w:r>
             <w:r>
               <w:lastRenderedPageBreak/>
-              <w:t>alumno tenga calificación aprobatoria y tenga disponibilidad de horario.</w:t>
+              <w:t>que en el área solicitada por la Dependencia, el alumno tenga calificación aprobatoria y tenga disponibilidad de horario.</w:t>
             </w:r>
           </w:p>
         </w:tc>
@@ -5757,9 +5784,9 @@
           <w:numId w:val="1"/>
         </w:numPr>
       </w:pPr>
-      <w:bookmarkStart w:id="10" w:name="_Toc436773750"/>
-      <w:r>
-        <w:t>Entorno de operación</w:t>
+      <w:bookmarkStart w:id="10" w:name="_Toc436920367"/>
+      <w:r>
+        <w:t>Restricciones de implementación y diseño</w:t>
       </w:r>
       <w:bookmarkEnd w:id="10"/>
     </w:p>
@@ -5768,47 +5795,21 @@
         <w:jc w:val="both"/>
       </w:pPr>
       <w:r>
-        <w:t xml:space="preserve">EO-1: SS FEI deberá operar correctamente en </w:t>
-      </w:r>
-      <w:r>
-        <w:t xml:space="preserve">los siguientes navegadores: Google Chrome desde la versión 32 a la más actual (actualmente es la versión </w:t>
-      </w:r>
-      <w:r>
-        <w:t>46.0.2490.86</w:t>
-      </w:r>
-      <w:r>
-        <w:t xml:space="preserve">), Mozilla Firefox desde la versión 38 hasta la versión más actual (actualmente la versión 42), Internet Explorer desde la versión 8 hasta la versión 11, </w:t>
-      </w:r>
-      <w:r>
-        <w:t xml:space="preserve">Microsoft </w:t>
-      </w:r>
-      <w:proofErr w:type="spellStart"/>
-      <w:r>
-        <w:t>Edge</w:t>
-      </w:r>
-      <w:proofErr w:type="spellEnd"/>
-      <w:r>
-        <w:t xml:space="preserve"> desde la versión 21.10532.0</w:t>
-      </w:r>
-      <w:r>
-        <w:rPr>
-          <w:rStyle w:val="apple-converted-space"/>
-          <w:rFonts w:ascii="Arial" w:hAnsi="Arial" w:cs="Arial"/>
-          <w:color w:val="252525"/>
-          <w:sz w:val="21"/>
-          <w:szCs w:val="21"/>
-          <w:shd w:val="clear" w:color="auto" w:fill="FFFFFF"/>
-        </w:rPr>
-        <w:t> </w:t>
-      </w:r>
-      <w:r>
-        <w:t xml:space="preserve">hasta la versión más actual (actualmente la versión </w:t>
-      </w:r>
-      <w:r>
-        <w:t>25.10576.0</w:t>
-      </w:r>
-      <w:r>
-        <w:t>), Safari desde la versión 6.0.2 hasta la versión más actual (actualmente la versión 9.1).</w:t>
+        <w:t>RI-01: El sistema deberá usar el Sistema Gestor de Base de Datos MYSQL</w:t>
+      </w:r>
+      <w:r>
+        <w:t>.</w:t>
+      </w:r>
+    </w:p>
+    <w:p>
+      <w:pPr>
+        <w:jc w:val="both"/>
+      </w:pPr>
+      <w:r>
+        <w:t>RI-02: El sistema deberá ser capaz de reconocer archivos PDF</w:t>
+      </w:r>
+      <w:r>
+        <w:t>.</w:t>
       </w:r>
     </w:p>
     <w:p>
@@ -5819,9 +5820,9 @@
           <w:numId w:val="1"/>
         </w:numPr>
       </w:pPr>
-      <w:bookmarkStart w:id="11" w:name="_Toc436773751"/>
-      <w:r>
-        <w:t>Restricciones de implementación y diseño</w:t>
+      <w:bookmarkStart w:id="11" w:name="_Toc436920368"/>
+      <w:r>
+        <w:t>Suposiciones y dependencias</w:t>
       </w:r>
       <w:bookmarkEnd w:id="11"/>
     </w:p>
@@ -5830,10 +5831,10 @@
         <w:jc w:val="both"/>
       </w:pPr>
       <w:r>
-        <w:t>RI-01: El sistema deberá usar el Sistema Gestor de Base de Datos MYSQL</w:t>
-      </w:r>
-      <w:r>
-        <w:t>.</w:t>
+        <w:t xml:space="preserve">SU-1: </w:t>
+      </w:r>
+      <w:r>
+        <w:t>El Alumno solo subirá reportes una vez en al mes.</w:t>
       </w:r>
     </w:p>
     <w:p>
@@ -5841,11 +5842,42 @@
         <w:jc w:val="both"/>
       </w:pPr>
       <w:r>
-        <w:t>RI-02: El sistema deberá ser capaz de reconocer archivos PDF</w:t>
-      </w:r>
-      <w:r>
-        <w:t>.</w:t>
-      </w:r>
+        <w:t>SU-2: El registro de dependen</w:t>
+      </w:r>
+      <w:r>
+        <w:t>cias sólo será una vez cada año.</w:t>
+      </w:r>
+    </w:p>
+    <w:p>
+      <w:pPr>
+        <w:jc w:val="both"/>
+      </w:pPr>
+      <w:r>
+        <w:t xml:space="preserve">SU-3: </w:t>
+      </w:r>
+      <w:r>
+        <w:t>La asignación de alumnos sólo será una vez al año.</w:t>
+      </w:r>
+    </w:p>
+    <w:p>
+      <w:r>
+        <w:br w:type="page"/>
+      </w:r>
+    </w:p>
+    <w:p>
+      <w:pPr>
+        <w:pStyle w:val="Ttulo1"/>
+        <w:numPr>
+          <w:ilvl w:val="0"/>
+          <w:numId w:val="1"/>
+        </w:numPr>
+      </w:pPr>
+      <w:bookmarkStart w:id="12" w:name="_Toc436920369"/>
+      <w:r>
+        <w:lastRenderedPageBreak/>
+        <w:t>Características del sistema</w:t>
+      </w:r>
+      <w:bookmarkEnd w:id="12"/>
     </w:p>
     <w:p>
       <w:pPr>
@@ -5855,21 +5887,62 @@
           <w:numId w:val="1"/>
         </w:numPr>
       </w:pPr>
-      <w:bookmarkStart w:id="12" w:name="_Toc436773752"/>
-      <w:r>
-        <w:t>Suposiciones y dependencias</w:t>
-      </w:r>
-      <w:bookmarkEnd w:id="12"/>
+      <w:bookmarkStart w:id="13" w:name="_Toc436920370"/>
+      <w:r>
+        <w:t>Todos</w:t>
+      </w:r>
+      <w:bookmarkEnd w:id="13"/>
+    </w:p>
+    <w:p>
+      <w:r>
+        <w:t>T-01: Para iniciar sesión solo se requerirá insertar el nombre de usuario y su contraseña.</w:t>
+      </w:r>
+    </w:p>
+    <w:p>
+      <w:r>
+        <w:t>T-</w:t>
+      </w:r>
+      <w:r>
+        <w:t>02</w:t>
+      </w:r>
+      <w:r>
+        <w:t>: El Sistema siempre tendrá una opción de “Ayuda” en caso de</w:t>
+      </w:r>
+      <w:r>
+        <w:t xml:space="preserve"> que él</w:t>
+      </w:r>
+      <w:r>
+        <w:t xml:space="preserve"> usuario necesite </w:t>
+      </w:r>
+    </w:p>
+    <w:p>
+      <w:r>
+        <w:t>T-03</w:t>
+      </w:r>
+      <w:r>
+        <w:t>: El Sistema debe tener una opción para regresar a la página anterior.</w:t>
+      </w:r>
+    </w:p>
+    <w:p>
+      <w:pPr>
+        <w:pStyle w:val="Ttulo2"/>
+        <w:numPr>
+          <w:ilvl w:val="1"/>
+          <w:numId w:val="1"/>
+        </w:numPr>
+      </w:pPr>
+      <w:bookmarkStart w:id="14" w:name="_Toc436920371"/>
+      <w:r>
+        <w:t>Academia de Servicio Social y Experiencia Recepcional</w:t>
+      </w:r>
+      <w:bookmarkEnd w:id="14"/>
     </w:p>
     <w:p>
       <w:pPr>
         <w:jc w:val="both"/>
       </w:pPr>
       <w:r>
-        <w:t xml:space="preserve">SU-1: </w:t>
-      </w:r>
-      <w:r>
-        <w:t>El Alumno solo subirá reportes una vez en al mes.</w:t>
+        <w:t>ASSER-01: La Academia puede ver en una lista todos los Alumnos inscritos en la EE de SS con las propuestas que escogieron para realizar su Servicio Social.</w:t>
       </w:r>
     </w:p>
     <w:p>
@@ -5877,10 +5950,7 @@
         <w:jc w:val="both"/>
       </w:pPr>
       <w:r>
-        <w:t>SU-2: El registro de dependen</w:t>
-      </w:r>
-      <w:r>
-        <w:t>cias sólo será una vez cada año.</w:t>
+        <w:t>ASSER-02: La Academia podrá asignar a los Alumnos a una de sus Propuestas que ellos escogieron.</w:t>
       </w:r>
     </w:p>
     <w:p>
@@ -5888,10 +5958,440 @@
         <w:jc w:val="both"/>
       </w:pPr>
       <w:r>
-        <w:t xml:space="preserve">SU-3: </w:t>
-      </w:r>
-      <w:r>
-        <w:t>La asignación de alumnos sólo será una vez al año.</w:t>
+        <w:t>AAER-03: Si un Alumno tiene problemas de Horario (no pueda asistir un d</w:t>
+      </w:r>
+      <w:r>
+        <w:t>ía al Servicio Social porque tiene una clase en ese momento</w:t>
+      </w:r>
+      <w:r>
+        <w:t>)</w:t>
+      </w:r>
+      <w:r>
+        <w:t>, el Sistema notificará a la Academia de esto.</w:t>
+      </w:r>
+    </w:p>
+    <w:p>
+      <w:pPr>
+        <w:jc w:val="both"/>
+      </w:pPr>
+      <w:r>
+        <w:t>AAER-04: Si un Alumno no escogió alguna propuesta para su SS, el Sistema le mostrará a la Academia todas las opciones que la FEI está ofertando.</w:t>
+      </w:r>
+    </w:p>
+    <w:p>
+      <w:pPr>
+        <w:jc w:val="both"/>
+      </w:pPr>
+      <w:r>
+        <w:t>AAER-05: Si un Alumno no puede ser asignado a alguna de sus Propuestas ya sea porque no tiene disponibilidad de horario o tiene calificaciones reprobatorias en las áreas que el Titular de Dependencia solicita, el Sistema mostrará a la Academia todas las opciones que la FEI está ofertando.</w:t>
+      </w:r>
+    </w:p>
+    <w:p>
+      <w:pPr>
+        <w:jc w:val="both"/>
+      </w:pPr>
+      <w:r>
+        <w:t xml:space="preserve">AAER-06: La Academia </w:t>
+      </w:r>
+      <w:r>
+        <w:t>podrá ver una lista con todos los Alumnos que ya ha asignado.</w:t>
+      </w:r>
+    </w:p>
+    <w:p>
+      <w:pPr>
+        <w:jc w:val="both"/>
+      </w:pPr>
+      <w:r>
+        <w:t>AAER-07: La Academia podrá descargar la lista con los Alumnos asignados.</w:t>
+      </w:r>
+    </w:p>
+    <w:p>
+      <w:pPr>
+        <w:jc w:val="both"/>
+      </w:pPr>
+      <w:r>
+        <w:t xml:space="preserve">AAER-08: En caso de que la Academia cambie de opción, debe ser capaz de cambiar la asignación de una Alumno. </w:t>
+      </w:r>
+    </w:p>
+    <w:p>
+      <w:pPr>
+        <w:jc w:val="both"/>
+      </w:pPr>
+      <w:r>
+        <w:t>AAER-09: La Academia podrá suspender la actividad de asignación de Alumnos cuando quiera.</w:t>
+      </w:r>
+    </w:p>
+    <w:p>
+      <w:pPr>
+        <w:jc w:val="both"/>
+      </w:pPr>
+      <w:r>
+        <w:t>AAER-10: Todas las asignaciones que la Academia haga se guardarán automáticamente.</w:t>
+      </w:r>
+    </w:p>
+    <w:p>
+      <w:pPr>
+        <w:pStyle w:val="Ttulo2"/>
+        <w:numPr>
+          <w:ilvl w:val="1"/>
+          <w:numId w:val="1"/>
+        </w:numPr>
+      </w:pPr>
+      <w:bookmarkStart w:id="15" w:name="_Toc436920372"/>
+      <w:r>
+        <w:t>Coordinación de Servicio Social y Experiencia Recepcional</w:t>
+      </w:r>
+      <w:bookmarkEnd w:id="15"/>
+    </w:p>
+    <w:p>
+      <w:pPr>
+        <w:jc w:val="both"/>
+      </w:pPr>
+      <w:r>
+        <w:t>CSSER-01: La Coordinación</w:t>
+      </w:r>
+      <w:r>
+        <w:t xml:space="preserve"> podrá ver todos los Expedientes de todos los Alumnos.</w:t>
+      </w:r>
+    </w:p>
+    <w:p>
+      <w:pPr>
+        <w:jc w:val="both"/>
+      </w:pPr>
+      <w:r>
+        <w:t xml:space="preserve">CSSER-02: </w:t>
+      </w:r>
+      <w:r>
+        <w:t>La Coordinación podrá descargar una plantilla para la Carta de Presentación.</w:t>
+      </w:r>
+    </w:p>
+    <w:p>
+      <w:pPr>
+        <w:jc w:val="both"/>
+      </w:pPr>
+      <w:r>
+        <w:t>CSSER-03: La Coordinación podrá registrar a las Dependencias</w:t>
+      </w:r>
+      <w:r>
+        <w:t xml:space="preserve"> con la siguiente información: Apellido del Titular, Nombre del Titular, Teléfono de la Dependencia, Calle donde se ubica la Dependencia, Colonia donde se ubica la Dependencia, Dirección Correo de contacto para la Dependencia</w:t>
+      </w:r>
+    </w:p>
+    <w:p>
+      <w:pPr>
+        <w:jc w:val="both"/>
+      </w:pPr>
+      <w:r>
+        <w:t>CSSER-04: La Coordinación podrá modificar la información de las Dependencias registradas.</w:t>
+      </w:r>
+    </w:p>
+    <w:p>
+      <w:pPr>
+        <w:jc w:val="both"/>
+      </w:pPr>
+      <w:r>
+        <w:t>CSSER-05: Si la Coordinación modifica una Dependencia y no guarda los cambios hechos, el Sistema notificará que hubo cambios sin guardar.</w:t>
+      </w:r>
+    </w:p>
+    <w:p>
+      <w:pPr>
+        <w:jc w:val="both"/>
+      </w:pPr>
+      <w:r>
+        <w:t>CSSET-06</w:t>
+      </w:r>
+      <w:r>
+        <w:t>: La Coordinación podrá ver una lista con todas las Dependencias registradas.</w:t>
+      </w:r>
+    </w:p>
+    <w:p>
+      <w:pPr>
+        <w:jc w:val="both"/>
+      </w:pPr>
+      <w:r>
+        <w:lastRenderedPageBreak/>
+        <w:t>CSSET-</w:t>
+      </w:r>
+      <w:r>
+        <w:t>07</w:t>
+      </w:r>
+      <w:r>
+        <w:t>: La Coordinación podrá descargar la lista de Dependencias registradas.</w:t>
+      </w:r>
+    </w:p>
+    <w:p>
+      <w:pPr>
+        <w:jc w:val="both"/>
+      </w:pPr>
+      <w:r>
+        <w:t>CSSET-08</w:t>
+      </w:r>
+      <w:r>
+        <w:t>: La Coordinación podrá guardar los cambios que hace en la lista de Dependencias.</w:t>
+      </w:r>
+    </w:p>
+    <w:p>
+      <w:pPr>
+        <w:jc w:val="both"/>
+      </w:pPr>
+      <w:r>
+        <w:t>CSSET-09</w:t>
+      </w:r>
+      <w:r>
+        <w:t>: La Coordinación podrá descargar una plantilla del Oficio de presentación.</w:t>
+      </w:r>
+    </w:p>
+    <w:p>
+      <w:pPr>
+        <w:pStyle w:val="Ttulo2"/>
+        <w:numPr>
+          <w:ilvl w:val="1"/>
+          <w:numId w:val="1"/>
+        </w:numPr>
+      </w:pPr>
+      <w:bookmarkStart w:id="16" w:name="_Toc436920373"/>
+      <w:r>
+        <w:t>Académico Titular de Servicio Social</w:t>
+      </w:r>
+      <w:bookmarkEnd w:id="16"/>
+    </w:p>
+    <w:p>
+      <w:pPr>
+        <w:jc w:val="both"/>
+      </w:pPr>
+      <w:r>
+        <w:t>ATSS-01: El Maestro podrá visualizar todos los Documentos de cualquier expediente siempre y cuando el Expediente que desea consultar sea de su Alumno.</w:t>
+      </w:r>
+    </w:p>
+    <w:p>
+      <w:pPr>
+        <w:jc w:val="both"/>
+      </w:pPr>
+      <w:r>
+        <w:t>ATSS-02: El Maestro podrá agregar Documentos al Expediente de su Alumno.</w:t>
+      </w:r>
+    </w:p>
+    <w:p>
+      <w:pPr>
+        <w:jc w:val="both"/>
+      </w:pPr>
+      <w:r>
+        <w:t>ATSS-03: El Maestro podrá guardar los cambios que le efectúe en el Expediente del Alumno.</w:t>
+      </w:r>
+    </w:p>
+    <w:p>
+      <w:pPr>
+        <w:jc w:val="both"/>
+      </w:pPr>
+      <w:r>
+        <w:t>ATSS-04: Si se realizó un cambió en algún expediente y el Académico desea salir del Expediente sin guardar ese cambio, el Sistema notificará que hubo cambios sin guardar.</w:t>
+      </w:r>
+    </w:p>
+    <w:p>
+      <w:pPr>
+        <w:jc w:val="both"/>
+      </w:pPr>
+      <w:r>
+        <w:t>ATSS-05: El Maestro podrá salir del Expediente sin guardar cambios, si así lo desea.</w:t>
+      </w:r>
+    </w:p>
+    <w:p>
+      <w:pPr>
+        <w:jc w:val="both"/>
+      </w:pPr>
+      <w:r>
+        <w:t>ATSS-06: El Maestro podrá descargar desde el Sistema una plantilla para hacer el Reporte de Visita.</w:t>
+      </w:r>
+    </w:p>
+    <w:p>
+      <w:pPr>
+        <w:pStyle w:val="Ttulo2"/>
+        <w:numPr>
+          <w:ilvl w:val="1"/>
+          <w:numId w:val="1"/>
+        </w:numPr>
+      </w:pPr>
+      <w:bookmarkStart w:id="17" w:name="_Toc436920374"/>
+      <w:r>
+        <w:t>Alumno</w:t>
+      </w:r>
+      <w:bookmarkEnd w:id="17"/>
+    </w:p>
+    <w:p>
+      <w:pPr>
+        <w:jc w:val="both"/>
+      </w:pPr>
+      <w:r>
+        <w:t>AL-01: El alumno podrá registrar la hora en que comienza sus actividades dentro de la dependencia.</w:t>
+      </w:r>
+    </w:p>
+    <w:p>
+      <w:pPr>
+        <w:jc w:val="both"/>
+      </w:pPr>
+      <w:r>
+        <w:t>AL-02</w:t>
+      </w:r>
+      <w:r>
+        <w:t xml:space="preserve">: El alumno podrá registrar la hora en que </w:t>
+      </w:r>
+      <w:r>
+        <w:t>finaliza</w:t>
+      </w:r>
+      <w:r>
+        <w:t xml:space="preserve"> sus actividades dentro de la dependencia.</w:t>
+      </w:r>
+    </w:p>
+    <w:p>
+      <w:pPr>
+        <w:jc w:val="both"/>
+      </w:pPr>
+      <w:r>
+        <w:t>AL-03</w:t>
+      </w:r>
+      <w:r>
+        <w:t>:</w:t>
+      </w:r>
+      <w:r>
+        <w:t xml:space="preserve"> </w:t>
+      </w:r>
+      <w:r>
+        <w:t xml:space="preserve">El alumno </w:t>
+      </w:r>
+      <w:r>
+        <w:t>podrá revisar</w:t>
+      </w:r>
+      <w:r>
+        <w:t xml:space="preserve"> las actividades que llevara a cabo dentro de la dependencia</w:t>
+      </w:r>
+      <w:r>
+        <w:t>.</w:t>
+      </w:r>
+    </w:p>
+    <w:p>
+      <w:pPr>
+        <w:jc w:val="both"/>
+      </w:pPr>
+      <w:r>
+        <w:t>AL-04</w:t>
+      </w:r>
+      <w:r>
+        <w:t>:</w:t>
+      </w:r>
+      <w:r>
+        <w:t xml:space="preserve"> </w:t>
+      </w:r>
+      <w:r>
+        <w:t>El alumno podrá observar el progreso que lleva conforme los reportes que ha realizado a lo largo del servicio social</w:t>
+      </w:r>
+      <w:r>
+        <w:t>.</w:t>
+      </w:r>
+    </w:p>
+    <w:p>
+      <w:pPr>
+        <w:jc w:val="both"/>
+      </w:pPr>
+      <w:r>
+        <w:t>AL-05</w:t>
+      </w:r>
+      <w:r>
+        <w:t>: El alumno podrá consultar las horas que ha reportado</w:t>
+      </w:r>
+      <w:r>
+        <w:t>.</w:t>
+      </w:r>
+    </w:p>
+    <w:p>
+      <w:pPr>
+        <w:jc w:val="both"/>
+      </w:pPr>
+      <w:r>
+        <w:t>AL-06</w:t>
+      </w:r>
+      <w:r>
+        <w:t>:</w:t>
+      </w:r>
+      <w:r>
+        <w:t xml:space="preserve"> </w:t>
+      </w:r>
+      <w:r>
+        <w:t xml:space="preserve">El alumno </w:t>
+      </w:r>
+      <w:r>
+        <w:t>podrá generar</w:t>
+      </w:r>
+      <w:r>
+        <w:t xml:space="preserve"> su reporte de presentación</w:t>
+      </w:r>
+      <w:r>
+        <w:t xml:space="preserve"> en clase.</w:t>
+      </w:r>
+    </w:p>
+    <w:p>
+      <w:pPr>
+        <w:jc w:val="both"/>
+      </w:pPr>
+      <w:r>
+        <w:t>AL-07:</w:t>
+      </w:r>
+      <w:r>
+        <w:t xml:space="preserve"> </w:t>
+      </w:r>
+      <w:r>
+        <w:t>El alumno podrá obtener el formato de registro que provee la dependencia.</w:t>
+      </w:r>
+    </w:p>
+    <w:p>
+      <w:pPr>
+        <w:jc w:val="both"/>
+      </w:pPr>
+      <w:r>
+        <w:t>AL-08</w:t>
+      </w:r>
+      <w:r>
+        <w:t>:</w:t>
+      </w:r>
+      <w:r>
+        <w:t xml:space="preserve"> </w:t>
+      </w:r>
+      <w:r>
+        <w:t xml:space="preserve">El alumno </w:t>
+      </w:r>
+      <w:r>
+        <w:t xml:space="preserve">podrá </w:t>
+      </w:r>
+      <w:r>
+        <w:t>escoger 3 opciones de dependencias a las cuales prefiera.</w:t>
+      </w:r>
+    </w:p>
+    <w:p>
+      <w:pPr>
+        <w:pStyle w:val="Ttulo2"/>
+        <w:numPr>
+          <w:ilvl w:val="1"/>
+          <w:numId w:val="1"/>
+        </w:numPr>
+      </w:pPr>
+      <w:bookmarkStart w:id="18" w:name="_Toc436920375"/>
+      <w:r>
+        <w:t>Titular de Dependencia</w:t>
+      </w:r>
+      <w:bookmarkEnd w:id="18"/>
+    </w:p>
+    <w:p>
+      <w:pPr>
+        <w:jc w:val="both"/>
+      </w:pPr>
+      <w:r>
+        <w:t>TD-01: El Titular de Dependencia podrá ver el Expediente del Alumno, siempre y cuando el Expediente que desee consultar pertenezca a un Alumno que haga su SS en su Dependencia.</w:t>
+      </w:r>
+    </w:p>
+    <w:p>
+      <w:pPr>
+        <w:jc w:val="both"/>
+      </w:pPr>
+      <w:r>
+        <w:t>TD-02: El Titular se registrará sólo con un nombre de usuario, contraseña, confirmación de contraseña y un correo electrónico, sólo se podrá registrar si anteriormente la Coordinación registró el correo de la Dependencia.</w:t>
       </w:r>
     </w:p>
     <w:p>
@@ -5907,12 +6407,12 @@
           <w:numId w:val="1"/>
         </w:numPr>
       </w:pPr>
-      <w:bookmarkStart w:id="13" w:name="_Toc436773753"/>
+      <w:bookmarkStart w:id="19" w:name="_Toc436920376"/>
       <w:r>
         <w:lastRenderedPageBreak/>
-        <w:t>Características del sistema</w:t>
-      </w:r>
-      <w:bookmarkEnd w:id="13"/>
+        <w:t>Atributos de calidad</w:t>
+      </w:r>
+      <w:bookmarkEnd w:id="19"/>
     </w:p>
     <w:p>
       <w:pPr>
@@ -5922,40 +6422,53 @@
           <w:numId w:val="1"/>
         </w:numPr>
       </w:pPr>
-      <w:bookmarkStart w:id="14" w:name="_Toc436773754"/>
-      <w:r>
-        <w:t>Todos</w:t>
-      </w:r>
-      <w:bookmarkEnd w:id="14"/>
-    </w:p>
-    <w:p>
-      <w:r>
-        <w:t>T-01: Para iniciar sesión solo se requerirá insertar el nombre de usuario y su contraseña.</w:t>
-      </w:r>
-    </w:p>
-    <w:p>
-      <w:r>
-        <w:t>T-</w:t>
-      </w:r>
-      <w:r>
-        <w:t>02</w:t>
-      </w:r>
-      <w:r>
-        <w:t>: El Sistema siempre tendrá una opción de “Ayuda” en caso de</w:t>
-      </w:r>
-      <w:r>
-        <w:t xml:space="preserve"> que él</w:t>
-      </w:r>
-      <w:r>
-        <w:t xml:space="preserve"> usuario necesite </w:t>
-      </w:r>
-    </w:p>
-    <w:p>
-      <w:r>
-        <w:t>T-03</w:t>
-      </w:r>
-      <w:r>
-        <w:t>: El Sistema debe tener una opción para regresar a la página anterior.</w:t>
+      <w:bookmarkStart w:id="20" w:name="_Toc436920377"/>
+      <w:r>
+        <w:t>Requerimientos del producto</w:t>
+      </w:r>
+      <w:bookmarkEnd w:id="20"/>
+    </w:p>
+    <w:p>
+      <w:pPr>
+        <w:jc w:val="both"/>
+      </w:pPr>
+      <w:r>
+        <w:t>RP</w:t>
+      </w:r>
+      <w:r>
+        <w:t>-01: Para poder hacer uso de SS FEI el usuario deberá estar registrado en el sistema.</w:t>
+      </w:r>
+    </w:p>
+    <w:p>
+      <w:pPr>
+        <w:jc w:val="both"/>
+      </w:pPr>
+      <w:r>
+        <w:t>RP</w:t>
+      </w:r>
+      <w:r>
+        <w:t>-02: No será necesario una preparación especial por parte del usuario para usar el sistema.</w:t>
+      </w:r>
+    </w:p>
+    <w:p>
+      <w:pPr>
+        <w:jc w:val="both"/>
+      </w:pPr>
+      <w:r>
+        <w:t>RP-03: El tiempo de espera en el inicio de sesión no debe exceder los 3 segundos.</w:t>
+      </w:r>
+    </w:p>
+    <w:p>
+      <w:pPr>
+        <w:jc w:val="both"/>
+      </w:pPr>
+      <w:r>
+        <w:t>RP-04: Sólo se podrá tener una sesión iniciada por computadora.</w:t>
+      </w:r>
+    </w:p>
+    <w:p>
+      <w:r>
+        <w:t>RP-05: El Sistema sólo permitirá registrar a los Titulares de Dependencias.</w:t>
       </w:r>
     </w:p>
     <w:p>
@@ -5966,18 +6479,27 @@
           <w:numId w:val="1"/>
         </w:numPr>
       </w:pPr>
-      <w:bookmarkStart w:id="15" w:name="_Toc436773755"/>
-      <w:r>
-        <w:t>Academia de Servicio Social y Experiencia Recepcional</w:t>
-      </w:r>
-      <w:bookmarkEnd w:id="15"/>
+      <w:bookmarkStart w:id="21" w:name="_Toc436920378"/>
+      <w:r>
+        <w:t>Requerimientos organizacionales</w:t>
+      </w:r>
+      <w:bookmarkEnd w:id="21"/>
     </w:p>
     <w:p>
       <w:pPr>
         <w:jc w:val="both"/>
       </w:pPr>
       <w:r>
-        <w:t>ASSER-01: La Academia puede ver en una lista todos los Alumnos inscritos en la EE de SS con las propuestas que escogieron para realizar su Servicio Social.</w:t>
+        <w:t>RO</w:t>
+      </w:r>
+      <w:r>
+        <w:t>-0</w:t>
+      </w:r>
+      <w:r>
+        <w:t>1</w:t>
+      </w:r>
+      <w:r>
+        <w:t>: Sólo pueden estar inscritos los alumnos que haya cumplido con el 75% de los créditos del programa educativo.</w:t>
       </w:r>
     </w:p>
     <w:p>
@@ -5985,7 +6507,25 @@
         <w:jc w:val="both"/>
       </w:pPr>
       <w:r>
-        <w:t>ASSER-02: La Academia podrá asignar a los Alumnos a una de sus Propuestas que ellos escogieron.</w:t>
+        <w:t>RO</w:t>
+      </w:r>
+      <w:r>
+        <w:t>-0</w:t>
+      </w:r>
+      <w:r>
+        <w:t>2</w:t>
+      </w:r>
+      <w:r>
+        <w:t xml:space="preserve">: </w:t>
+      </w:r>
+      <w:r>
+        <w:t>SS FEI no sustituirá</w:t>
+      </w:r>
+      <w:r>
+        <w:t xml:space="preserve"> a</w:t>
+      </w:r>
+      <w:r>
+        <w:t xml:space="preserve"> la actual reunión de la Academia (Académicos Titulares y la Coordinación) en el proceso de asignación de Alumnos al Servicio Social.</w:t>
       </w:r>
     </w:p>
     <w:p>
@@ -5993,75 +6533,16 @@
         <w:jc w:val="both"/>
       </w:pPr>
       <w:r>
-        <w:t>AAER-03: Si un Alumno tiene problemas de Horario (no pueda asistir un d</w:t>
-      </w:r>
-      <w:r>
-        <w:t>ía al Servicio Social porque tiene una clase en ese momento</w:t>
-      </w:r>
-      <w:r>
-        <w:t>)</w:t>
-      </w:r>
-      <w:r>
-        <w:t>, el Sistema notificará a la Academia de esto.</w:t>
-      </w:r>
-    </w:p>
-    <w:p>
-      <w:pPr>
-        <w:jc w:val="both"/>
-      </w:pPr>
-      <w:r>
-        <w:t>AAER-04: Si un Alumno no escogió alguna propuesta para su SS, el Sistema le mostrará a la Academia todas las opciones que la FEI está ofertando.</w:t>
-      </w:r>
-    </w:p>
-    <w:p>
-      <w:pPr>
-        <w:jc w:val="both"/>
-      </w:pPr>
-      <w:r>
-        <w:t>AAER-05: Si un Alumno no puede ser asignado a alguna de sus Propuestas ya sea porque no tiene disponibilidad de horario o tiene calificaciones reprobatorias en las áreas que el Titular de Dependencia solicita, el Sistema mostrará a la Academia todas las opciones que la FEI está ofertando.</w:t>
-      </w:r>
-    </w:p>
-    <w:p>
-      <w:pPr>
-        <w:jc w:val="both"/>
-      </w:pPr>
-      <w:r>
-        <w:t xml:space="preserve">AAER-06: La Academia </w:t>
-      </w:r>
-      <w:r>
-        <w:t>podrá ver una lista con todos los Alumnos que ya ha asignado.</w:t>
-      </w:r>
-    </w:p>
-    <w:p>
-      <w:pPr>
-        <w:jc w:val="both"/>
-      </w:pPr>
-      <w:r>
-        <w:t>AAER-07: La Academia podrá descargar la lista con los Alumnos asignados.</w:t>
-      </w:r>
-    </w:p>
-    <w:p>
-      <w:pPr>
-        <w:jc w:val="both"/>
-      </w:pPr>
-      <w:r>
-        <w:t xml:space="preserve">AAER-08: En caso de que la Academia cambie de opción, debe ser capaz de cambiar la asignación de una Alumno. </w:t>
-      </w:r>
-    </w:p>
-    <w:p>
-      <w:pPr>
-        <w:jc w:val="both"/>
-      </w:pPr>
-      <w:r>
-        <w:t>AAER-09: La Academia podrá suspender la actividad de asignación de Alumnos cuando quiera.</w:t>
-      </w:r>
-    </w:p>
-    <w:p>
-      <w:pPr>
-        <w:jc w:val="both"/>
-      </w:pPr>
-      <w:r>
-        <w:t>AAER-10: Todas las asignaciones que la Academia haga se guardarán automáticamente.</w:t>
+        <w:t>RO</w:t>
+      </w:r>
+      <w:r>
+        <w:t>-0</w:t>
+      </w:r>
+      <w:r>
+        <w:t>3</w:t>
+      </w:r>
+      <w:r>
+        <w:t>: SS FEI no sustituirá el firmado de reportes y documentos ya que está declarado en el estatuto que deben ser firmados a mano.</w:t>
       </w:r>
     </w:p>
     <w:p>
@@ -6072,21 +6553,27 @@
           <w:numId w:val="1"/>
         </w:numPr>
       </w:pPr>
-      <w:bookmarkStart w:id="16" w:name="_Toc436773756"/>
-      <w:r>
-        <w:t>Coordinación de Servicio Social y Experiencia Recepcional</w:t>
-      </w:r>
-      <w:bookmarkEnd w:id="16"/>
+      <w:bookmarkStart w:id="22" w:name="_Toc436920379"/>
+      <w:r>
+        <w:t>Requerimientos externos</w:t>
+      </w:r>
+      <w:bookmarkEnd w:id="22"/>
     </w:p>
     <w:p>
       <w:pPr>
         <w:jc w:val="both"/>
       </w:pPr>
       <w:r>
-        <w:t>CSSER-01: La Coordinación</w:t>
-      </w:r>
-      <w:r>
-        <w:t xml:space="preserve"> podrá ver todos los Expedientes de todos los Alumnos.</w:t>
+        <w:t>RE</w:t>
+      </w:r>
+      <w:r>
+        <w:t>-0</w:t>
+      </w:r>
+      <w:r>
+        <w:t>1</w:t>
+      </w:r>
+      <w:r>
+        <w:t>: Nadie ajeno al sistema o usuarios ya anteriormente descritos pueden tener acceso a la información registrada en el Sistema.</w:t>
       </w:r>
     </w:p>
     <w:p>
@@ -6094,10 +6581,10 @@
         <w:jc w:val="both"/>
       </w:pPr>
       <w:r>
-        <w:t xml:space="preserve">CSSER-02: </w:t>
-      </w:r>
-      <w:r>
-        <w:t>La Coordinación podrá descargar una plantilla para la Carta de Presentación.</w:t>
+        <w:t>RE-02</w:t>
+      </w:r>
+      <w:r>
+        <w:t>: El expediente creado en SS FEI no debe ser tomado como información oficial, ya que sólo es para dar seguimiento a los Alumnos.</w:t>
       </w:r>
     </w:p>
     <w:p>
@@ -6105,10 +6592,13 @@
         <w:jc w:val="both"/>
       </w:pPr>
       <w:r>
-        <w:t>CSSER-03: La Coordinación podrá registrar a las Dependencias</w:t>
-      </w:r>
-      <w:r>
-        <w:t xml:space="preserve"> con la siguiente información: Apellido del Titular, Nombre del Titular, Teléfono de la Dependencia, Calle donde se ubica la Dependencia, Colonia donde se ubica la Dependencia, Dirección Correo de contacto para la Dependencia</w:t>
+        <w:t>RE-03</w:t>
+      </w:r>
+      <w:r>
+        <w:t>: SS FEI deberá seguir la Ley Federal de Protección de Datos Personales en Pose</w:t>
+      </w:r>
+      <w:r>
+        <w:t>sión de los Particulares.</w:t>
       </w:r>
     </w:p>
     <w:p>
@@ -6116,563 +6606,38 @@
         <w:jc w:val="both"/>
       </w:pPr>
       <w:r>
-        <w:t>CSSER-04: La Coordinación podrá modificar la información de las Dependencias registradas.</w:t>
-      </w:r>
-    </w:p>
-    <w:p>
-      <w:pPr>
-        <w:jc w:val="both"/>
-      </w:pPr>
-      <w:r>
-        <w:t>CSSER-05: Si la Coordinación modifica una Dependencia y no guarda los cambios hechos, el Sistema notificará que hubo cambios sin guardar.</w:t>
-      </w:r>
-    </w:p>
-    <w:p>
-      <w:pPr>
-        <w:jc w:val="both"/>
-      </w:pPr>
-      <w:r>
-        <w:t>CSSET-06</w:t>
-      </w:r>
-      <w:r>
-        <w:t>: La Coordinación podrá ver una lista con todas las Dependencias registradas.</w:t>
-      </w:r>
-    </w:p>
-    <w:p>
-      <w:pPr>
-        <w:jc w:val="both"/>
-      </w:pPr>
-      <w:r>
-        <w:lastRenderedPageBreak/>
-        <w:t>CSSET-</w:t>
-      </w:r>
-      <w:r>
-        <w:t>07</w:t>
-      </w:r>
-      <w:r>
-        <w:t>: La Coordinación podrá descargar la lista de Dependencias registradas.</w:t>
-      </w:r>
-    </w:p>
-    <w:p>
-      <w:pPr>
-        <w:jc w:val="both"/>
-      </w:pPr>
-      <w:r>
-        <w:t>CSSET-08</w:t>
-      </w:r>
-      <w:r>
-        <w:t>: La Coordinación podrá guardar los cambios que hace en la lista de Dependencias.</w:t>
-      </w:r>
-    </w:p>
-    <w:p>
-      <w:pPr>
-        <w:jc w:val="both"/>
-      </w:pPr>
-      <w:r>
-        <w:t>CSSET-09</w:t>
-      </w:r>
-      <w:r>
-        <w:t>: La Coordinación podrá descargar una plantilla del Oficio de presentación.</w:t>
-      </w:r>
-    </w:p>
-    <w:p>
-      <w:pPr>
-        <w:pStyle w:val="Ttulo2"/>
-        <w:numPr>
-          <w:ilvl w:val="1"/>
-          <w:numId w:val="1"/>
-        </w:numPr>
-      </w:pPr>
-      <w:bookmarkStart w:id="17" w:name="_Toc436773757"/>
-      <w:r>
-        <w:t>Académico Titular de Servicio Social</w:t>
-      </w:r>
-      <w:bookmarkEnd w:id="17"/>
-    </w:p>
-    <w:p>
-      <w:pPr>
-        <w:jc w:val="both"/>
-      </w:pPr>
-      <w:r>
-        <w:t>ATSS-01: El Maestro podrá visualizar todos los Documentos de cualquier expediente siempre y cuando el Expediente que desea consultar sea de su Alumno.</w:t>
-      </w:r>
-    </w:p>
-    <w:p>
-      <w:pPr>
-        <w:jc w:val="both"/>
-      </w:pPr>
-      <w:r>
-        <w:t>ATSS-02: El Maestro podrá agregar Documentos al Expediente de su Alumno.</w:t>
-      </w:r>
-    </w:p>
-    <w:p>
-      <w:pPr>
-        <w:jc w:val="both"/>
-      </w:pPr>
-      <w:r>
-        <w:t>ATSS-03: El Maestro podrá guardar los cambios que le efectúe en el Expediente del Alumno.</w:t>
-      </w:r>
-    </w:p>
-    <w:p>
-      <w:pPr>
-        <w:jc w:val="both"/>
-      </w:pPr>
-      <w:r>
-        <w:t>ATSS-04: Si se realizó un cambió en algún expediente y el Académico desea salir del Expediente sin guardar ese cambio, el Sistema notificará que hubo cambios sin guardar.</w:t>
-      </w:r>
-    </w:p>
-    <w:p>
-      <w:pPr>
-        <w:jc w:val="both"/>
-      </w:pPr>
-      <w:r>
-        <w:t>ATSS-05: El Maestro podrá salir del Expediente sin guardar cambios, si así lo desea.</w:t>
-      </w:r>
-    </w:p>
-    <w:p>
-      <w:pPr>
-        <w:jc w:val="both"/>
-      </w:pPr>
-      <w:r>
-        <w:t>ATSS-06: El Maestro podrá descargar desde el Sistema una plantilla para hacer el Reporte de Visita.</w:t>
-      </w:r>
-    </w:p>
-    <w:p>
-      <w:pPr>
-        <w:pStyle w:val="Ttulo2"/>
-        <w:numPr>
-          <w:ilvl w:val="1"/>
-          <w:numId w:val="1"/>
-        </w:numPr>
-      </w:pPr>
-      <w:bookmarkStart w:id="18" w:name="_Toc436773758"/>
-      <w:r>
-        <w:t>Alumno</w:t>
-      </w:r>
-      <w:bookmarkEnd w:id="18"/>
-    </w:p>
-    <w:p>
-      <w:pPr>
-        <w:jc w:val="both"/>
-      </w:pPr>
-      <w:r>
-        <w:t>AL-01: El alumno podrá registrar la hora en que comienza sus actividades dentro de la dependencia.</w:t>
-      </w:r>
-    </w:p>
-    <w:p>
-      <w:pPr>
-        <w:jc w:val="both"/>
-      </w:pPr>
-      <w:r>
-        <w:t>AL-02</w:t>
-      </w:r>
-      <w:r>
-        <w:t xml:space="preserve">: El alumno podrá registrar la hora en que </w:t>
-      </w:r>
-      <w:r>
-        <w:t>finaliza</w:t>
-      </w:r>
-      <w:r>
-        <w:t xml:space="preserve"> sus actividades dentro de la dependencia.</w:t>
-      </w:r>
-    </w:p>
-    <w:p>
-      <w:pPr>
-        <w:jc w:val="both"/>
-      </w:pPr>
-      <w:r>
-        <w:t>AL-03</w:t>
-      </w:r>
-      <w:r>
-        <w:t>:</w:t>
-      </w:r>
-      <w:r>
-        <w:t xml:space="preserve"> </w:t>
-      </w:r>
-      <w:r>
-        <w:t xml:space="preserve">El alumno </w:t>
-      </w:r>
-      <w:r>
-        <w:t>podrá revisar</w:t>
-      </w:r>
-      <w:r>
-        <w:t xml:space="preserve"> las actividades que llevara a cabo dentro de la dependencia</w:t>
-      </w:r>
-      <w:r>
-        <w:t>.</w:t>
-      </w:r>
-    </w:p>
-    <w:p>
-      <w:pPr>
-        <w:jc w:val="both"/>
-      </w:pPr>
-      <w:r>
-        <w:t>AL-04</w:t>
-      </w:r>
-      <w:r>
-        <w:t>:</w:t>
-      </w:r>
-      <w:r>
-        <w:t xml:space="preserve"> </w:t>
-      </w:r>
-      <w:r>
-        <w:t>El alumno podrá observar el progreso que lleva conforme los reportes que ha realizado a lo largo del servicio social</w:t>
-      </w:r>
-      <w:r>
-        <w:t>.</w:t>
-      </w:r>
-    </w:p>
-    <w:p>
-      <w:pPr>
-        <w:jc w:val="both"/>
-      </w:pPr>
-      <w:r>
-        <w:t>AL-05</w:t>
-      </w:r>
-      <w:r>
-        <w:t>: El alumno podrá consultar las horas que ha reportado</w:t>
-      </w:r>
-      <w:r>
-        <w:t>.</w:t>
-      </w:r>
-    </w:p>
-    <w:p>
-      <w:pPr>
-        <w:jc w:val="both"/>
-      </w:pPr>
-      <w:r>
-        <w:t>AL-06</w:t>
-      </w:r>
-      <w:r>
-        <w:t>:</w:t>
-      </w:r>
-      <w:r>
-        <w:t xml:space="preserve"> </w:t>
-      </w:r>
-      <w:r>
-        <w:t xml:space="preserve">El alumno </w:t>
-      </w:r>
-      <w:r>
-        <w:t>podrá generar</w:t>
-      </w:r>
-      <w:r>
-        <w:t xml:space="preserve"> su reporte de presentación</w:t>
-      </w:r>
-      <w:r>
-        <w:t xml:space="preserve"> en clase.</w:t>
-      </w:r>
-    </w:p>
-    <w:p>
-      <w:pPr>
-        <w:jc w:val="both"/>
-      </w:pPr>
-      <w:r>
-        <w:t>AL-07:</w:t>
-      </w:r>
-      <w:r>
-        <w:t xml:space="preserve"> </w:t>
-      </w:r>
-      <w:r>
-        <w:t>El alumno podrá obtener el formato de registro que provee la dependencia.</w:t>
-      </w:r>
-    </w:p>
-    <w:p>
-      <w:pPr>
-        <w:jc w:val="both"/>
-      </w:pPr>
-      <w:r>
-        <w:t>AL-08</w:t>
-      </w:r>
-      <w:r>
-        <w:t>:</w:t>
-      </w:r>
-      <w:r>
-        <w:t xml:space="preserve"> </w:t>
-      </w:r>
-      <w:r>
-        <w:t xml:space="preserve">El alumno </w:t>
-      </w:r>
-      <w:r>
-        <w:t xml:space="preserve">podrá </w:t>
-      </w:r>
-      <w:r>
-        <w:t>escoger 3 opciones de dependencias a las cuales prefiera.</w:t>
-      </w:r>
-    </w:p>
-    <w:p>
-      <w:pPr>
-        <w:pStyle w:val="Ttulo2"/>
-        <w:numPr>
-          <w:ilvl w:val="1"/>
-          <w:numId w:val="1"/>
-        </w:numPr>
-      </w:pPr>
-      <w:bookmarkStart w:id="19" w:name="_Toc436773759"/>
-      <w:r>
-        <w:t>Titular de Dependencia</w:t>
-      </w:r>
-      <w:bookmarkEnd w:id="19"/>
-    </w:p>
-    <w:p>
-      <w:pPr>
-        <w:jc w:val="both"/>
-      </w:pPr>
-      <w:r>
-        <w:t>TD-01: El Titular de Dependencia podrá ver el Expediente del Alumno, siempre y cuando el Expediente que desee consultar pertenezca a un Alumno que haga su SS en su Dependencia.</w:t>
-      </w:r>
-    </w:p>
-    <w:p>
-      <w:pPr>
-        <w:jc w:val="both"/>
-      </w:pPr>
-      <w:r>
-        <w:t>TD-02: El Titular se registrará sólo con un nombre de usuario, contraseña, confirmación de contraseña y un correo electrónico, sólo se podrá registrar si anteriormente la Coordinación registró el correo de la Dependencia.</w:t>
-      </w:r>
-    </w:p>
-    <w:p>
-      <w:r>
-        <w:br w:type="page"/>
+        <w:t xml:space="preserve">RE-04: El </w:t>
+      </w:r>
+      <w:r>
+        <w:t>sistema no sustituirá la creación del expediente, porque se requiere que los documentos estén firmados por las autoridades necesarias, para su entrega final a los alumnos cuando concluyan su servicio social.</w:t>
       </w:r>
     </w:p>
     <w:p>
       <w:pPr>
         <w:pStyle w:val="Ttulo1"/>
-        <w:numPr>
-          <w:ilvl w:val="0"/>
-          <w:numId w:val="1"/>
-        </w:numPr>
-      </w:pPr>
-      <w:bookmarkStart w:id="20" w:name="_Toc436773760"/>
-      <w:r>
-        <w:lastRenderedPageBreak/>
-        <w:t>Atributos de calidad</w:t>
-      </w:r>
-      <w:bookmarkEnd w:id="20"/>
-    </w:p>
-    <w:p>
-      <w:pPr>
-        <w:pStyle w:val="Ttulo2"/>
-        <w:numPr>
-          <w:ilvl w:val="1"/>
-          <w:numId w:val="1"/>
-        </w:numPr>
-      </w:pPr>
-      <w:bookmarkStart w:id="21" w:name="_Toc436773761"/>
-      <w:r>
-        <w:t>Requerimientos del producto</w:t>
-      </w:r>
-      <w:bookmarkEnd w:id="21"/>
-    </w:p>
-    <w:p>
-      <w:pPr>
-        <w:jc w:val="both"/>
-      </w:pPr>
-      <w:r>
-        <w:t>RP</w:t>
-      </w:r>
-      <w:r>
-        <w:t>-01: Para poder hacer uso de SS FEI el usuario deberá estar registrado en el sistema.</w:t>
-      </w:r>
-    </w:p>
-    <w:p>
-      <w:pPr>
-        <w:jc w:val="both"/>
-      </w:pPr>
-      <w:r>
-        <w:t>RP</w:t>
-      </w:r>
-      <w:r>
-        <w:t>-02: No será necesario una preparación especial por parte del usuario para usar el sistema.</w:t>
-      </w:r>
-    </w:p>
-    <w:p>
-      <w:pPr>
-        <w:jc w:val="both"/>
-      </w:pPr>
-      <w:r>
-        <w:t>RP-03: El tiempo de espera en el inicio de sesión no debe exceder los 3 segundos.</w:t>
-      </w:r>
-    </w:p>
-    <w:p>
-      <w:pPr>
-        <w:jc w:val="both"/>
-      </w:pPr>
-      <w:r>
-        <w:t>RP-04: Sólo se podrá tener una sesión iniciada por computadora.</w:t>
-      </w:r>
-    </w:p>
-    <w:p>
-      <w:r>
-        <w:t>RP-05: El Sistema sólo permitirá registrar a los Titulares de Dependencias.</w:t>
-      </w:r>
-    </w:p>
-    <w:p>
-      <w:pPr>
-        <w:pStyle w:val="Ttulo2"/>
-        <w:numPr>
-          <w:ilvl w:val="1"/>
-          <w:numId w:val="1"/>
-        </w:numPr>
-      </w:pPr>
-      <w:bookmarkStart w:id="22" w:name="_Toc436773762"/>
-      <w:r>
-        <w:t>Requerimientos organizacionales</w:t>
-      </w:r>
-      <w:bookmarkEnd w:id="22"/>
-    </w:p>
-    <w:p>
-      <w:pPr>
-        <w:jc w:val="both"/>
-      </w:pPr>
-      <w:r>
-        <w:t>RO</w:t>
-      </w:r>
-      <w:r>
-        <w:t>-0</w:t>
-      </w:r>
-      <w:r>
-        <w:t>1</w:t>
-      </w:r>
-      <w:r>
-        <w:t>: Sólo pueden estar inscritos los alumnos que haya cumplido con el 75% de los créditos del programa educativo.</w:t>
-      </w:r>
-    </w:p>
-    <w:p>
-      <w:pPr>
-        <w:jc w:val="both"/>
-      </w:pPr>
-      <w:r>
-        <w:t>RO</w:t>
-      </w:r>
-      <w:r>
-        <w:t>-0</w:t>
-      </w:r>
-      <w:r>
-        <w:t>2</w:t>
-      </w:r>
-      <w:r>
-        <w:t xml:space="preserve">: </w:t>
-      </w:r>
-      <w:r>
-        <w:t>SS FEI no sustituirá</w:t>
-      </w:r>
-      <w:r>
-        <w:t xml:space="preserve"> a</w:t>
-      </w:r>
-      <w:r>
-        <w:t xml:space="preserve"> la actual reunión de la Academia (Académicos Titulares y la Coordinación) en el proceso de asignación de Alumnos al Servicio Social.</w:t>
-      </w:r>
-    </w:p>
-    <w:p>
-      <w:pPr>
-        <w:jc w:val="both"/>
-      </w:pPr>
-      <w:r>
-        <w:t>RO</w:t>
-      </w:r>
-      <w:r>
-        <w:t>-0</w:t>
-      </w:r>
-      <w:r>
-        <w:t>3</w:t>
-      </w:r>
-      <w:r>
-        <w:t>: SS FEI no sustituirá el firmado de reportes y documentos ya que está declarado en el estatuto que deben ser firmados a mano.</w:t>
-      </w:r>
-    </w:p>
-    <w:p>
-      <w:pPr>
-        <w:pStyle w:val="Ttulo2"/>
-        <w:numPr>
-          <w:ilvl w:val="1"/>
-          <w:numId w:val="1"/>
-        </w:numPr>
-      </w:pPr>
-      <w:bookmarkStart w:id="23" w:name="_Toc436773763"/>
-      <w:r>
-        <w:t>Requerimientos externos</w:t>
-      </w:r>
-      <w:bookmarkEnd w:id="23"/>
-    </w:p>
-    <w:p>
-      <w:pPr>
-        <w:jc w:val="both"/>
-      </w:pPr>
-      <w:r>
-        <w:t>RE</w:t>
-      </w:r>
-      <w:r>
-        <w:t>-0</w:t>
-      </w:r>
-      <w:r>
-        <w:t>1</w:t>
-      </w:r>
-      <w:r>
-        <w:t>: Nadie ajeno al sistema o usuarios ya anteriormente descritos pueden tener acceso a la información registrada en el Sistema.</w:t>
-      </w:r>
-    </w:p>
-    <w:p>
-      <w:pPr>
-        <w:jc w:val="both"/>
-      </w:pPr>
-      <w:r>
-        <w:t>RE-02</w:t>
-      </w:r>
-      <w:r>
-        <w:t>: El expediente creado en SS FEI no debe ser tomado como información oficial, ya que sólo es para dar seguimiento a los Alumnos.</w:t>
-      </w:r>
-    </w:p>
-    <w:p>
-      <w:pPr>
-        <w:jc w:val="both"/>
-      </w:pPr>
-      <w:r>
-        <w:t>RE-03</w:t>
-      </w:r>
-      <w:r>
-        <w:t>: SS FEI deberá seguir la Ley Federal de Protección de Datos Personales en Pose</w:t>
-      </w:r>
-      <w:r>
-        <w:t>sión de los Particulares.</w:t>
-      </w:r>
-    </w:p>
-    <w:p>
-      <w:pPr>
-        <w:jc w:val="both"/>
-      </w:pPr>
-      <w:r>
-        <w:t xml:space="preserve">RE-04: El </w:t>
-      </w:r>
-      <w:r>
-        <w:t>sistema no sustituirá la creación del expediente, porque se requiere que los documentos estén firmados por las autoridades necesarias, para su entrega final a los alumnos cuando concluyan su servicio social.</w:t>
-      </w:r>
-    </w:p>
-    <w:p>
-      <w:pPr>
-        <w:pStyle w:val="Ttulo1"/>
-      </w:pPr>
-      <w:bookmarkStart w:id="24" w:name="_Toc436773764"/>
+      </w:pPr>
+      <w:bookmarkStart w:id="23" w:name="_Toc436920380"/>
       <w:r>
         <w:lastRenderedPageBreak/>
         <w:t>Anexos</w:t>
       </w:r>
+      <w:bookmarkEnd w:id="23"/>
+    </w:p>
+    <w:p>
+      <w:pPr>
+        <w:pStyle w:val="Ttulo2"/>
+      </w:pPr>
+      <w:bookmarkStart w:id="24" w:name="_Toc436920381"/>
+      <w:r>
+        <w:t>Anexo I</w:t>
+      </w:r>
+      <w:r>
+        <w:t>:</w:t>
+      </w:r>
+      <w:r>
+        <w:t xml:space="preserve"> Modelo de Dominio</w:t>
+      </w:r>
       <w:bookmarkEnd w:id="24"/>
-    </w:p>
-    <w:p>
-      <w:pPr>
-        <w:pStyle w:val="Ttulo2"/>
-      </w:pPr>
-      <w:bookmarkStart w:id="25" w:name="_Toc436773765"/>
-      <w:r>
-        <w:t>Anexo I</w:t>
-      </w:r>
-      <w:r>
-        <w:t>:</w:t>
-      </w:r>
-      <w:r>
-        <w:t xml:space="preserve"> Modelo de Dominio</w:t>
-      </w:r>
-      <w:bookmarkEnd w:id="25"/>
     </w:p>
     <w:p>
       <w:r>
@@ -6684,7 +6649,7 @@
           <wp:inline distT="0" distB="0" distL="0" distR="0">
             <wp:extent cx="5612130" cy="3932128"/>
             <wp:effectExtent l="0" t="0" r="7620" b="0"/>
-            <wp:docPr id="2" name="Imagen 2" descr="C:\Users\SaúlEnrique\Downloads\Blank Flowchart - Modelo de dominio (1).jpeg"/>
+            <wp:docPr id="23" name="Imagen 23" descr="C:\Users\SaúlEnrique\Downloads\Blank Flowchart - Modelo de dominio.png"/>
             <wp:cNvGraphicFramePr>
               <a:graphicFrameLocks xmlns:a="http://schemas.openxmlformats.org/drawingml/2006/main" noChangeAspect="1"/>
             </wp:cNvGraphicFramePr>
@@ -6692,7 +6657,7 @@
               <a:graphicData uri="http://schemas.openxmlformats.org/drawingml/2006/picture">
                 <pic:pic xmlns:pic="http://schemas.openxmlformats.org/drawingml/2006/picture">
                   <pic:nvPicPr>
-                    <pic:cNvPr id="0" name="Picture 2" descr="C:\Users\SaúlEnrique\Downloads\Blank Flowchart - Modelo de dominio (1).jpeg"/>
+                    <pic:cNvPr id="0" name="Picture 2" descr="C:\Users\SaúlEnrique\Downloads\Blank Flowchart - Modelo de dominio.png"/>
                     <pic:cNvPicPr>
                       <a:picLocks noChangeAspect="1" noChangeArrowheads="1"/>
                     </pic:cNvPicPr>
@@ -6732,13 +6697,27 @@
     </w:p>
     <w:p>
       <w:pPr>
+        <w:rPr>
+          <w:rFonts w:asciiTheme="majorHAnsi" w:eastAsiaTheme="majorEastAsia" w:hAnsiTheme="majorHAnsi" w:cstheme="majorBidi"/>
+          <w:color w:val="2E74B5" w:themeColor="accent1" w:themeShade="BF"/>
+          <w:sz w:val="26"/>
+          <w:szCs w:val="26"/>
+        </w:rPr>
+      </w:pPr>
+      <w:r>
+        <w:br w:type="page"/>
+      </w:r>
+    </w:p>
+    <w:p>
+      <w:pPr>
         <w:pStyle w:val="Ttulo2"/>
       </w:pPr>
-      <w:bookmarkStart w:id="26" w:name="_Toc436773766"/>
-      <w:r>
+      <w:bookmarkStart w:id="25" w:name="_Toc436920382"/>
+      <w:r>
+        <w:lastRenderedPageBreak/>
         <w:t>Anexo II: Casos de Uso</w:t>
       </w:r>
-      <w:bookmarkEnd w:id="26"/>
+      <w:bookmarkEnd w:id="25"/>
     </w:p>
     <w:tbl>
       <w:tblPr>
@@ -7090,7 +7069,6 @@
               <w:cnfStyle w:val="000000000000" w:firstRow="0" w:lastRow="0" w:firstColumn="0" w:lastColumn="0" w:oddVBand="0" w:evenVBand="0" w:oddHBand="0" w:evenHBand="0" w:firstRowFirstColumn="0" w:firstRowLastColumn="0" w:lastRowFirstColumn="0" w:lastRowLastColumn="0"/>
             </w:pPr>
             <w:r>
-              <w:lastRenderedPageBreak/>
               <w:t xml:space="preserve">En caso de ser la Coordinación, se </w:t>
             </w:r>
             <w:r>
@@ -7198,7 +7176,6 @@
               <w:jc w:val="both"/>
             </w:pPr>
             <w:r>
-              <w:lastRenderedPageBreak/>
               <w:t>Flujo alternativo</w:t>
             </w:r>
           </w:p>
@@ -7296,11 +7273,11 @@
       <w:pPr>
         <w:pStyle w:val="Ttulo3"/>
       </w:pPr>
-      <w:bookmarkStart w:id="27" w:name="_Toc436773767"/>
+      <w:bookmarkStart w:id="26" w:name="_Toc436920383"/>
       <w:r>
         <w:t>Academia de Servicio Social y Experiencia Recepcional</w:t>
       </w:r>
-      <w:bookmarkEnd w:id="27"/>
+      <w:bookmarkEnd w:id="26"/>
     </w:p>
     <w:tbl>
       <w:tblPr>
@@ -7480,6 +7457,7 @@
               <w:cnfStyle w:val="000000000000" w:firstRow="0" w:lastRow="0" w:firstColumn="0" w:lastColumn="0" w:oddVBand="0" w:evenVBand="0" w:oddHBand="0" w:evenHBand="0" w:firstRowFirstColumn="0" w:firstRowLastColumn="0" w:lastRowFirstColumn="0" w:lastRowLastColumn="0"/>
             </w:pPr>
             <w:r>
+              <w:lastRenderedPageBreak/>
               <w:t>Pre – 02: El Alumno a a</w:t>
             </w:r>
             <w:r>
@@ -7505,6 +7483,7 @@
               <w:jc w:val="both"/>
             </w:pPr>
             <w:r>
+              <w:lastRenderedPageBreak/>
               <w:t>Post-condiciones</w:t>
             </w:r>
           </w:p>
@@ -7751,7 +7730,6 @@
               <w:jc w:val="both"/>
             </w:pPr>
             <w:r>
-              <w:lastRenderedPageBreak/>
               <w:t>Excepciones</w:t>
             </w:r>
           </w:p>
@@ -7909,6 +7887,7 @@
         <w:jc w:val="both"/>
       </w:pPr>
       <w:r>
+        <w:lastRenderedPageBreak/>
         <w:t>CU 6 – Cambiar a un Alumno de Dependencia:</w:t>
       </w:r>
       <w:r>
@@ -7919,98 +7898,94 @@
       <w:pPr>
         <w:pStyle w:val="Ttulo3"/>
       </w:pPr>
-      <w:bookmarkStart w:id="28" w:name="_Toc436773768"/>
+      <w:bookmarkStart w:id="27" w:name="_Toc436920384"/>
       <w:r>
         <w:t>Coordinación de Servicio Social y Experiencia Social</w:t>
       </w:r>
+      <w:bookmarkEnd w:id="27"/>
+    </w:p>
+    <w:p>
+      <w:pPr>
+        <w:jc w:val="both"/>
+      </w:pPr>
+      <w:r>
+        <w:t xml:space="preserve">CU 1 – Crear </w:t>
+      </w:r>
+      <w:r>
+        <w:t xml:space="preserve">lista de Dependencias: La Coordinación inicia sesión, selecciona la opción de “Agregar Dependencia”, la Coordinación </w:t>
+      </w:r>
+      <w:r>
+        <w:t>ingres</w:t>
+      </w:r>
+      <w:r>
+        <w:t>a en los campos correspondientes los siguientes datos: Apellido del Titular, Nombre del Titular, Teléfono de la Dependencia, Calle donde se ubica la Dependencia, Colonia donde se ubica la Dependencia,</w:t>
+      </w:r>
+      <w:r>
+        <w:t xml:space="preserve"> Dirección</w:t>
+      </w:r>
+      <w:r>
+        <w:t xml:space="preserve"> Correo </w:t>
+      </w:r>
+      <w:r>
+        <w:t>de contacto para la Dependencia, la Coordinación selecciona la opción de “Continuar”, se muestra una notificación de que la dependencia ha sido guardada y que se ha mandado un correo electrónico a la Dirección de Correo que se guardó.</w:t>
+      </w:r>
+    </w:p>
+    <w:p>
+      <w:pPr>
+        <w:jc w:val="both"/>
+      </w:pPr>
+      <w:r>
+        <w:t xml:space="preserve">CU 2 – Visualizar lista de Dependencias: La Coordinación selecciona la opción de “Ver lista de Dependencias”, se muestra la lista de Dependencias con toda la información </w:t>
+      </w:r>
+      <w:r>
+        <w:t>agregada.</w:t>
+      </w:r>
+    </w:p>
+    <w:p>
+      <w:pPr>
+        <w:jc w:val="both"/>
+      </w:pPr>
+      <w:r>
+        <w:t>CU 3 – Guardar la lista de Dependencias:</w:t>
+      </w:r>
+      <w:r>
+        <w:t xml:space="preserve"> Una vez la Coordinación está en la lista de Dependencias, selecciona la opción de “Guardar en PDF”, el s</w:t>
+      </w:r>
+      <w:r>
+        <w:t xml:space="preserve">istema descarga </w:t>
+      </w:r>
+      <w:r>
+        <w:t>la lista de las Dependencias en un archivo PDF.</w:t>
+      </w:r>
+    </w:p>
+    <w:p>
+      <w:pPr>
+        <w:jc w:val="both"/>
+      </w:pPr>
+      <w:r>
+        <w:t xml:space="preserve">CU 4 – Modificar una Dependencia: </w:t>
+      </w:r>
+      <w:r>
+        <w:t xml:space="preserve">Una vez la Coordinación está en la lista de Dependencias, la Coordinación selecciona la opción de “Modificar dependencia”, y se despliegan los campos ingresados, la Coordinación ingresa en el campo que quiere modificar la información nueva y selecciona la opción de “Guardar”. </w:t>
+      </w:r>
+    </w:p>
+    <w:p>
+      <w:pPr>
+        <w:jc w:val="both"/>
+      </w:pPr>
+      <w:r>
+        <w:t xml:space="preserve">CU 5 – Descargar Carta de Presentación: Una vez la Coordinación está en la lista de Alumnos, selecciona la opción de “Descargar Carta de Presentación”, el Sistema descarga un archivo PDF con una plantilla de la Carta de Presentación para dársela al Alumno. </w:t>
+      </w:r>
+    </w:p>
+    <w:p>
+      <w:pPr>
+        <w:pStyle w:val="Ttulo3"/>
+      </w:pPr>
+      <w:bookmarkStart w:id="28" w:name="_Toc436920385"/>
+      <w:r>
+        <w:t>Académico Titular de Servicio Social</w:t>
+      </w:r>
       <w:bookmarkEnd w:id="28"/>
-    </w:p>
-    <w:p>
-      <w:pPr>
-        <w:jc w:val="both"/>
-      </w:pPr>
-      <w:r>
-        <w:t xml:space="preserve">CU 1 – Crear </w:t>
-      </w:r>
-      <w:r>
-        <w:t xml:space="preserve">lista de Dependencias: La Coordinación inicia sesión, selecciona la opción de “Agregar Dependencia”, la Coordinación </w:t>
-      </w:r>
-      <w:r>
-        <w:t>ingres</w:t>
-      </w:r>
-      <w:r>
-        <w:t>a en los campos correspondientes los siguientes datos: Apellido del Titular, Nombre del Titular, Teléfono de la Dependencia, Calle donde se ubica la Dependencia, Colonia donde se ubica la Dependencia,</w:t>
-      </w:r>
-      <w:r>
-        <w:t xml:space="preserve"> Dirección</w:t>
-      </w:r>
-      <w:r>
-        <w:t xml:space="preserve"> Correo </w:t>
-      </w:r>
-      <w:r>
-        <w:t>de contacto para la Dependencia, la Coordinación selecciona la opción de “Continuar”, se muestra una notificación de que la dependencia ha sido guardada y que se ha mandado un correo electrónico a la Dirección de Correo que se guardó.</w:t>
-      </w:r>
-    </w:p>
-    <w:p>
-      <w:pPr>
-        <w:jc w:val="both"/>
-      </w:pPr>
-      <w:r>
-        <w:t xml:space="preserve">CU 2 – Visualizar lista de Dependencias: La Coordinación selecciona la opción de “Ver lista de Dependencias”, se muestra la lista de Dependencias con toda la información </w:t>
-      </w:r>
-      <w:r>
-        <w:t>agregada.</w:t>
-      </w:r>
-    </w:p>
-    <w:p>
-      <w:pPr>
-        <w:jc w:val="both"/>
-      </w:pPr>
-      <w:r>
-        <w:t>CU 3 – Guardar la lista de Dependencias:</w:t>
-      </w:r>
-      <w:r>
-        <w:t xml:space="preserve"> Una vez la Coordinación está en la lista de Dependencias, selecciona la opción de “Guardar en PDF”, el s</w:t>
-      </w:r>
-      <w:r>
-        <w:t xml:space="preserve">istema descarga </w:t>
-      </w:r>
-      <w:r>
-        <w:t>la lista de las Dependencias en un archivo PDF.</w:t>
-      </w:r>
-    </w:p>
-    <w:p>
-      <w:pPr>
-        <w:jc w:val="both"/>
-      </w:pPr>
-      <w:r>
-        <w:t xml:space="preserve">CU 4 – Modificar una Dependencia: </w:t>
-      </w:r>
-      <w:r>
-        <w:t xml:space="preserve">Una vez la Coordinación está en la lista de Dependencias, la Coordinación selecciona la opción de “Modificar dependencia”, y se despliegan los campos </w:t>
-      </w:r>
-      <w:r>
-        <w:lastRenderedPageBreak/>
-        <w:t xml:space="preserve">ingresados, la Coordinación ingresa en el campo que quiere modificar la información nueva y selecciona la opción de “Guardar”. </w:t>
-      </w:r>
-    </w:p>
-    <w:p>
-      <w:pPr>
-        <w:jc w:val="both"/>
-      </w:pPr>
-      <w:r>
-        <w:t xml:space="preserve">CU 5 – Descargar Carta de Presentación: Una vez la Coordinación está en la lista de Alumnos, selecciona la opción de “Descargar Carta de Presentación”, el Sistema descarga un archivo PDF con una plantilla de la Carta de Presentación para dársela al Alumno. </w:t>
-      </w:r>
-    </w:p>
-    <w:p>
-      <w:pPr>
-        <w:pStyle w:val="Ttulo3"/>
-      </w:pPr>
-      <w:bookmarkStart w:id="29" w:name="_Toc436773769"/>
-      <w:r>
-        <w:t>Académico Titular de Servicio Social</w:t>
-      </w:r>
-      <w:bookmarkEnd w:id="29"/>
     </w:p>
     <w:tbl>
       <w:tblPr>
@@ -8079,11 +8054,6 @@
           </w:tcPr>
           <w:p>
             <w:pPr>
-              <w:pStyle w:val="Prrafodelista"/>
-              <w:numPr>
-                <w:ilvl w:val="0"/>
-                <w:numId w:val="2"/>
-              </w:numPr>
               <w:jc w:val="both"/>
               <w:cnfStyle w:val="000000100000" w:firstRow="0" w:lastRow="0" w:firstColumn="0" w:lastColumn="0" w:oddVBand="0" w:evenVBand="0" w:oddHBand="1" w:evenHBand="0" w:firstRowFirstColumn="0" w:firstRowLastColumn="0" w:lastRowFirstColumn="0" w:lastRowLastColumn="0"/>
             </w:pPr>
@@ -8287,13 +8257,10 @@
               <w:cnfStyle w:val="000000000000" w:firstRow="0" w:lastRow="0" w:firstColumn="0" w:lastColumn="0" w:oddVBand="0" w:evenVBand="0" w:oddHBand="0" w:evenHBand="0" w:firstRowFirstColumn="0" w:firstRowLastColumn="0" w:lastRowFirstColumn="0" w:lastRowLastColumn="0"/>
             </w:pPr>
             <w:r>
-              <w:t xml:space="preserve">En la opción pulsar en la flecha para desglosar un listado de los estudiantes, pulsar el nombre del estudiante para seleccionarlo, pulsar </w:t>
-            </w:r>
-            <w:r>
-              <w:t>la opción “OK”</w:t>
-            </w:r>
-            <w:r>
-              <w:t xml:space="preserve"> para abrir las opciones de alumno.</w:t>
+              <w:t>El Académico Titular selecciona la opción para ver la lista de Alumnos</w:t>
+            </w:r>
+            <w:r>
+              <w:t>.</w:t>
             </w:r>
           </w:p>
           <w:p>
@@ -8307,7 +8274,13 @@
               <w:cnfStyle w:val="000000000000" w:firstRow="0" w:lastRow="0" w:firstColumn="0" w:lastColumn="0" w:oddVBand="0" w:evenVBand="0" w:oddHBand="0" w:evenHBand="0" w:firstRowFirstColumn="0" w:firstRowLastColumn="0" w:lastRowFirstColumn="0" w:lastRowLastColumn="0"/>
             </w:pPr>
             <w:r>
-              <w:t>El maestro selecciona la opción de subir un archivo pulsando la opción de “Subir archivo”.</w:t>
+              <w:t>S</w:t>
+            </w:r>
+            <w:r>
+              <w:t>elecciona el nombre del Alumno</w:t>
+            </w:r>
+            <w:r>
+              <w:t>.</w:t>
             </w:r>
           </w:p>
           <w:p>
@@ -8321,7 +8294,8 @@
               <w:cnfStyle w:val="000000000000" w:firstRow="0" w:lastRow="0" w:firstColumn="0" w:lastColumn="0" w:oddVBand="0" w:evenVBand="0" w:oddHBand="0" w:evenHBand="0" w:firstRowFirstColumn="0" w:firstRowLastColumn="0" w:lastRowFirstColumn="0" w:lastRowLastColumn="0"/>
             </w:pPr>
             <w:r>
-              <w:t>El maestro seleccionara el archivo que desea subir en la ventana emergente de “seleccione archivo”</w:t>
+              <w:lastRenderedPageBreak/>
+              <w:t>El maestro selecciona la opción de “Subir archivo”.</w:t>
             </w:r>
           </w:p>
           <w:p>
@@ -8335,7 +8309,13 @@
               <w:cnfStyle w:val="000000000000" w:firstRow="0" w:lastRow="0" w:firstColumn="0" w:lastColumn="0" w:oddVBand="0" w:evenVBand="0" w:oddHBand="0" w:evenHBand="0" w:firstRowFirstColumn="0" w:firstRowLastColumn="0" w:lastRowFirstColumn="0" w:lastRowLastColumn="0"/>
             </w:pPr>
             <w:r>
-              <w:t>Al tener seleccionado el archivo pulsara el botón con el icono de subir archivo.</w:t>
+              <w:t>El maestro selecciona el Documento</w:t>
+            </w:r>
+            <w:r>
+              <w:t xml:space="preserve"> que desea </w:t>
+            </w:r>
+            <w:r>
+              <w:t>agregar al Expediente del Alumno.</w:t>
             </w:r>
           </w:p>
           <w:p>
@@ -8349,35 +8329,13 @@
               <w:cnfStyle w:val="000000000000" w:firstRow="0" w:lastRow="0" w:firstColumn="0" w:lastColumn="0" w:oddVBand="0" w:evenVBand="0" w:oddHBand="0" w:evenHBand="0" w:firstRowFirstColumn="0" w:firstRowLastColumn="0" w:lastRowFirstColumn="0" w:lastRowLastColumn="0"/>
             </w:pPr>
             <w:r>
-              <w:t>El sistema pide una confirmación para subir el archivo.</w:t>
-            </w:r>
-          </w:p>
-          <w:p>
-            <w:pPr>
-              <w:pStyle w:val="Prrafodelista"/>
-              <w:numPr>
-                <w:ilvl w:val="1"/>
-                <w:numId w:val="11"/>
-              </w:numPr>
-              <w:jc w:val="both"/>
-              <w:cnfStyle w:val="000000000000" w:firstRow="0" w:lastRow="0" w:firstColumn="0" w:lastColumn="0" w:oddVBand="0" w:evenVBand="0" w:oddHBand="0" w:evenHBand="0" w:firstRowFirstColumn="0" w:firstRowLastColumn="0" w:lastRowFirstColumn="0" w:lastRowLastColumn="0"/>
-            </w:pPr>
-            <w:r>
-              <w:t>Pulsar el botón “si” el archivo se subirá</w:t>
-            </w:r>
-          </w:p>
-          <w:p>
-            <w:pPr>
-              <w:pStyle w:val="Prrafodelista"/>
-              <w:numPr>
-                <w:ilvl w:val="1"/>
-                <w:numId w:val="11"/>
-              </w:numPr>
-              <w:jc w:val="both"/>
-              <w:cnfStyle w:val="000000000000" w:firstRow="0" w:lastRow="0" w:firstColumn="0" w:lastColumn="0" w:oddVBand="0" w:evenVBand="0" w:oddHBand="0" w:evenHBand="0" w:firstRowFirstColumn="0" w:firstRowLastColumn="0" w:lastRowFirstColumn="0" w:lastRowLastColumn="0"/>
-            </w:pPr>
-            <w:r>
-              <w:t>Pulsar el botón “no” la ventana se cerrará y no se subirá el archivo.</w:t>
+              <w:t>El Sistema agrega el Documento</w:t>
+            </w:r>
+            <w:r>
+              <w:t xml:space="preserve"> </w:t>
+            </w:r>
+            <w:r>
+              <w:t>al Expediente.</w:t>
             </w:r>
           </w:p>
           <w:p>
@@ -8391,38 +8349,7 @@
               <w:cnfStyle w:val="000000000000" w:firstRow="0" w:lastRow="0" w:firstColumn="0" w:lastColumn="0" w:oddVBand="0" w:evenVBand="0" w:oddHBand="0" w:evenHBand="0" w:firstRowFirstColumn="0" w:firstRowLastColumn="0" w:lastRowFirstColumn="0" w:lastRowLastColumn="0"/>
             </w:pPr>
             <w:r>
-              <w:t>El sistema pide una confirmación para guardar los cambios.</w:t>
-            </w:r>
-          </w:p>
-          <w:p>
-            <w:pPr>
-              <w:pStyle w:val="Prrafodelista"/>
-              <w:numPr>
-                <w:ilvl w:val="1"/>
-                <w:numId w:val="11"/>
-              </w:numPr>
-              <w:jc w:val="both"/>
-              <w:cnfStyle w:val="000000000000" w:firstRow="0" w:lastRow="0" w:firstColumn="0" w:lastColumn="0" w:oddVBand="0" w:evenVBand="0" w:oddHBand="0" w:evenHBand="0" w:firstRowFirstColumn="0" w:firstRowLastColumn="0" w:lastRowFirstColumn="0" w:lastRowLastColumn="0"/>
-            </w:pPr>
-            <w:r>
-              <w:t>Pulsar el botón “si” el archivo se guardara.</w:t>
-            </w:r>
-          </w:p>
-          <w:p>
-            <w:pPr>
-              <w:pStyle w:val="Prrafodelista"/>
-              <w:numPr>
-                <w:ilvl w:val="1"/>
-                <w:numId w:val="11"/>
-              </w:numPr>
-              <w:jc w:val="both"/>
-              <w:cnfStyle w:val="000000000000" w:firstRow="0" w:lastRow="0" w:firstColumn="0" w:lastColumn="0" w:oddVBand="0" w:evenVBand="0" w:oddHBand="0" w:evenHBand="0" w:firstRowFirstColumn="0" w:firstRowLastColumn="0" w:lastRowFirstColumn="0" w:lastRowLastColumn="0"/>
-            </w:pPr>
-            <w:r>
-              <w:t>Pulsar el botón “no” la ventana se cerrara y no se guardaran los cambios</w:t>
-            </w:r>
-            <w:r>
-              <w:t xml:space="preserve"> </w:t>
+              <w:t>El Sistema guarda los cambios en el Expediente</w:t>
             </w:r>
           </w:p>
         </w:tc>
@@ -8441,6 +8368,7 @@
               <w:jc w:val="both"/>
             </w:pPr>
             <w:r>
+              <w:lastRenderedPageBreak/>
               <w:t>Flujo alternativo</w:t>
             </w:r>
           </w:p>
@@ -8546,11 +8474,7 @@
         <w:jc w:val="both"/>
       </w:pPr>
       <w:r>
-        <w:t xml:space="preserve">CU 1 - Genera reporte de visita: el maestro hace una llamada a la dependencia, o asiste, o manda un correo a esta 2 veces por semestre para generar un reporte de visita hablando con el responsable </w:t>
-      </w:r>
-      <w:r>
-        <w:lastRenderedPageBreak/>
-        <w:t>del estudiante dentro de la dependencia, elaborando preguntas sobre cómo está trabajando el estudiante y si se está desempeñando de manera correcta, debe de estar avalado por el encargado del estudiante que se realizó este documento, una vez  terminado se incluye dentro del  expediente.</w:t>
+        <w:t>CU 1 - Genera reporte de visita: el maestro hace una llamada a la dependencia, o asiste, o manda un correo a esta 2 veces por semestre para generar un reporte de visita hablando con el responsable del estudiante dentro de la dependencia, elaborando preguntas sobre cómo está trabajando el estudiante y si se está desempeñando de manera correcta, debe de estar avalado por el encargado del estudiante que se realizó este documento, una vez  terminado se incluye dentro del  expediente.</w:t>
       </w:r>
     </w:p>
     <w:p>
@@ -8597,11 +8521,11 @@
       <w:pPr>
         <w:pStyle w:val="Ttulo3"/>
       </w:pPr>
-      <w:bookmarkStart w:id="30" w:name="_Toc436773770"/>
+      <w:bookmarkStart w:id="29" w:name="_Toc436920386"/>
       <w:r>
         <w:t>Alumno</w:t>
       </w:r>
-      <w:bookmarkEnd w:id="30"/>
+      <w:bookmarkEnd w:id="29"/>
     </w:p>
     <w:tbl>
       <w:tblPr>
@@ -8730,6 +8654,7 @@
             </w:pPr>
             <w:proofErr w:type="spellStart"/>
             <w:r>
+              <w:lastRenderedPageBreak/>
               <w:t>Trigger</w:t>
             </w:r>
             <w:proofErr w:type="spellEnd"/>
@@ -9014,7 +8939,6 @@
               <w:cnfStyle w:val="000000000000" w:firstRow="0" w:lastRow="0" w:firstColumn="0" w:lastColumn="0" w:oddVBand="0" w:evenVBand="0" w:oddHBand="0" w:evenHBand="0" w:firstRowFirstColumn="0" w:firstRowLastColumn="0" w:lastRowFirstColumn="0" w:lastRowLastColumn="0"/>
             </w:pPr>
             <w:r>
-              <w:lastRenderedPageBreak/>
               <w:t>Ex – 01: Al alumno se le olvido registrarse.</w:t>
             </w:r>
           </w:p>
@@ -9034,7 +8958,6 @@
               <w:jc w:val="both"/>
             </w:pPr>
             <w:r>
-              <w:lastRenderedPageBreak/>
               <w:t>Prioridad</w:t>
             </w:r>
           </w:p>
@@ -9107,11 +9030,11 @@
       <w:pPr>
         <w:pStyle w:val="Ttulo3"/>
       </w:pPr>
-      <w:bookmarkStart w:id="31" w:name="_Toc436773771"/>
+      <w:bookmarkStart w:id="30" w:name="_Toc436920387"/>
       <w:r>
         <w:t>Titular de Dependencia</w:t>
       </w:r>
-      <w:bookmarkEnd w:id="31"/>
+      <w:bookmarkEnd w:id="30"/>
     </w:p>
     <w:p>
       <w:pPr>
@@ -9138,6 +9061,7 @@
         <w:jc w:val="both"/>
       </w:pPr>
       <w:r>
+        <w:lastRenderedPageBreak/>
         <w:t xml:space="preserve">CU 2 – Descargar Carta de Liberación: Una vez el Titular está en la lista de Alumnos que están registrados en su Dependencia, selecciona la opción de “Descargar Carta de Liberación”, el Sistema descarga un archivo PDF </w:t>
       </w:r>
       <w:r>
@@ -9178,12 +9102,12 @@
       <w:pPr>
         <w:pStyle w:val="Ttulo2"/>
       </w:pPr>
-      <w:bookmarkStart w:id="32" w:name="_Toc436773772"/>
+      <w:bookmarkStart w:id="31" w:name="_Toc436920388"/>
       <w:r>
         <w:lastRenderedPageBreak/>
         <w:t>Anexo III: Prototipos</w:t>
       </w:r>
-      <w:bookmarkEnd w:id="32"/>
+      <w:bookmarkEnd w:id="31"/>
     </w:p>
     <w:p>
       <w:r>
@@ -9619,11 +9543,11 @@
       <w:pPr>
         <w:pStyle w:val="Ttulo3"/>
       </w:pPr>
-      <w:bookmarkStart w:id="33" w:name="_Toc436773773"/>
+      <w:bookmarkStart w:id="32" w:name="_Toc436920389"/>
       <w:r>
         <w:t>Academia de Servicio Social y Experiencia Recepcional</w:t>
       </w:r>
-      <w:bookmarkEnd w:id="33"/>
+      <w:bookmarkEnd w:id="32"/>
     </w:p>
     <w:p>
       <w:r>
@@ -10004,11 +9928,11 @@
       <w:pPr>
         <w:pStyle w:val="Ttulo3"/>
       </w:pPr>
-      <w:bookmarkStart w:id="34" w:name="_Toc436773774"/>
+      <w:bookmarkStart w:id="33" w:name="_Toc436920390"/>
       <w:r>
         <w:t>Coordinación de Servicio Social y Experiencia Recepcional</w:t>
       </w:r>
-      <w:bookmarkEnd w:id="34"/>
+      <w:bookmarkEnd w:id="33"/>
     </w:p>
     <w:p>
       <w:r>
@@ -10444,12 +10368,12 @@
       <w:pPr>
         <w:pStyle w:val="Ttulo3"/>
       </w:pPr>
-      <w:bookmarkStart w:id="35" w:name="_Toc436773775"/>
+      <w:bookmarkStart w:id="34" w:name="_Toc436920391"/>
       <w:r>
         <w:lastRenderedPageBreak/>
         <w:t>Académico Titular de Servicio Social</w:t>
       </w:r>
-      <w:bookmarkEnd w:id="35"/>
+      <w:bookmarkEnd w:id="34"/>
       <w:r>
         <w:t xml:space="preserve"> </w:t>
       </w:r>
@@ -10918,11 +10842,11 @@
       <w:pPr>
         <w:pStyle w:val="Ttulo3"/>
       </w:pPr>
-      <w:bookmarkStart w:id="36" w:name="_Toc436773776"/>
+      <w:bookmarkStart w:id="35" w:name="_Toc436920392"/>
       <w:r>
         <w:t>Alumno</w:t>
       </w:r>
-      <w:bookmarkEnd w:id="36"/>
+      <w:bookmarkEnd w:id="35"/>
     </w:p>
     <w:p>
       <w:r>
@@ -11828,14 +11752,14 @@
           <w:rFonts w:eastAsiaTheme="minorHAnsi"/>
         </w:rPr>
       </w:pPr>
-      <w:bookmarkStart w:id="37" w:name="_Toc436773777"/>
+      <w:bookmarkStart w:id="36" w:name="_Toc436920393"/>
       <w:r>
         <w:rPr>
           <w:rFonts w:eastAsiaTheme="minorHAnsi"/>
         </w:rPr>
         <w:t>Titular de Dependencia</w:t>
       </w:r>
-      <w:bookmarkEnd w:id="37"/>
+      <w:bookmarkEnd w:id="36"/>
     </w:p>
     <w:p>
       <w:r>
@@ -14562,13 +14486,6 @@
     <w:pitch w:val="variable"/>
     <w:sig w:usb0="E1002EFF" w:usb1="C000605B" w:usb2="00000029" w:usb3="00000000" w:csb0="000101FF" w:csb1="00000000"/>
   </w:font>
-  <w:font w:name="Arial">
-    <w:panose1 w:val="020B0604020202020204"/>
-    <w:charset w:val="00"/>
-    <w:family w:val="swiss"/>
-    <w:pitch w:val="variable"/>
-    <w:sig w:usb0="E0002AFF" w:usb1="C0007843" w:usb2="00000009" w:usb3="00000000" w:csb0="000001FF" w:csb1="00000000"/>
-  </w:font>
 </w:fonts>
 </file>
 
@@ -14590,11 +14507,12 @@
     <w:rsidRoot w:val="00AB0E45"/>
     <w:rsid w:val="002A2245"/>
     <w:rsid w:val="00716EE6"/>
-    <w:rsid w:val="00767CC2"/>
     <w:rsid w:val="00A8073D"/>
     <w:rsid w:val="00AB0E45"/>
     <w:rsid w:val="00C06790"/>
+    <w:rsid w:val="00D933EC"/>
     <w:rsid w:val="00DC773B"/>
+    <w:rsid w:val="00F152BD"/>
   </w:rsids>
   <m:mathPr>
     <m:mathFont m:val="Cambria Math"/>
@@ -15345,7 +15263,7 @@
 </file>
 
 <file path=customXml/itemProps2.xml><?xml version="1.0" encoding="utf-8"?>
-<ds:datastoreItem xmlns:ds="http://schemas.openxmlformats.org/officeDocument/2006/customXml" ds:itemID="{56DAA3D2-9F36-4D3E-9EDC-0B04A7D32F86}">
+<ds:datastoreItem xmlns:ds="http://schemas.openxmlformats.org/officeDocument/2006/customXml" ds:itemID="{AF53C999-52BE-43BF-92B0-EBA205861D92}">
   <ds:schemaRefs>
     <ds:schemaRef ds:uri="http://schemas.openxmlformats.org/officeDocument/2006/bibliography"/>
   </ds:schemaRefs>

</xml_diff>